<commit_message>
MishMash - home functionality ready
</commit_message>
<xml_diff>
--- a/MishMash/Mish Mash_Условие.docx
+++ b/MishMash/Mish Mash_Условие.docx
@@ -160,12 +160,14 @@
         <w:pStyle w:val="Heading2"/>
         <w:rPr>
           <w:noProof/>
+          <w:highlight w:val="yellow"/>
           <w:lang w:val="bg-BG"/>
         </w:rPr>
       </w:pPr>
       <w:r>
         <w:rPr>
           <w:noProof/>
+          <w:highlight w:val="yellow"/>
           <w:lang w:val="bg-BG"/>
         </w:rPr>
         <w:t>Technological Requirements</w:t>
@@ -180,12 +182,14 @@
         </w:numPr>
         <w:rPr>
           <w:noProof/>
+          <w:highlight w:val="yellow"/>
           <w:lang w:val="bg-BG"/>
         </w:rPr>
       </w:pPr>
       <w:r>
         <w:rPr>
           <w:noProof/>
+          <w:highlight w:val="yellow"/>
           <w:lang w:val="bg-BG"/>
         </w:rPr>
         <w:t xml:space="preserve">Use the </w:t>
@@ -193,6 +197,7 @@
       <w:r>
         <w:rPr>
           <w:rStyle w:val="CodeChar"/>
+          <w:highlight w:val="yellow"/>
           <w:lang w:val="bg-BG"/>
         </w:rPr>
         <w:t>Web Server</w:t>
@@ -207,12 +212,14 @@
         </w:numPr>
         <w:rPr>
           <w:rStyle w:val="CodeChar"/>
+          <w:highlight w:val="yellow"/>
           <w:lang w:val="bg-BG"/>
         </w:rPr>
       </w:pPr>
       <w:r>
         <w:rPr>
           <w:noProof/>
+          <w:highlight w:val="yellow"/>
           <w:lang w:val="bg-BG"/>
         </w:rPr>
         <w:t xml:space="preserve">Use the </w:t>
@@ -220,6 +227,7 @@
       <w:r>
         <w:rPr>
           <w:rStyle w:val="CodeChar"/>
+          <w:highlight w:val="yellow"/>
           <w:lang w:val="bg-BG"/>
         </w:rPr>
         <w:t>MVC</w:t>
@@ -227,6 +235,7 @@
       <w:r>
         <w:rPr>
           <w:noProof/>
+          <w:highlight w:val="yellow"/>
           <w:lang w:val="bg-BG"/>
         </w:rPr>
         <w:t xml:space="preserve"> </w:t>
@@ -234,6 +243,7 @@
       <w:r>
         <w:rPr>
           <w:rStyle w:val="CodeChar"/>
+          <w:highlight w:val="yellow"/>
           <w:lang w:val="bg-BG"/>
         </w:rPr>
         <w:t>Framework</w:t>
@@ -248,227 +258,283 @@
         </w:numPr>
         <w:rPr>
           <w:noProof/>
+          <w:highlight w:val="yellow"/>
           <w:lang w:val="bg-BG"/>
         </w:rPr>
       </w:pPr>
       <w:r>
+        <w:rPr>
+          <w:noProof/>
+          <w:highlight w:val="yellow"/>
+          <w:lang w:val="bg-BG"/>
+        </w:rPr>
+        <w:t xml:space="preserve">Use </w:t>
+      </w:r>
+      <w:r>
+        <w:rPr>
+          <w:rStyle w:val="CodeChar"/>
+          <w:highlight w:val="yellow"/>
+          <w:lang w:val="bg-BG"/>
+        </w:rPr>
+        <w:t>Entity Framework</w:t>
+      </w:r>
+      <w:r>
+        <w:rPr>
+          <w:noProof/>
+          <w:highlight w:val="yellow"/>
+          <w:lang w:val="bg-BG"/>
+        </w:rPr>
+        <w:t xml:space="preserve"> </w:t>
+      </w:r>
+    </w:p>
+    <w:p>
+      <w:pPr>
+        <w:rPr>
+          <w:noProof/>
+          <w:highlight w:val="yellow"/>
+          <w:lang w:val="bg-BG"/>
+        </w:rPr>
+      </w:pPr>
+      <w:r>
+        <w:rPr>
+          <w:noProof/>
+          <w:highlight w:val="yellow"/>
+          <w:lang w:val="bg-BG"/>
+        </w:rPr>
+        <w:t xml:space="preserve">The </w:t>
+      </w:r>
+      <w:r>
+        <w:rPr>
+          <w:rStyle w:val="CodeChar"/>
+          <w:highlight w:val="yellow"/>
+          <w:lang w:val="bg-BG"/>
+        </w:rPr>
+        <w:t>Technological Requirements</w:t>
+      </w:r>
+      <w:r>
+        <w:rPr>
+          <w:noProof/>
+          <w:highlight w:val="yellow"/>
+          <w:lang w:val="bg-BG"/>
+        </w:rPr>
+        <w:t xml:space="preserve"> are </w:t>
+      </w:r>
+      <w:r>
+        <w:rPr>
+          <w:b/>
+          <w:noProof/>
+          <w:highlight w:val="yellow"/>
+          <w:lang w:val="bg-BG"/>
+        </w:rPr>
+        <w:t>ABSOLUTE</w:t>
+      </w:r>
+      <w:r>
+        <w:rPr>
+          <w:noProof/>
+          <w:highlight w:val="yellow"/>
+          <w:lang w:val="bg-BG"/>
+        </w:rPr>
+        <w:t xml:space="preserve">. If you </w:t>
+      </w:r>
+      <w:r>
+        <w:rPr>
+          <w:b/>
+          <w:noProof/>
+          <w:highlight w:val="yellow"/>
+          <w:lang w:val="bg-BG"/>
+        </w:rPr>
+        <w:t>do not follow</w:t>
+      </w:r>
+      <w:r>
+        <w:rPr>
+          <w:noProof/>
+          <w:highlight w:val="yellow"/>
+          <w:lang w:val="bg-BG"/>
+        </w:rPr>
+        <w:t xml:space="preserve"> them, you will </w:t>
+      </w:r>
+      <w:r>
+        <w:rPr>
+          <w:b/>
+          <w:noProof/>
+          <w:highlight w:val="yellow"/>
+          <w:lang w:val="bg-BG"/>
+        </w:rPr>
+        <w:t>NOT</w:t>
+      </w:r>
+      <w:r>
+        <w:rPr>
+          <w:noProof/>
+          <w:highlight w:val="yellow"/>
+          <w:lang w:val="bg-BG"/>
+        </w:rPr>
+        <w:t xml:space="preserve"> be scored for other Requirements. </w:t>
+      </w:r>
+    </w:p>
+    <w:p>
+      <w:pPr>
         <w:rPr>
           <w:noProof/>
           <w:lang w:val="bg-BG"/>
         </w:rPr>
-        <w:t xml:space="preserve">Use </w:t>
-      </w:r>
-      <w:r>
-        <w:rPr>
-          <w:rStyle w:val="CodeChar"/>
+      </w:pPr>
+      <w:r>
+        <w:rPr>
+          <w:noProof/>
+          <w:highlight w:val="yellow"/>
           <w:lang w:val="bg-BG"/>
         </w:rPr>
-        <w:t>Entity Framework</w:t>
+        <w:t xml:space="preserve">Now that you know the </w:t>
+      </w:r>
+      <w:r>
+        <w:rPr>
+          <w:rStyle w:val="CodeChar"/>
+          <w:highlight w:val="yellow"/>
+          <w:lang w:val="bg-BG"/>
+        </w:rPr>
+        <w:t>Technological</w:t>
       </w:r>
       <w:r>
         <w:rPr>
           <w:noProof/>
+          <w:highlight w:val="yellow"/>
           <w:lang w:val="bg-BG"/>
         </w:rPr>
         <w:t xml:space="preserve"> </w:t>
       </w:r>
-    </w:p>
-    <w:p>
-      <w:pPr>
+      <w:r>
+        <w:rPr>
+          <w:rStyle w:val="CodeChar"/>
+          <w:highlight w:val="yellow"/>
+          <w:lang w:val="bg-BG"/>
+        </w:rPr>
+        <w:t>Requirements</w:t>
+      </w:r>
+      <w:r>
         <w:rPr>
           <w:noProof/>
+          <w:highlight w:val="yellow"/>
           <w:lang w:val="bg-BG"/>
         </w:rPr>
-      </w:pPr>
+        <w:t xml:space="preserve">, let us see what are the </w:t>
+      </w:r>
+      <w:r>
+        <w:rPr>
+          <w:rStyle w:val="CodeChar"/>
+          <w:highlight w:val="yellow"/>
+          <w:lang w:val="bg-BG"/>
+        </w:rPr>
+        <w:t>Functional</w:t>
+      </w:r>
       <w:r>
         <w:rPr>
           <w:noProof/>
+          <w:highlight w:val="yellow"/>
           <w:lang w:val="bg-BG"/>
         </w:rPr>
+        <w:t xml:space="preserve"> </w:t>
+      </w:r>
+      <w:r>
+        <w:rPr>
+          <w:rStyle w:val="CodeChar"/>
+          <w:highlight w:val="yellow"/>
+          <w:lang w:val="bg-BG"/>
+        </w:rPr>
+        <w:t>Requirements</w:t>
+      </w:r>
+      <w:r>
+        <w:rPr>
+          <w:noProof/>
+          <w:highlight w:val="yellow"/>
+          <w:lang w:val="bg-BG"/>
+        </w:rPr>
+        <w:t>.</w:t>
+      </w:r>
+    </w:p>
+    <w:p>
+      <w:pPr>
+        <w:pStyle w:val="Heading2"/>
+        <w:rPr>
+          <w:highlight w:val="yellow"/>
+        </w:rPr>
+      </w:pPr>
+      <w:r>
+        <w:rPr>
+          <w:highlight w:val="yellow"/>
+        </w:rPr>
+        <w:t>Database Requirements</w:t>
+      </w:r>
+    </w:p>
+    <w:p>
+      <w:pPr>
+        <w:rPr>
+          <w:highlight w:val="yellow"/>
+        </w:rPr>
+      </w:pPr>
+      <w:r>
+        <w:rPr>
+          <w:highlight w:val="yellow"/>
+        </w:rPr>
         <w:t xml:space="preserve">The </w:t>
       </w:r>
       <w:r>
         <w:rPr>
-          <w:rStyle w:val="CodeChar"/>
-          <w:lang w:val="bg-BG"/>
-        </w:rPr>
-        <w:t>Technological Requirements</w:t>
-      </w:r>
-      <w:r>
-        <w:rPr>
-          <w:noProof/>
-          <w:lang w:val="bg-BG"/>
-        </w:rPr>
-        <w:t xml:space="preserve"> are </w:t>
-      </w:r>
-      <w:r>
-        <w:rPr>
-          <w:b/>
-          <w:noProof/>
-          <w:lang w:val="bg-BG"/>
-        </w:rPr>
-        <w:t>ABSOLUTE</w:t>
-      </w:r>
-      <w:r>
-        <w:rPr>
-          <w:noProof/>
-          <w:lang w:val="bg-BG"/>
-        </w:rPr>
-        <w:t xml:space="preserve">. If you </w:t>
-      </w:r>
-      <w:r>
-        <w:rPr>
-          <w:b/>
-          <w:noProof/>
-          <w:lang w:val="bg-BG"/>
-        </w:rPr>
-        <w:t>do not follow</w:t>
-      </w:r>
-      <w:r>
-        <w:rPr>
-          <w:noProof/>
-          <w:lang w:val="bg-BG"/>
-        </w:rPr>
-        <w:t xml:space="preserve"> them, you will </w:t>
-      </w:r>
-      <w:r>
-        <w:rPr>
-          <w:b/>
-          <w:noProof/>
-          <w:lang w:val="bg-BG"/>
-        </w:rPr>
-        <w:t>NOT</w:t>
-      </w:r>
-      <w:r>
-        <w:rPr>
-          <w:noProof/>
-          <w:lang w:val="bg-BG"/>
-        </w:rPr>
-        <w:t xml:space="preserve"> be scored for other Requirements. </w:t>
-      </w:r>
-    </w:p>
-    <w:p>
-      <w:pPr>
-        <w:rPr>
-          <w:noProof/>
-          <w:lang w:val="bg-BG"/>
-        </w:rPr>
-      </w:pPr>
-      <w:r>
-        <w:rPr>
-          <w:noProof/>
-          <w:lang w:val="bg-BG"/>
-        </w:rPr>
-        <w:t xml:space="preserve">Now that you know the </w:t>
-      </w:r>
-      <w:r>
-        <w:rPr>
-          <w:rStyle w:val="CodeChar"/>
-          <w:lang w:val="bg-BG"/>
-        </w:rPr>
-        <w:t>Technological</w:t>
-      </w:r>
-      <w:r>
-        <w:rPr>
-          <w:noProof/>
-          <w:lang w:val="bg-BG"/>
-        </w:rPr>
-        <w:t xml:space="preserve"> </w:t>
-      </w:r>
-      <w:r>
-        <w:rPr>
-          <w:rStyle w:val="CodeChar"/>
-          <w:lang w:val="bg-BG"/>
-        </w:rPr>
-        <w:t>Requirements</w:t>
-      </w:r>
-      <w:r>
-        <w:rPr>
-          <w:noProof/>
-          <w:lang w:val="bg-BG"/>
-        </w:rPr>
-        <w:t xml:space="preserve">, let us see what are the </w:t>
-      </w:r>
-      <w:r>
-        <w:rPr>
-          <w:rStyle w:val="CodeChar"/>
-          <w:lang w:val="bg-BG"/>
-        </w:rPr>
-        <w:t>Functional</w:t>
-      </w:r>
-      <w:r>
-        <w:rPr>
-          <w:noProof/>
-          <w:lang w:val="bg-BG"/>
-        </w:rPr>
-        <w:t xml:space="preserve"> </w:t>
-      </w:r>
-      <w:r>
-        <w:rPr>
-          <w:rStyle w:val="CodeChar"/>
-          <w:lang w:val="bg-BG"/>
-        </w:rPr>
-        <w:t>Requirements</w:t>
-      </w:r>
-      <w:r>
-        <w:rPr>
-          <w:noProof/>
-          <w:lang w:val="bg-BG"/>
-        </w:rPr>
-        <w:t>.</w:t>
-      </w:r>
-    </w:p>
-    <w:p>
-      <w:pPr>
-        <w:pStyle w:val="Heading2"/>
-      </w:pPr>
-      <w:r>
-        <w:t>Database Requirements</w:t>
-      </w:r>
-    </w:p>
-    <w:p>
-      <w:r>
-        <w:t xml:space="preserve">The </w:t>
-      </w:r>
-      <w:r>
-        <w:rPr>
-          <w:b/>
+          <w:b/>
+          <w:highlight w:val="yellow"/>
         </w:rPr>
         <w:t>Database</w:t>
       </w:r>
       <w:r>
+        <w:rPr>
+          <w:highlight w:val="yellow"/>
+        </w:rPr>
         <w:t xml:space="preserve"> of the </w:t>
       </w:r>
       <w:r>
         <w:rPr>
           <w:rStyle w:val="CodeChar"/>
+          <w:highlight w:val="yellow"/>
         </w:rPr>
         <w:t>Mish-Mash</w:t>
       </w:r>
       <w:r>
+        <w:rPr>
+          <w:highlight w:val="yellow"/>
+        </w:rPr>
         <w:t xml:space="preserve"> application needs to support </w:t>
       </w:r>
       <w:r>
         <w:rPr>
           <w:b/>
+          <w:highlight w:val="yellow"/>
         </w:rPr>
         <w:t>2</w:t>
       </w:r>
       <w:r>
         <w:rPr>
           <w:b/>
+          <w:highlight w:val="yellow"/>
         </w:rPr>
         <w:t xml:space="preserve"> entities</w:t>
       </w:r>
       <w:r>
+        <w:rPr>
+          <w:highlight w:val="yellow"/>
+        </w:rPr>
         <w:t>:</w:t>
       </w:r>
     </w:p>
     <w:p>
       <w:pPr>
         <w:pStyle w:val="Heading3"/>
-      </w:pPr>
-      <w:r>
+        <w:rPr>
+          <w:highlight w:val="yellow"/>
+        </w:rPr>
+      </w:pPr>
+      <w:r>
+        <w:rPr>
+          <w:highlight w:val="yellow"/>
+        </w:rPr>
         <w:t>User</w:t>
       </w:r>
     </w:p>
@@ -479,39 +545,60 @@
           <w:ilvl w:val="0"/>
           <w:numId w:val="4"/>
         </w:numPr>
-      </w:pPr>
-      <w:r>
+        <w:rPr>
+          <w:highlight w:val="yellow"/>
+        </w:rPr>
+      </w:pPr>
+      <w:r>
+        <w:rPr>
+          <w:highlight w:val="yellow"/>
+        </w:rPr>
         <w:t xml:space="preserve">Has an </w:t>
       </w:r>
       <w:r>
         <w:rPr>
           <w:rStyle w:val="CodeChar"/>
+          <w:highlight w:val="yellow"/>
         </w:rPr>
         <w:t>Id</w:t>
       </w:r>
       <w:r>
+        <w:rPr>
+          <w:highlight w:val="yellow"/>
+        </w:rPr>
         <w:t xml:space="preserve"> – </w:t>
       </w:r>
       <w:r>
+        <w:rPr>
+          <w:highlight w:val="yellow"/>
+        </w:rPr>
         <w:t xml:space="preserve">a </w:t>
       </w:r>
       <w:r>
         <w:rPr>
           <w:rStyle w:val="CodeChar"/>
+          <w:highlight w:val="yellow"/>
         </w:rPr>
         <w:t>UUID String</w:t>
       </w:r>
       <w:r>
+        <w:rPr>
+          <w:highlight w:val="yellow"/>
+        </w:rPr>
         <w:t xml:space="preserve"> or an </w:t>
       </w:r>
       <w:r>
         <w:rPr>
           <w:b/>
           <w:bCs/>
+          <w:highlight w:val="yellow"/>
         </w:rPr>
         <w:t>Integer</w:t>
       </w:r>
       <w:r>
+        <w:rPr>
+          <w:highlight w:val="yellow"/>
+        </w:rPr>
         <w:t>.</w:t>
       </w:r>
     </w:p>
@@ -522,13 +609,20 @@
           <w:ilvl w:val="0"/>
           <w:numId w:val="4"/>
         </w:numPr>
-      </w:pPr>
-      <w:r>
+        <w:rPr>
+          <w:highlight w:val="yellow"/>
+        </w:rPr>
+      </w:pPr>
+      <w:r>
+        <w:rPr>
+          <w:highlight w:val="yellow"/>
+        </w:rPr>
         <w:t xml:space="preserve">Has an </w:t>
       </w:r>
       <w:r>
         <w:rPr>
           <w:rStyle w:val="CodeChar"/>
+          <w:highlight w:val="yellow"/>
         </w:rPr>
         <w:t>Username</w:t>
       </w:r>
@@ -545,14 +639,19 @@
           <w:rFonts w:asciiTheme="minorHAnsi" w:hAnsiTheme="minorHAnsi"/>
           <w:b w:val="0"/>
           <w:noProof w:val="0"/>
-        </w:rPr>
-      </w:pPr>
-      <w:r>
+          <w:highlight w:val="yellow"/>
+        </w:rPr>
+      </w:pPr>
+      <w:r>
+        <w:rPr>
+          <w:highlight w:val="yellow"/>
+        </w:rPr>
         <w:t xml:space="preserve">Has a </w:t>
       </w:r>
       <w:r>
         <w:rPr>
           <w:rStyle w:val="CodeChar"/>
+          <w:highlight w:val="yellow"/>
         </w:rPr>
         <w:t>Password</w:t>
       </w:r>
@@ -568,14 +667,19 @@
           <w:rFonts w:ascii="Consolas" w:hAnsi="Consolas"/>
           <w:b/>
           <w:noProof/>
-        </w:rPr>
-      </w:pPr>
-      <w:r>
+          <w:highlight w:val="yellow"/>
+        </w:rPr>
+      </w:pPr>
+      <w:r>
+        <w:rPr>
+          <w:highlight w:val="yellow"/>
+        </w:rPr>
         <w:t xml:space="preserve">Has an </w:t>
       </w:r>
       <w:r>
         <w:rPr>
           <w:rStyle w:val="CodeChar"/>
+          <w:highlight w:val="yellow"/>
         </w:rPr>
         <w:t>Email</w:t>
       </w:r>
@@ -591,45 +695,59 @@
           <w:rFonts w:ascii="Consolas" w:hAnsi="Consolas"/>
           <w:b/>
           <w:noProof/>
-        </w:rPr>
-      </w:pPr>
-      <w:r>
+          <w:highlight w:val="yellow"/>
+        </w:rPr>
+      </w:pPr>
+      <w:r>
+        <w:rPr>
+          <w:highlight w:val="yellow"/>
+        </w:rPr>
         <w:t>Has</w:t>
       </w:r>
       <w:r>
+        <w:rPr>
+          <w:highlight w:val="yellow"/>
+        </w:rPr>
         <w:t xml:space="preserve"> </w:t>
       </w:r>
       <w:r>
         <w:rPr>
           <w:rStyle w:val="CodeChar"/>
+          <w:highlight w:val="yellow"/>
         </w:rPr>
         <w:t>Followe</w:t>
       </w:r>
       <w:r>
         <w:rPr>
           <w:rStyle w:val="CodeChar"/>
+          <w:highlight w:val="yellow"/>
         </w:rPr>
         <w:t>d</w:t>
       </w:r>
       <w:r>
         <w:rPr>
           <w:rStyle w:val="CodeChar"/>
+          <w:highlight w:val="yellow"/>
         </w:rPr>
         <w:t xml:space="preserve"> Channels</w:t>
       </w:r>
       <w:r>
-        <w:t xml:space="preserve"> </w:t>
-      </w:r>
-      <w:r>
-        <w:t xml:space="preserve">– a collection of </w:t>
-      </w:r>
-      <w:r>
-        <w:rPr>
-          <w:rStyle w:val="CodeChar"/>
+        <w:rPr>
+          <w:highlight w:val="yellow"/>
+        </w:rPr>
+        <w:t xml:space="preserve"> – a collection of </w:t>
+      </w:r>
+      <w:r>
+        <w:rPr>
+          <w:rStyle w:val="CodeChar"/>
+          <w:highlight w:val="yellow"/>
         </w:rPr>
         <w:t>Channels</w:t>
       </w:r>
       <w:r>
+        <w:rPr>
+          <w:highlight w:val="yellow"/>
+        </w:rPr>
         <w:t>.</w:t>
       </w:r>
     </w:p>
@@ -645,53 +763,66 @@
           <w:rFonts w:asciiTheme="minorHAnsi" w:hAnsiTheme="minorHAnsi"/>
           <w:b w:val="0"/>
           <w:noProof w:val="0"/>
-        </w:rPr>
-      </w:pPr>
-      <w:r>
+          <w:highlight w:val="yellow"/>
+        </w:rPr>
+      </w:pPr>
+      <w:r>
+        <w:rPr>
+          <w:highlight w:val="yellow"/>
+        </w:rPr>
         <w:t xml:space="preserve">Has an </w:t>
       </w:r>
       <w:r>
         <w:rPr>
           <w:rStyle w:val="CodeChar"/>
+          <w:highlight w:val="yellow"/>
         </w:rPr>
         <w:t>Role</w:t>
       </w:r>
       <w:r>
-        <w:t xml:space="preserve"> </w:t>
-      </w:r>
-      <w:r>
-        <w:t>–</w:t>
-      </w:r>
-      <w:r>
-        <w:t xml:space="preserve"> c</w:t>
-      </w:r>
-      <w:r>
-        <w:t>an be one of the following values (“</w:t>
-      </w:r>
-      <w:r>
-        <w:rPr>
-          <w:rStyle w:val="CodeChar"/>
+        <w:rPr>
+          <w:highlight w:val="yellow"/>
+        </w:rPr>
+        <w:t xml:space="preserve"> – can be one of the following values (“</w:t>
+      </w:r>
+      <w:r>
+        <w:rPr>
+          <w:rStyle w:val="CodeChar"/>
+          <w:highlight w:val="yellow"/>
         </w:rPr>
         <w:t>User</w:t>
       </w:r>
       <w:r>
+        <w:rPr>
+          <w:highlight w:val="yellow"/>
+        </w:rPr>
         <w:t>”, “</w:t>
       </w:r>
       <w:r>
         <w:rPr>
           <w:rStyle w:val="CodeChar"/>
+          <w:highlight w:val="yellow"/>
         </w:rPr>
         <w:t>Admin</w:t>
       </w:r>
       <w:r>
+        <w:rPr>
+          <w:highlight w:val="yellow"/>
+        </w:rPr>
         <w:t>”)</w:t>
       </w:r>
     </w:p>
     <w:p>
       <w:pPr>
         <w:pStyle w:val="Heading3"/>
-      </w:pPr>
-      <w:r>
+        <w:rPr>
+          <w:highlight w:val="yellow"/>
+        </w:rPr>
+      </w:pPr>
+      <w:r>
+        <w:rPr>
+          <w:highlight w:val="yellow"/>
+        </w:rPr>
         <w:t>Channel</w:t>
       </w:r>
     </w:p>
@@ -702,36 +833,54 @@
           <w:ilvl w:val="0"/>
           <w:numId w:val="10"/>
         </w:numPr>
-      </w:pPr>
-      <w:r>
+        <w:rPr>
+          <w:highlight w:val="yellow"/>
+        </w:rPr>
+      </w:pPr>
+      <w:r>
+        <w:rPr>
+          <w:highlight w:val="yellow"/>
+        </w:rPr>
         <w:t xml:space="preserve">Has an </w:t>
       </w:r>
       <w:r>
         <w:rPr>
           <w:rStyle w:val="CodeChar"/>
+          <w:highlight w:val="yellow"/>
         </w:rPr>
         <w:t>Id</w:t>
       </w:r>
       <w:r>
+        <w:rPr>
+          <w:highlight w:val="yellow"/>
+        </w:rPr>
         <w:t xml:space="preserve"> – a </w:t>
       </w:r>
       <w:r>
         <w:rPr>
           <w:rStyle w:val="CodeChar"/>
+          <w:highlight w:val="yellow"/>
         </w:rPr>
         <w:t>UUID String</w:t>
       </w:r>
       <w:r>
+        <w:rPr>
+          <w:highlight w:val="yellow"/>
+        </w:rPr>
         <w:t xml:space="preserve"> or an </w:t>
       </w:r>
       <w:r>
         <w:rPr>
           <w:b/>
           <w:bCs/>
+          <w:highlight w:val="yellow"/>
         </w:rPr>
         <w:t>Integer</w:t>
       </w:r>
       <w:r>
+        <w:rPr>
+          <w:highlight w:val="yellow"/>
+        </w:rPr>
         <w:t>.</w:t>
       </w:r>
     </w:p>
@@ -742,13 +891,20 @@
           <w:ilvl w:val="0"/>
           <w:numId w:val="10"/>
         </w:numPr>
-      </w:pPr>
-      <w:r>
+        <w:rPr>
+          <w:highlight w:val="yellow"/>
+        </w:rPr>
+      </w:pPr>
+      <w:r>
+        <w:rPr>
+          <w:highlight w:val="yellow"/>
+        </w:rPr>
         <w:t xml:space="preserve">Has a </w:t>
       </w:r>
       <w:r>
         <w:rPr>
           <w:rStyle w:val="CodeChar"/>
+          <w:highlight w:val="yellow"/>
         </w:rPr>
         <w:t>Name</w:t>
       </w:r>
@@ -760,13 +916,20 @@
           <w:ilvl w:val="0"/>
           <w:numId w:val="10"/>
         </w:numPr>
-      </w:pPr>
-      <w:r>
+        <w:rPr>
+          <w:highlight w:val="yellow"/>
+        </w:rPr>
+      </w:pPr>
+      <w:r>
+        <w:rPr>
+          <w:highlight w:val="yellow"/>
+        </w:rPr>
         <w:t xml:space="preserve">Has a </w:t>
       </w:r>
       <w:r>
         <w:rPr>
           <w:rStyle w:val="CodeChar"/>
+          <w:highlight w:val="yellow"/>
         </w:rPr>
         <w:t>Description</w:t>
       </w:r>
@@ -778,65 +941,98 @@
           <w:ilvl w:val="0"/>
           <w:numId w:val="10"/>
         </w:numPr>
-      </w:pPr>
-      <w:r>
+        <w:rPr>
+          <w:highlight w:val="yellow"/>
+        </w:rPr>
+      </w:pPr>
+      <w:r>
+        <w:rPr>
+          <w:highlight w:val="yellow"/>
+        </w:rPr>
         <w:t xml:space="preserve">Has a </w:t>
       </w:r>
       <w:r>
         <w:rPr>
           <w:rStyle w:val="CodeChar"/>
+          <w:highlight w:val="yellow"/>
         </w:rPr>
         <w:t>Type</w:t>
       </w:r>
       <w:r>
+        <w:rPr>
+          <w:highlight w:val="yellow"/>
+        </w:rPr>
         <w:t xml:space="preserve"> – can be one of the following values (“</w:t>
       </w:r>
       <w:r>
         <w:rPr>
           <w:rStyle w:val="CodeChar"/>
+          <w:highlight w:val="yellow"/>
         </w:rPr>
         <w:t>Game</w:t>
       </w:r>
       <w:r>
+        <w:rPr>
+          <w:highlight w:val="yellow"/>
+        </w:rPr>
         <w:t>”, “</w:t>
       </w:r>
       <w:r>
         <w:rPr>
           <w:rStyle w:val="CodeChar"/>
+          <w:highlight w:val="yellow"/>
         </w:rPr>
         <w:t>Motivation</w:t>
       </w:r>
       <w:r>
+        <w:rPr>
+          <w:highlight w:val="yellow"/>
+        </w:rPr>
         <w:t>”, “</w:t>
       </w:r>
       <w:r>
         <w:rPr>
           <w:rStyle w:val="CodeChar"/>
+          <w:highlight w:val="yellow"/>
         </w:rPr>
         <w:t>Lessons</w:t>
       </w:r>
       <w:r>
+        <w:rPr>
+          <w:highlight w:val="yellow"/>
+        </w:rPr>
         <w:t>”, “</w:t>
       </w:r>
       <w:r>
         <w:rPr>
           <w:rStyle w:val="CodeChar"/>
+          <w:highlight w:val="yellow"/>
         </w:rPr>
         <w:t>Radio</w:t>
       </w:r>
       <w:r>
+        <w:rPr>
+          <w:highlight w:val="yellow"/>
+        </w:rPr>
         <w:t>”, “</w:t>
       </w:r>
       <w:r>
         <w:rPr>
           <w:rStyle w:val="CodeChar"/>
+          <w:highlight w:val="yellow"/>
         </w:rPr>
         <w:t>Other</w:t>
       </w:r>
       <w:r>
+        <w:rPr>
+          <w:highlight w:val="yellow"/>
+        </w:rPr>
         <w:t>”)</w:t>
       </w:r>
       <w:r>
+        <w:rPr>
+          <w:highlight w:val="yellow"/>
+        </w:rPr>
         <w:t>.</w:t>
       </w:r>
     </w:p>
@@ -847,27 +1043,41 @@
           <w:ilvl w:val="0"/>
           <w:numId w:val="10"/>
         </w:numPr>
-      </w:pPr>
-      <w:r>
+        <w:rPr>
+          <w:highlight w:val="yellow"/>
+        </w:rPr>
+      </w:pPr>
+      <w:r>
+        <w:rPr>
+          <w:highlight w:val="yellow"/>
+        </w:rPr>
         <w:t xml:space="preserve">Has </w:t>
       </w:r>
       <w:r>
         <w:rPr>
           <w:rStyle w:val="CodeChar"/>
+          <w:highlight w:val="yellow"/>
         </w:rPr>
         <w:t>Tags</w:t>
       </w:r>
       <w:r>
+        <w:rPr>
+          <w:highlight w:val="yellow"/>
+        </w:rPr>
         <w:t xml:space="preserve"> – a collection of </w:t>
       </w:r>
       <w:r>
         <w:rPr>
           <w:b/>
           <w:bCs/>
+          <w:highlight w:val="yellow"/>
         </w:rPr>
         <w:t>Strings</w:t>
       </w:r>
       <w:r>
+        <w:rPr>
+          <w:highlight w:val="yellow"/>
+        </w:rPr>
         <w:t>.</w:t>
       </w:r>
     </w:p>
@@ -878,43 +1088,67 @@
           <w:ilvl w:val="0"/>
           <w:numId w:val="10"/>
         </w:numPr>
-      </w:pPr>
-      <w:r>
+        <w:rPr>
+          <w:highlight w:val="yellow"/>
+        </w:rPr>
+      </w:pPr>
+      <w:r>
+        <w:rPr>
+          <w:highlight w:val="yellow"/>
+        </w:rPr>
         <w:t xml:space="preserve">Has </w:t>
       </w:r>
       <w:r>
         <w:rPr>
           <w:rStyle w:val="CodeChar"/>
+          <w:highlight w:val="yellow"/>
         </w:rPr>
         <w:t>Followers</w:t>
       </w:r>
       <w:r>
+        <w:rPr>
+          <w:highlight w:val="yellow"/>
+        </w:rPr>
         <w:t xml:space="preserve"> </w:t>
       </w:r>
       <w:r>
+        <w:rPr>
+          <w:highlight w:val="yellow"/>
+        </w:rPr>
         <w:t xml:space="preserve">– a collection of </w:t>
       </w:r>
       <w:r>
         <w:rPr>
           <w:rStyle w:val="CodeChar"/>
+          <w:highlight w:val="yellow"/>
         </w:rPr>
         <w:t>Users</w:t>
       </w:r>
       <w:r>
+        <w:rPr>
+          <w:highlight w:val="yellow"/>
+        </w:rPr>
         <w:t>.</w:t>
       </w:r>
     </w:p>
     <w:p>
       <w:r>
+        <w:rPr>
+          <w:highlight w:val="yellow"/>
+        </w:rPr>
         <w:t xml:space="preserve">Implement the entities with the </w:t>
       </w:r>
       <w:r>
         <w:rPr>
           <w:b/>
+          <w:highlight w:val="yellow"/>
         </w:rPr>
         <w:t>correct datatypes</w:t>
       </w:r>
       <w:r>
+        <w:rPr>
+          <w:highlight w:val="yellow"/>
+        </w:rPr>
         <w:t>.</w:t>
       </w:r>
     </w:p>
@@ -922,60 +1156,96 @@
     <w:p>
       <w:pPr>
         <w:pStyle w:val="Heading2"/>
-      </w:pPr>
-      <w:r>
+        <w:rPr>
+          <w:highlight w:val="yellow"/>
+        </w:rPr>
+      </w:pPr>
+      <w:r>
+        <w:rPr>
+          <w:highlight w:val="yellow"/>
+        </w:rPr>
         <w:t>Template Requirements</w:t>
       </w:r>
     </w:p>
     <w:p>
       <w:pPr>
         <w:pStyle w:val="Heading3"/>
-      </w:pPr>
-      <w:r>
+        <w:rPr>
+          <w:highlight w:val="yellow"/>
+        </w:rPr>
+      </w:pPr>
+      <w:r>
+        <w:rPr>
+          <w:highlight w:val="yellow"/>
+        </w:rPr>
         <w:t>Guest Templates</w:t>
       </w:r>
     </w:p>
     <w:p>
-      <w:r>
+      <w:pPr>
+        <w:rPr>
+          <w:highlight w:val="yellow"/>
+        </w:rPr>
+      </w:pPr>
+      <w:r>
+        <w:rPr>
+          <w:highlight w:val="yellow"/>
+        </w:rPr>
         <w:t xml:space="preserve">These are the </w:t>
       </w:r>
       <w:r>
         <w:rPr>
           <w:b/>
           <w:bCs/>
+          <w:highlight w:val="yellow"/>
         </w:rPr>
         <w:t>templates</w:t>
       </w:r>
       <w:r>
+        <w:rPr>
+          <w:highlight w:val="yellow"/>
+        </w:rPr>
         <w:t xml:space="preserve"> and </w:t>
       </w:r>
       <w:r>
         <w:rPr>
           <w:b/>
           <w:bCs/>
+          <w:highlight w:val="yellow"/>
         </w:rPr>
         <w:t>functionalities</w:t>
       </w:r>
       <w:r>
+        <w:rPr>
+          <w:highlight w:val="yellow"/>
+        </w:rPr>
         <w:t xml:space="preserve">, accessible by </w:t>
       </w:r>
       <w:r>
         <w:rPr>
           <w:rStyle w:val="CodeChar"/>
+          <w:highlight w:val="yellow"/>
         </w:rPr>
         <w:t>Guests</w:t>
       </w:r>
       <w:r>
+        <w:rPr>
+          <w:highlight w:val="yellow"/>
+        </w:rPr>
         <w:t xml:space="preserve"> (</w:t>
       </w:r>
       <w:r>
         <w:rPr>
           <w:b/>
           <w:bCs/>
+          <w:highlight w:val="yellow"/>
         </w:rPr>
         <w:t>logged out</w:t>
       </w:r>
       <w:r>
+        <w:rPr>
+          <w:highlight w:val="yellow"/>
+        </w:rPr>
         <w:t xml:space="preserve"> users).</w:t>
       </w:r>
     </w:p>
@@ -992,12 +1262,21 @@
         </w:rPr>
       </w:pPr>
       <w:r>
+        <w:rPr>
+          <w:highlight w:val="yellow"/>
+        </w:rPr>
         <w:t>Index Template (route = “/</w:t>
       </w:r>
       <w:r>
+        <w:rPr>
+          <w:highlight w:val="yellow"/>
+        </w:rPr>
         <w:t>home/index</w:t>
       </w:r>
       <w:r>
+        <w:rPr>
+          <w:highlight w:val="yellow"/>
+        </w:rPr>
         <w:t>”) (logged out user)</w:t>
       </w:r>
     </w:p>
@@ -1028,7 +1307,7 @@
                     <a:blip r:embed="rId8" cstate="print">
                       <a:extLst>
                         <a:ext uri="{28A0092B-C50C-407E-A947-70E740481C1C}">
-                          <a14:useLocalDpi xmlns:a14="http://schemas.microsoft.com/office/drawing/2010/main" xmlns:wps="http://schemas.microsoft.com/office/word/2010/wordprocessingShape" xmlns:wpi="http://schemas.microsoft.com/office/word/2010/wordprocessingInk" xmlns:wpg="http://schemas.microsoft.com/office/word/2010/wordprocessingGroup" xmlns:w16se="http://schemas.microsoft.com/office/word/2015/wordml/symex" xmlns:w16cid="http://schemas.microsoft.com/office/word/2016/wordml/cid" xmlns:w15="http://schemas.microsoft.com/office/word/2012/wordml" xmlns:w14="http://schemas.microsoft.com/office/word/2010/wordml" xmlns:w="http://schemas.openxmlformats.org/wordprocessingml/2006/main" xmlns:w10="urn:schemas-microsoft-com:office:word" xmlns:wp14="http://schemas.microsoft.com/office/word/2010/wordprocessingDrawing" xmlns:v="urn:schemas-microsoft-com:vml" xmlns:o="urn:schemas-microsoft-com:office:office" xmlns:am3d="http://schemas.microsoft.com/office/drawing/2017/model3d" xmlns:aink="http://schemas.microsoft.com/office/drawing/2016/ink" xmlns:mc="http://schemas.openxmlformats.org/markup-compatibility/2006" xmlns:cx8="http://schemas.microsoft.com/office/drawing/2016/5/14/chartex" xmlns:cx7="http://schemas.microsoft.com/office/drawing/2016/5/13/chartex" xmlns:cx6="http://schemas.microsoft.com/office/drawing/2016/5/12/chartex" xmlns:cx5="http://schemas.microsoft.com/office/drawing/2016/5/11/chartex" xmlns:cx4="http://schemas.microsoft.com/office/drawing/2016/5/10/chartex" xmlns:cx3="http://schemas.microsoft.com/office/drawing/2016/5/9/chartex" xmlns:cx2="http://schemas.microsoft.com/office/drawing/2015/10/21/chartex" xmlns:cx1="http://schemas.microsoft.com/office/drawing/2015/9/8/chartex" xmlns:cx="http://schemas.microsoft.com/office/drawing/2014/chartex" xmlns:wpc="http://schemas.microsoft.com/office/word/2010/wordprocessingCanvas" xmlns="" val="0"/>
+                          <a14:useLocalDpi xmlns="" xmlns:wpc="http://schemas.microsoft.com/office/word/2010/wordprocessingCanvas" xmlns:cx="http://schemas.microsoft.com/office/drawing/2014/chartex" xmlns:cx1="http://schemas.microsoft.com/office/drawing/2015/9/8/chartex" xmlns:cx2="http://schemas.microsoft.com/office/drawing/2015/10/21/chartex" xmlns:cx3="http://schemas.microsoft.com/office/drawing/2016/5/9/chartex" xmlns:cx4="http://schemas.microsoft.com/office/drawing/2016/5/10/chartex" xmlns:cx5="http://schemas.microsoft.com/office/drawing/2016/5/11/chartex" xmlns:cx6="http://schemas.microsoft.com/office/drawing/2016/5/12/chartex" xmlns:cx7="http://schemas.microsoft.com/office/drawing/2016/5/13/chartex" xmlns:cx8="http://schemas.microsoft.com/office/drawing/2016/5/14/chartex" xmlns:mc="http://schemas.openxmlformats.org/markup-compatibility/2006" xmlns:aink="http://schemas.microsoft.com/office/drawing/2016/ink" xmlns:am3d="http://schemas.microsoft.com/office/drawing/2017/model3d" xmlns:o="urn:schemas-microsoft-com:office:office" xmlns:v="urn:schemas-microsoft-com:vml" xmlns:wp14="http://schemas.microsoft.com/office/word/2010/wordprocessingDrawing" xmlns:w10="urn:schemas-microsoft-com:office:word" xmlns:w="http://schemas.openxmlformats.org/wordprocessingml/2006/main" xmlns:w14="http://schemas.microsoft.com/office/word/2010/wordml" xmlns:w15="http://schemas.microsoft.com/office/word/2012/wordml" xmlns:w16cid="http://schemas.microsoft.com/office/word/2016/wordml/cid" xmlns:w16se="http://schemas.microsoft.com/office/word/2015/wordml/symex" xmlns:wpg="http://schemas.microsoft.com/office/word/2010/wordprocessingGroup" xmlns:wpi="http://schemas.microsoft.com/office/word/2010/wordprocessingInk" xmlns:wps="http://schemas.microsoft.com/office/word/2010/wordprocessingShape" xmlns:a14="http://schemas.microsoft.com/office/drawing/2010/main" val="0"/>
                         </a:ext>
                       </a:extLst>
                     </a:blip>
@@ -1063,12 +1342,21 @@
         <w:pStyle w:val="Heading4"/>
       </w:pPr>
       <w:r>
+        <w:rPr>
+          <w:highlight w:val="yellow"/>
+        </w:rPr>
         <w:t>Login Template (route = “/</w:t>
       </w:r>
       <w:r>
+        <w:rPr>
+          <w:highlight w:val="yellow"/>
+        </w:rPr>
         <w:t>users/</w:t>
       </w:r>
       <w:r>
+        <w:rPr>
+          <w:highlight w:val="yellow"/>
+        </w:rPr>
         <w:t>login”) (logged out user)</w:t>
       </w:r>
     </w:p>
@@ -1099,7 +1387,7 @@
                     <a:blip r:embed="rId9" cstate="print">
                       <a:extLst>
                         <a:ext uri="{28A0092B-C50C-407E-A947-70E740481C1C}">
-                          <a14:useLocalDpi xmlns:a14="http://schemas.microsoft.com/office/drawing/2010/main" xmlns:wps="http://schemas.microsoft.com/office/word/2010/wordprocessingShape" xmlns:wpi="http://schemas.microsoft.com/office/word/2010/wordprocessingInk" xmlns:wpg="http://schemas.microsoft.com/office/word/2010/wordprocessingGroup" xmlns:w16se="http://schemas.microsoft.com/office/word/2015/wordml/symex" xmlns:w16cid="http://schemas.microsoft.com/office/word/2016/wordml/cid" xmlns:w15="http://schemas.microsoft.com/office/word/2012/wordml" xmlns:w14="http://schemas.microsoft.com/office/word/2010/wordml" xmlns:w="http://schemas.openxmlformats.org/wordprocessingml/2006/main" xmlns:w10="urn:schemas-microsoft-com:office:word" xmlns:wp14="http://schemas.microsoft.com/office/word/2010/wordprocessingDrawing" xmlns:v="urn:schemas-microsoft-com:vml" xmlns:o="urn:schemas-microsoft-com:office:office" xmlns:am3d="http://schemas.microsoft.com/office/drawing/2017/model3d" xmlns:aink="http://schemas.microsoft.com/office/drawing/2016/ink" xmlns:mc="http://schemas.openxmlformats.org/markup-compatibility/2006" xmlns:cx8="http://schemas.microsoft.com/office/drawing/2016/5/14/chartex" xmlns:cx7="http://schemas.microsoft.com/office/drawing/2016/5/13/chartex" xmlns:cx6="http://schemas.microsoft.com/office/drawing/2016/5/12/chartex" xmlns:cx5="http://schemas.microsoft.com/office/drawing/2016/5/11/chartex" xmlns:cx4="http://schemas.microsoft.com/office/drawing/2016/5/10/chartex" xmlns:cx3="http://schemas.microsoft.com/office/drawing/2016/5/9/chartex" xmlns:cx2="http://schemas.microsoft.com/office/drawing/2015/10/21/chartex" xmlns:cx1="http://schemas.microsoft.com/office/drawing/2015/9/8/chartex" xmlns:cx="http://schemas.microsoft.com/office/drawing/2014/chartex" xmlns:wpc="http://schemas.microsoft.com/office/word/2010/wordprocessingCanvas" xmlns="" val="0"/>
+                          <a14:useLocalDpi xmlns="" xmlns:wpc="http://schemas.microsoft.com/office/word/2010/wordprocessingCanvas" xmlns:cx="http://schemas.microsoft.com/office/drawing/2014/chartex" xmlns:cx1="http://schemas.microsoft.com/office/drawing/2015/9/8/chartex" xmlns:cx2="http://schemas.microsoft.com/office/drawing/2015/10/21/chartex" xmlns:cx3="http://schemas.microsoft.com/office/drawing/2016/5/9/chartex" xmlns:cx4="http://schemas.microsoft.com/office/drawing/2016/5/10/chartex" xmlns:cx5="http://schemas.microsoft.com/office/drawing/2016/5/11/chartex" xmlns:cx6="http://schemas.microsoft.com/office/drawing/2016/5/12/chartex" xmlns:cx7="http://schemas.microsoft.com/office/drawing/2016/5/13/chartex" xmlns:cx8="http://schemas.microsoft.com/office/drawing/2016/5/14/chartex" xmlns:mc="http://schemas.openxmlformats.org/markup-compatibility/2006" xmlns:aink="http://schemas.microsoft.com/office/drawing/2016/ink" xmlns:am3d="http://schemas.microsoft.com/office/drawing/2017/model3d" xmlns:o="urn:schemas-microsoft-com:office:office" xmlns:v="urn:schemas-microsoft-com:vml" xmlns:wp14="http://schemas.microsoft.com/office/word/2010/wordprocessingDrawing" xmlns:w10="urn:schemas-microsoft-com:office:word" xmlns:w="http://schemas.openxmlformats.org/wordprocessingml/2006/main" xmlns:w14="http://schemas.microsoft.com/office/word/2010/wordml" xmlns:w15="http://schemas.microsoft.com/office/word/2012/wordml" xmlns:w16cid="http://schemas.microsoft.com/office/word/2016/wordml/cid" xmlns:w16se="http://schemas.microsoft.com/office/word/2015/wordml/symex" xmlns:wpg="http://schemas.microsoft.com/office/word/2010/wordprocessingGroup" xmlns:wpi="http://schemas.microsoft.com/office/word/2010/wordprocessingInk" xmlns:wps="http://schemas.microsoft.com/office/word/2010/wordprocessingShape" xmlns:a14="http://schemas.microsoft.com/office/drawing/2010/main" val="0"/>
                         </a:ext>
                       </a:extLst>
                     </a:blip>
@@ -1134,19 +1422,34 @@
         <w:pStyle w:val="Heading4"/>
       </w:pPr>
       <w:r>
+        <w:rPr>
+          <w:highlight w:val="yellow"/>
+        </w:rPr>
         <w:lastRenderedPageBreak/>
         <w:t>Reg</w:t>
       </w:r>
       <w:r>
+        <w:rPr>
+          <w:highlight w:val="yellow"/>
+        </w:rPr>
         <w:t>ister Template (route = “</w:t>
       </w:r>
       <w:r>
+        <w:rPr>
+          <w:highlight w:val="yellow"/>
+        </w:rPr>
         <w:t>/</w:t>
       </w:r>
       <w:r>
+        <w:rPr>
+          <w:highlight w:val="yellow"/>
+        </w:rPr>
         <w:t>users/</w:t>
       </w:r>
       <w:r>
+        <w:rPr>
+          <w:highlight w:val="yellow"/>
+        </w:rPr>
         <w:t>register”) (logged out user)</w:t>
       </w:r>
     </w:p>
@@ -1177,7 +1480,7 @@
                     <a:blip r:embed="rId10" cstate="print">
                       <a:extLst>
                         <a:ext uri="{28A0092B-C50C-407E-A947-70E740481C1C}">
-                          <a14:useLocalDpi xmlns:a14="http://schemas.microsoft.com/office/drawing/2010/main" xmlns:wps="http://schemas.microsoft.com/office/word/2010/wordprocessingShape" xmlns:wpi="http://schemas.microsoft.com/office/word/2010/wordprocessingInk" xmlns:wpg="http://schemas.microsoft.com/office/word/2010/wordprocessingGroup" xmlns:w16se="http://schemas.microsoft.com/office/word/2015/wordml/symex" xmlns:w16cid="http://schemas.microsoft.com/office/word/2016/wordml/cid" xmlns:w15="http://schemas.microsoft.com/office/word/2012/wordml" xmlns:w14="http://schemas.microsoft.com/office/word/2010/wordml" xmlns:w="http://schemas.openxmlformats.org/wordprocessingml/2006/main" xmlns:w10="urn:schemas-microsoft-com:office:word" xmlns:wp14="http://schemas.microsoft.com/office/word/2010/wordprocessingDrawing" xmlns:v="urn:schemas-microsoft-com:vml" xmlns:o="urn:schemas-microsoft-com:office:office" xmlns:am3d="http://schemas.microsoft.com/office/drawing/2017/model3d" xmlns:aink="http://schemas.microsoft.com/office/drawing/2016/ink" xmlns:mc="http://schemas.openxmlformats.org/markup-compatibility/2006" xmlns:cx8="http://schemas.microsoft.com/office/drawing/2016/5/14/chartex" xmlns:cx7="http://schemas.microsoft.com/office/drawing/2016/5/13/chartex" xmlns:cx6="http://schemas.microsoft.com/office/drawing/2016/5/12/chartex" xmlns:cx5="http://schemas.microsoft.com/office/drawing/2016/5/11/chartex" xmlns:cx4="http://schemas.microsoft.com/office/drawing/2016/5/10/chartex" xmlns:cx3="http://schemas.microsoft.com/office/drawing/2016/5/9/chartex" xmlns:cx2="http://schemas.microsoft.com/office/drawing/2015/10/21/chartex" xmlns:cx1="http://schemas.microsoft.com/office/drawing/2015/9/8/chartex" xmlns:cx="http://schemas.microsoft.com/office/drawing/2014/chartex" xmlns:wpc="http://schemas.microsoft.com/office/word/2010/wordprocessingCanvas" xmlns="" val="0"/>
+                          <a14:useLocalDpi xmlns="" xmlns:wpc="http://schemas.microsoft.com/office/word/2010/wordprocessingCanvas" xmlns:cx="http://schemas.microsoft.com/office/drawing/2014/chartex" xmlns:cx1="http://schemas.microsoft.com/office/drawing/2015/9/8/chartex" xmlns:cx2="http://schemas.microsoft.com/office/drawing/2015/10/21/chartex" xmlns:cx3="http://schemas.microsoft.com/office/drawing/2016/5/9/chartex" xmlns:cx4="http://schemas.microsoft.com/office/drawing/2016/5/10/chartex" xmlns:cx5="http://schemas.microsoft.com/office/drawing/2016/5/11/chartex" xmlns:cx6="http://schemas.microsoft.com/office/drawing/2016/5/12/chartex" xmlns:cx7="http://schemas.microsoft.com/office/drawing/2016/5/13/chartex" xmlns:cx8="http://schemas.microsoft.com/office/drawing/2016/5/14/chartex" xmlns:mc="http://schemas.openxmlformats.org/markup-compatibility/2006" xmlns:aink="http://schemas.microsoft.com/office/drawing/2016/ink" xmlns:am3d="http://schemas.microsoft.com/office/drawing/2017/model3d" xmlns:o="urn:schemas-microsoft-com:office:office" xmlns:v="urn:schemas-microsoft-com:vml" xmlns:wp14="http://schemas.microsoft.com/office/word/2010/wordprocessingDrawing" xmlns:w10="urn:schemas-microsoft-com:office:word" xmlns:w="http://schemas.openxmlformats.org/wordprocessingml/2006/main" xmlns:w14="http://schemas.microsoft.com/office/word/2010/wordml" xmlns:w15="http://schemas.microsoft.com/office/word/2012/wordml" xmlns:w16cid="http://schemas.microsoft.com/office/word/2016/wordml/cid" xmlns:w16se="http://schemas.microsoft.com/office/word/2015/wordml/symex" xmlns:wpg="http://schemas.microsoft.com/office/word/2010/wordprocessingGroup" xmlns:wpi="http://schemas.microsoft.com/office/word/2010/wordprocessingInk" xmlns:wps="http://schemas.microsoft.com/office/word/2010/wordprocessingShape" xmlns:a14="http://schemas.microsoft.com/office/drawing/2010/main" val="0"/>
                         </a:ext>
                       </a:extLst>
                     </a:blip>
@@ -1283,40 +1586,48 @@
       <w:r>
         <w:rPr>
           <w:noProof/>
+          <w:highlight w:val="yellow"/>
           <w:lang w:val="bg-BG"/>
         </w:rPr>
-        <w:t>LoggedIn</w:t>
+        <w:t xml:space="preserve">LoggedIn </w:t>
       </w:r>
       <w:r>
         <w:rPr>
           <w:noProof/>
+          <w:highlight w:val="yellow"/>
+        </w:rPr>
+        <w:t>Index</w:t>
+      </w:r>
+      <w:r>
+        <w:rPr>
+          <w:noProof/>
+          <w:highlight w:val="yellow"/>
           <w:lang w:val="bg-BG"/>
         </w:rPr>
-        <w:t xml:space="preserve"> </w:t>
-      </w:r>
-      <w:r>
-        <w:rPr>
-          <w:noProof/>
-        </w:rPr>
-        <w:t>Index</w:t>
-      </w:r>
-      <w:r>
-        <w:rPr>
-          <w:noProof/>
-          <w:lang w:val="bg-BG"/>
-        </w:rPr>
         <w:t xml:space="preserve"> Template</w:t>
       </w:r>
       <w:r>
+        <w:rPr>
+          <w:highlight w:val="yellow"/>
+        </w:rPr>
         <w:t xml:space="preserve"> (route=”/</w:t>
       </w:r>
       <w:r>
+        <w:rPr>
+          <w:highlight w:val="yellow"/>
+        </w:rPr>
         <w:t>home</w:t>
       </w:r>
       <w:r>
+        <w:rPr>
+          <w:highlight w:val="yellow"/>
+        </w:rPr>
         <w:t>/index</w:t>
       </w:r>
       <w:r>
+        <w:rPr>
+          <w:highlight w:val="yellow"/>
+        </w:rPr>
         <w:t>”) (logged in user)</w:t>
       </w:r>
     </w:p>
@@ -1457,7 +1768,7 @@
                     <a:blip r:embed="rId11" cstate="print">
                       <a:extLst>
                         <a:ext uri="{28A0092B-C50C-407E-A947-70E740481C1C}">
-                          <a14:useLocalDpi xmlns:a14="http://schemas.microsoft.com/office/drawing/2010/main" xmlns:wps="http://schemas.microsoft.com/office/word/2010/wordprocessingShape" xmlns:wpi="http://schemas.microsoft.com/office/word/2010/wordprocessingInk" xmlns:wpg="http://schemas.microsoft.com/office/word/2010/wordprocessingGroup" xmlns:w16se="http://schemas.microsoft.com/office/word/2015/wordml/symex" xmlns:w16cid="http://schemas.microsoft.com/office/word/2016/wordml/cid" xmlns:w15="http://schemas.microsoft.com/office/word/2012/wordml" xmlns:w14="http://schemas.microsoft.com/office/word/2010/wordml" xmlns:w="http://schemas.openxmlformats.org/wordprocessingml/2006/main" xmlns:w10="urn:schemas-microsoft-com:office:word" xmlns:wp14="http://schemas.microsoft.com/office/word/2010/wordprocessingDrawing" xmlns:v="urn:schemas-microsoft-com:vml" xmlns:o="urn:schemas-microsoft-com:office:office" xmlns:am3d="http://schemas.microsoft.com/office/drawing/2017/model3d" xmlns:aink="http://schemas.microsoft.com/office/drawing/2016/ink" xmlns:mc="http://schemas.openxmlformats.org/markup-compatibility/2006" xmlns:cx8="http://schemas.microsoft.com/office/drawing/2016/5/14/chartex" xmlns:cx7="http://schemas.microsoft.com/office/drawing/2016/5/13/chartex" xmlns:cx6="http://schemas.microsoft.com/office/drawing/2016/5/12/chartex" xmlns:cx5="http://schemas.microsoft.com/office/drawing/2016/5/11/chartex" xmlns:cx4="http://schemas.microsoft.com/office/drawing/2016/5/10/chartex" xmlns:cx3="http://schemas.microsoft.com/office/drawing/2016/5/9/chartex" xmlns:cx2="http://schemas.microsoft.com/office/drawing/2015/10/21/chartex" xmlns:cx1="http://schemas.microsoft.com/office/drawing/2015/9/8/chartex" xmlns:cx="http://schemas.microsoft.com/office/drawing/2014/chartex" xmlns:wpc="http://schemas.microsoft.com/office/word/2010/wordprocessingCanvas" xmlns="" val="0"/>
+                          <a14:useLocalDpi xmlns="" xmlns:wpc="http://schemas.microsoft.com/office/word/2010/wordprocessingCanvas" xmlns:cx="http://schemas.microsoft.com/office/drawing/2014/chartex" xmlns:cx1="http://schemas.microsoft.com/office/drawing/2015/9/8/chartex" xmlns:cx2="http://schemas.microsoft.com/office/drawing/2015/10/21/chartex" xmlns:cx3="http://schemas.microsoft.com/office/drawing/2016/5/9/chartex" xmlns:cx4="http://schemas.microsoft.com/office/drawing/2016/5/10/chartex" xmlns:cx5="http://schemas.microsoft.com/office/drawing/2016/5/11/chartex" xmlns:cx6="http://schemas.microsoft.com/office/drawing/2016/5/12/chartex" xmlns:cx7="http://schemas.microsoft.com/office/drawing/2016/5/13/chartex" xmlns:cx8="http://schemas.microsoft.com/office/drawing/2016/5/14/chartex" xmlns:mc="http://schemas.openxmlformats.org/markup-compatibility/2006" xmlns:aink="http://schemas.microsoft.com/office/drawing/2016/ink" xmlns:am3d="http://schemas.microsoft.com/office/drawing/2017/model3d" xmlns:o="urn:schemas-microsoft-com:office:office" xmlns:v="urn:schemas-microsoft-com:vml" xmlns:wp14="http://schemas.microsoft.com/office/word/2010/wordprocessingDrawing" xmlns:w10="urn:schemas-microsoft-com:office:word" xmlns:w="http://schemas.openxmlformats.org/wordprocessingml/2006/main" xmlns:w14="http://schemas.microsoft.com/office/word/2010/wordml" xmlns:w15="http://schemas.microsoft.com/office/word/2012/wordml" xmlns:w16cid="http://schemas.microsoft.com/office/word/2016/wordml/cid" xmlns:w16se="http://schemas.microsoft.com/office/word/2015/wordml/symex" xmlns:wpg="http://schemas.microsoft.com/office/word/2010/wordprocessingGroup" xmlns:wpi="http://schemas.microsoft.com/office/word/2010/wordprocessingInk" xmlns:wps="http://schemas.microsoft.com/office/word/2010/wordprocessingShape" xmlns:a14="http://schemas.microsoft.com/office/drawing/2010/main" val="0"/>
                         </a:ext>
                       </a:extLst>
                     </a:blip>
@@ -1525,7 +1836,7 @@
                     <a:blip r:embed="rId12" cstate="print">
                       <a:extLst>
                         <a:ext uri="{28A0092B-C50C-407E-A947-70E740481C1C}">
-                          <a14:useLocalDpi xmlns:a14="http://schemas.microsoft.com/office/drawing/2010/main" xmlns:wps="http://schemas.microsoft.com/office/word/2010/wordprocessingShape" xmlns:wpi="http://schemas.microsoft.com/office/word/2010/wordprocessingInk" xmlns:wpg="http://schemas.microsoft.com/office/word/2010/wordprocessingGroup" xmlns:w16se="http://schemas.microsoft.com/office/word/2015/wordml/symex" xmlns:w16cid="http://schemas.microsoft.com/office/word/2016/wordml/cid" xmlns:w15="http://schemas.microsoft.com/office/word/2012/wordml" xmlns:w14="http://schemas.microsoft.com/office/word/2010/wordml" xmlns:w="http://schemas.openxmlformats.org/wordprocessingml/2006/main" xmlns:w10="urn:schemas-microsoft-com:office:word" xmlns:wp14="http://schemas.microsoft.com/office/word/2010/wordprocessingDrawing" xmlns:v="urn:schemas-microsoft-com:vml" xmlns:o="urn:schemas-microsoft-com:office:office" xmlns:am3d="http://schemas.microsoft.com/office/drawing/2017/model3d" xmlns:aink="http://schemas.microsoft.com/office/drawing/2016/ink" xmlns:mc="http://schemas.openxmlformats.org/markup-compatibility/2006" xmlns:cx8="http://schemas.microsoft.com/office/drawing/2016/5/14/chartex" xmlns:cx7="http://schemas.microsoft.com/office/drawing/2016/5/13/chartex" xmlns:cx6="http://schemas.microsoft.com/office/drawing/2016/5/12/chartex" xmlns:cx5="http://schemas.microsoft.com/office/drawing/2016/5/11/chartex" xmlns:cx4="http://schemas.microsoft.com/office/drawing/2016/5/10/chartex" xmlns:cx3="http://schemas.microsoft.com/office/drawing/2016/5/9/chartex" xmlns:cx2="http://schemas.microsoft.com/office/drawing/2015/10/21/chartex" xmlns:cx1="http://schemas.microsoft.com/office/drawing/2015/9/8/chartex" xmlns:cx="http://schemas.microsoft.com/office/drawing/2014/chartex" xmlns:wpc="http://schemas.microsoft.com/office/word/2010/wordprocessingCanvas" xmlns="" val="0"/>
+                          <a14:useLocalDpi xmlns="" xmlns:wpc="http://schemas.microsoft.com/office/word/2010/wordprocessingCanvas" xmlns:cx="http://schemas.microsoft.com/office/drawing/2014/chartex" xmlns:cx1="http://schemas.microsoft.com/office/drawing/2015/9/8/chartex" xmlns:cx2="http://schemas.microsoft.com/office/drawing/2015/10/21/chartex" xmlns:cx3="http://schemas.microsoft.com/office/drawing/2016/5/9/chartex" xmlns:cx4="http://schemas.microsoft.com/office/drawing/2016/5/10/chartex" xmlns:cx5="http://schemas.microsoft.com/office/drawing/2016/5/11/chartex" xmlns:cx6="http://schemas.microsoft.com/office/drawing/2016/5/12/chartex" xmlns:cx7="http://schemas.microsoft.com/office/drawing/2016/5/13/chartex" xmlns:cx8="http://schemas.microsoft.com/office/drawing/2016/5/14/chartex" xmlns:mc="http://schemas.openxmlformats.org/markup-compatibility/2006" xmlns:aink="http://schemas.microsoft.com/office/drawing/2016/ink" xmlns:am3d="http://schemas.microsoft.com/office/drawing/2017/model3d" xmlns:o="urn:schemas-microsoft-com:office:office" xmlns:v="urn:schemas-microsoft-com:vml" xmlns:wp14="http://schemas.microsoft.com/office/word/2010/wordprocessingDrawing" xmlns:w10="urn:schemas-microsoft-com:office:word" xmlns:w="http://schemas.openxmlformats.org/wordprocessingml/2006/main" xmlns:w14="http://schemas.microsoft.com/office/word/2010/wordml" xmlns:w15="http://schemas.microsoft.com/office/word/2012/wordml" xmlns:w16cid="http://schemas.microsoft.com/office/word/2016/wordml/cid" xmlns:w16se="http://schemas.microsoft.com/office/word/2015/wordml/symex" xmlns:wpg="http://schemas.microsoft.com/office/word/2010/wordprocessingGroup" xmlns:wpi="http://schemas.microsoft.com/office/word/2010/wordprocessingInk" xmlns:wps="http://schemas.microsoft.com/office/word/2010/wordprocessingShape" xmlns:a14="http://schemas.microsoft.com/office/drawing/2010/main" val="0"/>
                         </a:ext>
                       </a:extLst>
                     </a:blip>
@@ -1591,7 +1902,7 @@
                     <a:blip r:embed="rId13" cstate="print">
                       <a:extLst>
                         <a:ext uri="{28A0092B-C50C-407E-A947-70E740481C1C}">
-                          <a14:useLocalDpi xmlns:a14="http://schemas.microsoft.com/office/drawing/2010/main" xmlns:wps="http://schemas.microsoft.com/office/word/2010/wordprocessingShape" xmlns:wpi="http://schemas.microsoft.com/office/word/2010/wordprocessingInk" xmlns:wpg="http://schemas.microsoft.com/office/word/2010/wordprocessingGroup" xmlns:w16se="http://schemas.microsoft.com/office/word/2015/wordml/symex" xmlns:w16cid="http://schemas.microsoft.com/office/word/2016/wordml/cid" xmlns:w15="http://schemas.microsoft.com/office/word/2012/wordml" xmlns:w14="http://schemas.microsoft.com/office/word/2010/wordml" xmlns:w="http://schemas.openxmlformats.org/wordprocessingml/2006/main" xmlns:w10="urn:schemas-microsoft-com:office:word" xmlns:wp14="http://schemas.microsoft.com/office/word/2010/wordprocessingDrawing" xmlns:v="urn:schemas-microsoft-com:vml" xmlns:o="urn:schemas-microsoft-com:office:office" xmlns:am3d="http://schemas.microsoft.com/office/drawing/2017/model3d" xmlns:aink="http://schemas.microsoft.com/office/drawing/2016/ink" xmlns:mc="http://schemas.openxmlformats.org/markup-compatibility/2006" xmlns:cx8="http://schemas.microsoft.com/office/drawing/2016/5/14/chartex" xmlns:cx7="http://schemas.microsoft.com/office/drawing/2016/5/13/chartex" xmlns:cx6="http://schemas.microsoft.com/office/drawing/2016/5/12/chartex" xmlns:cx5="http://schemas.microsoft.com/office/drawing/2016/5/11/chartex" xmlns:cx4="http://schemas.microsoft.com/office/drawing/2016/5/10/chartex" xmlns:cx3="http://schemas.microsoft.com/office/drawing/2016/5/9/chartex" xmlns:cx2="http://schemas.microsoft.com/office/drawing/2015/10/21/chartex" xmlns:cx1="http://schemas.microsoft.com/office/drawing/2015/9/8/chartex" xmlns:cx="http://schemas.microsoft.com/office/drawing/2014/chartex" xmlns:wpc="http://schemas.microsoft.com/office/word/2010/wordprocessingCanvas" xmlns="" val="0"/>
+                          <a14:useLocalDpi xmlns="" xmlns:wpc="http://schemas.microsoft.com/office/word/2010/wordprocessingCanvas" xmlns:cx="http://schemas.microsoft.com/office/drawing/2014/chartex" xmlns:cx1="http://schemas.microsoft.com/office/drawing/2015/9/8/chartex" xmlns:cx2="http://schemas.microsoft.com/office/drawing/2015/10/21/chartex" xmlns:cx3="http://schemas.microsoft.com/office/drawing/2016/5/9/chartex" xmlns:cx4="http://schemas.microsoft.com/office/drawing/2016/5/10/chartex" xmlns:cx5="http://schemas.microsoft.com/office/drawing/2016/5/11/chartex" xmlns:cx6="http://schemas.microsoft.com/office/drawing/2016/5/12/chartex" xmlns:cx7="http://schemas.microsoft.com/office/drawing/2016/5/13/chartex" xmlns:cx8="http://schemas.microsoft.com/office/drawing/2016/5/14/chartex" xmlns:mc="http://schemas.openxmlformats.org/markup-compatibility/2006" xmlns:aink="http://schemas.microsoft.com/office/drawing/2016/ink" xmlns:am3d="http://schemas.microsoft.com/office/drawing/2017/model3d" xmlns:o="urn:schemas-microsoft-com:office:office" xmlns:v="urn:schemas-microsoft-com:vml" xmlns:wp14="http://schemas.microsoft.com/office/word/2010/wordprocessingDrawing" xmlns:w10="urn:schemas-microsoft-com:office:word" xmlns:w="http://schemas.openxmlformats.org/wordprocessingml/2006/main" xmlns:w14="http://schemas.microsoft.com/office/word/2010/wordml" xmlns:w15="http://schemas.microsoft.com/office/word/2012/wordml" xmlns:w16cid="http://schemas.microsoft.com/office/word/2016/wordml/cid" xmlns:w16se="http://schemas.microsoft.com/office/word/2015/wordml/symex" xmlns:wpg="http://schemas.microsoft.com/office/word/2010/wordprocessingGroup" xmlns:wpi="http://schemas.microsoft.com/office/word/2010/wordprocessingInk" xmlns:wps="http://schemas.microsoft.com/office/word/2010/wordprocessingShape" xmlns:a14="http://schemas.microsoft.com/office/drawing/2010/main" val="0"/>
                         </a:ext>
                       </a:extLst>
                     </a:blip>
@@ -1625,22 +1936,40 @@
         <w:pStyle w:val="Heading4"/>
       </w:pPr>
       <w:r>
+        <w:rPr>
+          <w:highlight w:val="yellow"/>
+        </w:rPr>
         <w:lastRenderedPageBreak/>
         <w:t>Channel</w:t>
       </w:r>
       <w:r>
+        <w:rPr>
+          <w:highlight w:val="yellow"/>
+        </w:rPr>
         <w:t xml:space="preserve"> Details Template (route=”/</w:t>
       </w:r>
       <w:r>
+        <w:rPr>
+          <w:highlight w:val="yellow"/>
+        </w:rPr>
         <w:t>channels</w:t>
       </w:r>
       <w:r>
+        <w:rPr>
+          <w:highlight w:val="yellow"/>
+        </w:rPr>
         <w:t>/details/{id}</w:t>
       </w:r>
       <w:r>
+        <w:rPr>
+          <w:highlight w:val="yellow"/>
+        </w:rPr>
         <w:t>”</w:t>
       </w:r>
       <w:r>
+        <w:rPr>
+          <w:highlight w:val="yellow"/>
+        </w:rPr>
         <w:t>) (logged in user)</w:t>
       </w:r>
     </w:p>
@@ -1671,7 +2000,7 @@
                     <a:blip r:embed="rId14" cstate="print">
                       <a:extLst>
                         <a:ext uri="{28A0092B-C50C-407E-A947-70E740481C1C}">
-                          <a14:useLocalDpi xmlns:a14="http://schemas.microsoft.com/office/drawing/2010/main" xmlns:wps="http://schemas.microsoft.com/office/word/2010/wordprocessingShape" xmlns:wpi="http://schemas.microsoft.com/office/word/2010/wordprocessingInk" xmlns:wpg="http://schemas.microsoft.com/office/word/2010/wordprocessingGroup" xmlns:w16se="http://schemas.microsoft.com/office/word/2015/wordml/symex" xmlns:w16cid="http://schemas.microsoft.com/office/word/2016/wordml/cid" xmlns:w15="http://schemas.microsoft.com/office/word/2012/wordml" xmlns:w14="http://schemas.microsoft.com/office/word/2010/wordml" xmlns:w="http://schemas.openxmlformats.org/wordprocessingml/2006/main" xmlns:w10="urn:schemas-microsoft-com:office:word" xmlns:wp14="http://schemas.microsoft.com/office/word/2010/wordprocessingDrawing" xmlns:v="urn:schemas-microsoft-com:vml" xmlns:o="urn:schemas-microsoft-com:office:office" xmlns:am3d="http://schemas.microsoft.com/office/drawing/2017/model3d" xmlns:aink="http://schemas.microsoft.com/office/drawing/2016/ink" xmlns:mc="http://schemas.openxmlformats.org/markup-compatibility/2006" xmlns:cx8="http://schemas.microsoft.com/office/drawing/2016/5/14/chartex" xmlns:cx7="http://schemas.microsoft.com/office/drawing/2016/5/13/chartex" xmlns:cx6="http://schemas.microsoft.com/office/drawing/2016/5/12/chartex" xmlns:cx5="http://schemas.microsoft.com/office/drawing/2016/5/11/chartex" xmlns:cx4="http://schemas.microsoft.com/office/drawing/2016/5/10/chartex" xmlns:cx3="http://schemas.microsoft.com/office/drawing/2016/5/9/chartex" xmlns:cx2="http://schemas.microsoft.com/office/drawing/2015/10/21/chartex" xmlns:cx1="http://schemas.microsoft.com/office/drawing/2015/9/8/chartex" xmlns:cx="http://schemas.microsoft.com/office/drawing/2014/chartex" xmlns:wpc="http://schemas.microsoft.com/office/word/2010/wordprocessingCanvas" xmlns="" val="0"/>
+                          <a14:useLocalDpi xmlns="" xmlns:wpc="http://schemas.microsoft.com/office/word/2010/wordprocessingCanvas" xmlns:cx="http://schemas.microsoft.com/office/drawing/2014/chartex" xmlns:cx1="http://schemas.microsoft.com/office/drawing/2015/9/8/chartex" xmlns:cx2="http://schemas.microsoft.com/office/drawing/2015/10/21/chartex" xmlns:cx3="http://schemas.microsoft.com/office/drawing/2016/5/9/chartex" xmlns:cx4="http://schemas.microsoft.com/office/drawing/2016/5/10/chartex" xmlns:cx5="http://schemas.microsoft.com/office/drawing/2016/5/11/chartex" xmlns:cx6="http://schemas.microsoft.com/office/drawing/2016/5/12/chartex" xmlns:cx7="http://schemas.microsoft.com/office/drawing/2016/5/13/chartex" xmlns:cx8="http://schemas.microsoft.com/office/drawing/2016/5/14/chartex" xmlns:mc="http://schemas.openxmlformats.org/markup-compatibility/2006" xmlns:aink="http://schemas.microsoft.com/office/drawing/2016/ink" xmlns:am3d="http://schemas.microsoft.com/office/drawing/2017/model3d" xmlns:o="urn:schemas-microsoft-com:office:office" xmlns:v="urn:schemas-microsoft-com:vml" xmlns:wp14="http://schemas.microsoft.com/office/word/2010/wordprocessingDrawing" xmlns:w10="urn:schemas-microsoft-com:office:word" xmlns:w="http://schemas.openxmlformats.org/wordprocessingml/2006/main" xmlns:w14="http://schemas.microsoft.com/office/word/2010/wordml" xmlns:w15="http://schemas.microsoft.com/office/word/2012/wordml" xmlns:w16cid="http://schemas.microsoft.com/office/word/2016/wordml/cid" xmlns:w16se="http://schemas.microsoft.com/office/word/2015/wordml/symex" xmlns:wpg="http://schemas.microsoft.com/office/word/2010/wordprocessingGroup" xmlns:wpi="http://schemas.microsoft.com/office/word/2010/wordprocessingInk" xmlns:wps="http://schemas.microsoft.com/office/word/2010/wordprocessingShape" xmlns:a14="http://schemas.microsoft.com/office/drawing/2010/main" val="0"/>
                         </a:ext>
                       </a:extLst>
                     </a:blip>
@@ -1705,15 +2034,27 @@
         <w:pStyle w:val="Heading4"/>
       </w:pPr>
       <w:r>
+        <w:rPr>
+          <w:highlight w:val="yellow"/>
+        </w:rPr>
         <w:t>My Channels Template (route=”/channels/</w:t>
       </w:r>
       <w:r>
+        <w:rPr>
+          <w:highlight w:val="yellow"/>
+        </w:rPr>
         <w:t>followed</w:t>
       </w:r>
       <w:r>
+        <w:rPr>
+          <w:highlight w:val="yellow"/>
+        </w:rPr>
         <w:t>”</w:t>
       </w:r>
       <w:r>
+        <w:rPr>
+          <w:highlight w:val="yellow"/>
+        </w:rPr>
         <w:t>) (logged in user)</w:t>
       </w:r>
     </w:p>
@@ -1744,7 +2085,7 @@
                     <a:blip r:embed="rId15" cstate="print">
                       <a:extLst>
                         <a:ext uri="{28A0092B-C50C-407E-A947-70E740481C1C}">
-                          <a14:useLocalDpi xmlns:a14="http://schemas.microsoft.com/office/drawing/2010/main" xmlns:wps="http://schemas.microsoft.com/office/word/2010/wordprocessingShape" xmlns:wpi="http://schemas.microsoft.com/office/word/2010/wordprocessingInk" xmlns:wpg="http://schemas.microsoft.com/office/word/2010/wordprocessingGroup" xmlns:w16se="http://schemas.microsoft.com/office/word/2015/wordml/symex" xmlns:w16cid="http://schemas.microsoft.com/office/word/2016/wordml/cid" xmlns:w15="http://schemas.microsoft.com/office/word/2012/wordml" xmlns:w14="http://schemas.microsoft.com/office/word/2010/wordml" xmlns:w="http://schemas.openxmlformats.org/wordprocessingml/2006/main" xmlns:w10="urn:schemas-microsoft-com:office:word" xmlns:wp14="http://schemas.microsoft.com/office/word/2010/wordprocessingDrawing" xmlns:v="urn:schemas-microsoft-com:vml" xmlns:o="urn:schemas-microsoft-com:office:office" xmlns:am3d="http://schemas.microsoft.com/office/drawing/2017/model3d" xmlns:aink="http://schemas.microsoft.com/office/drawing/2016/ink" xmlns:mc="http://schemas.openxmlformats.org/markup-compatibility/2006" xmlns:cx8="http://schemas.microsoft.com/office/drawing/2016/5/14/chartex" xmlns:cx7="http://schemas.microsoft.com/office/drawing/2016/5/13/chartex" xmlns:cx6="http://schemas.microsoft.com/office/drawing/2016/5/12/chartex" xmlns:cx5="http://schemas.microsoft.com/office/drawing/2016/5/11/chartex" xmlns:cx4="http://schemas.microsoft.com/office/drawing/2016/5/10/chartex" xmlns:cx3="http://schemas.microsoft.com/office/drawing/2016/5/9/chartex" xmlns:cx2="http://schemas.microsoft.com/office/drawing/2015/10/21/chartex" xmlns:cx1="http://schemas.microsoft.com/office/drawing/2015/9/8/chartex" xmlns:cx="http://schemas.microsoft.com/office/drawing/2014/chartex" xmlns:wpc="http://schemas.microsoft.com/office/word/2010/wordprocessingCanvas" xmlns="" val="0"/>
+                          <a14:useLocalDpi xmlns="" xmlns:wpc="http://schemas.microsoft.com/office/word/2010/wordprocessingCanvas" xmlns:cx="http://schemas.microsoft.com/office/drawing/2014/chartex" xmlns:cx1="http://schemas.microsoft.com/office/drawing/2015/9/8/chartex" xmlns:cx2="http://schemas.microsoft.com/office/drawing/2015/10/21/chartex" xmlns:cx3="http://schemas.microsoft.com/office/drawing/2016/5/9/chartex" xmlns:cx4="http://schemas.microsoft.com/office/drawing/2016/5/10/chartex" xmlns:cx5="http://schemas.microsoft.com/office/drawing/2016/5/11/chartex" xmlns:cx6="http://schemas.microsoft.com/office/drawing/2016/5/12/chartex" xmlns:cx7="http://schemas.microsoft.com/office/drawing/2016/5/13/chartex" xmlns:cx8="http://schemas.microsoft.com/office/drawing/2016/5/14/chartex" xmlns:mc="http://schemas.openxmlformats.org/markup-compatibility/2006" xmlns:aink="http://schemas.microsoft.com/office/drawing/2016/ink" xmlns:am3d="http://schemas.microsoft.com/office/drawing/2017/model3d" xmlns:o="urn:schemas-microsoft-com:office:office" xmlns:v="urn:schemas-microsoft-com:vml" xmlns:wp14="http://schemas.microsoft.com/office/word/2010/wordprocessingDrawing" xmlns:w10="urn:schemas-microsoft-com:office:word" xmlns:w="http://schemas.openxmlformats.org/wordprocessingml/2006/main" xmlns:w14="http://schemas.microsoft.com/office/word/2010/wordml" xmlns:w15="http://schemas.microsoft.com/office/word/2012/wordml" xmlns:w16cid="http://schemas.microsoft.com/office/word/2016/wordml/cid" xmlns:w16se="http://schemas.microsoft.com/office/word/2015/wordml/symex" xmlns:wpg="http://schemas.microsoft.com/office/word/2010/wordprocessingGroup" xmlns:wpi="http://schemas.microsoft.com/office/word/2010/wordprocessingInk" xmlns:wps="http://schemas.microsoft.com/office/word/2010/wordprocessingShape" xmlns:a14="http://schemas.microsoft.com/office/drawing/2010/main" val="0"/>
                         </a:ext>
                       </a:extLst>
                     </a:blip>
@@ -2001,7 +2342,7 @@
                     <a:blip r:embed="rId16" cstate="print">
                       <a:extLst>
                         <a:ext uri="{28A0092B-C50C-407E-A947-70E740481C1C}">
-                          <a14:useLocalDpi xmlns:a14="http://schemas.microsoft.com/office/drawing/2010/main" xmlns:wps="http://schemas.microsoft.com/office/word/2010/wordprocessingShape" xmlns:wpi="http://schemas.microsoft.com/office/word/2010/wordprocessingInk" xmlns:wpg="http://schemas.microsoft.com/office/word/2010/wordprocessingGroup" xmlns:w16se="http://schemas.microsoft.com/office/word/2015/wordml/symex" xmlns:w16cid="http://schemas.microsoft.com/office/word/2016/wordml/cid" xmlns:w15="http://schemas.microsoft.com/office/word/2012/wordml" xmlns:w14="http://schemas.microsoft.com/office/word/2010/wordml" xmlns:w="http://schemas.openxmlformats.org/wordprocessingml/2006/main" xmlns:w10="urn:schemas-microsoft-com:office:word" xmlns:wp14="http://schemas.microsoft.com/office/word/2010/wordprocessingDrawing" xmlns:v="urn:schemas-microsoft-com:vml" xmlns:o="urn:schemas-microsoft-com:office:office" xmlns:am3d="http://schemas.microsoft.com/office/drawing/2017/model3d" xmlns:aink="http://schemas.microsoft.com/office/drawing/2016/ink" xmlns:mc="http://schemas.openxmlformats.org/markup-compatibility/2006" xmlns:cx8="http://schemas.microsoft.com/office/drawing/2016/5/14/chartex" xmlns:cx7="http://schemas.microsoft.com/office/drawing/2016/5/13/chartex" xmlns:cx6="http://schemas.microsoft.com/office/drawing/2016/5/12/chartex" xmlns:cx5="http://schemas.microsoft.com/office/drawing/2016/5/11/chartex" xmlns:cx4="http://schemas.microsoft.com/office/drawing/2016/5/10/chartex" xmlns:cx3="http://schemas.microsoft.com/office/drawing/2016/5/9/chartex" xmlns:cx2="http://schemas.microsoft.com/office/drawing/2015/10/21/chartex" xmlns:cx1="http://schemas.microsoft.com/office/drawing/2015/9/8/chartex" xmlns:cx="http://schemas.microsoft.com/office/drawing/2014/chartex" xmlns:wpc="http://schemas.microsoft.com/office/word/2010/wordprocessingCanvas" xmlns="" val="0"/>
+                          <a14:useLocalDpi xmlns="" xmlns:wpc="http://schemas.microsoft.com/office/word/2010/wordprocessingCanvas" xmlns:cx="http://schemas.microsoft.com/office/drawing/2014/chartex" xmlns:cx1="http://schemas.microsoft.com/office/drawing/2015/9/8/chartex" xmlns:cx2="http://schemas.microsoft.com/office/drawing/2015/10/21/chartex" xmlns:cx3="http://schemas.microsoft.com/office/drawing/2016/5/9/chartex" xmlns:cx4="http://schemas.microsoft.com/office/drawing/2016/5/10/chartex" xmlns:cx5="http://schemas.microsoft.com/office/drawing/2016/5/11/chartex" xmlns:cx6="http://schemas.microsoft.com/office/drawing/2016/5/12/chartex" xmlns:cx7="http://schemas.microsoft.com/office/drawing/2016/5/13/chartex" xmlns:cx8="http://schemas.microsoft.com/office/drawing/2016/5/14/chartex" xmlns:mc="http://schemas.openxmlformats.org/markup-compatibility/2006" xmlns:aink="http://schemas.microsoft.com/office/drawing/2016/ink" xmlns:am3d="http://schemas.microsoft.com/office/drawing/2017/model3d" xmlns:o="urn:schemas-microsoft-com:office:office" xmlns:v="urn:schemas-microsoft-com:vml" xmlns:wp14="http://schemas.microsoft.com/office/word/2010/wordprocessingDrawing" xmlns:w10="urn:schemas-microsoft-com:office:word" xmlns:w="http://schemas.openxmlformats.org/wordprocessingml/2006/main" xmlns:w14="http://schemas.microsoft.com/office/word/2010/wordml" xmlns:w15="http://schemas.microsoft.com/office/word/2012/wordml" xmlns:w16cid="http://schemas.microsoft.com/office/word/2016/wordml/cid" xmlns:w16se="http://schemas.microsoft.com/office/word/2015/wordml/symex" xmlns:wpg="http://schemas.microsoft.com/office/word/2010/wordprocessingGroup" xmlns:wpi="http://schemas.microsoft.com/office/word/2010/wordprocessingInk" xmlns:wps="http://schemas.microsoft.com/office/word/2010/wordprocessingShape" xmlns:a14="http://schemas.microsoft.com/office/drawing/2010/main" val="0"/>
                         </a:ext>
                       </a:extLst>
                     </a:blip>
@@ -2067,7 +2408,7 @@
                     <a:blip r:embed="rId12" cstate="print">
                       <a:extLst>
                         <a:ext uri="{28A0092B-C50C-407E-A947-70E740481C1C}">
-                          <a14:useLocalDpi xmlns:a14="http://schemas.microsoft.com/office/drawing/2010/main" xmlns:wps="http://schemas.microsoft.com/office/word/2010/wordprocessingShape" xmlns:wpi="http://schemas.microsoft.com/office/word/2010/wordprocessingInk" xmlns:wpg="http://schemas.microsoft.com/office/word/2010/wordprocessingGroup" xmlns:w16se="http://schemas.microsoft.com/office/word/2015/wordml/symex" xmlns:w16cid="http://schemas.microsoft.com/office/word/2016/wordml/cid" xmlns:w15="http://schemas.microsoft.com/office/word/2012/wordml" xmlns:w14="http://schemas.microsoft.com/office/word/2010/wordml" xmlns:w="http://schemas.openxmlformats.org/wordprocessingml/2006/main" xmlns:w10="urn:schemas-microsoft-com:office:word" xmlns:wp14="http://schemas.microsoft.com/office/word/2010/wordprocessingDrawing" xmlns:v="urn:schemas-microsoft-com:vml" xmlns:o="urn:schemas-microsoft-com:office:office" xmlns:am3d="http://schemas.microsoft.com/office/drawing/2017/model3d" xmlns:aink="http://schemas.microsoft.com/office/drawing/2016/ink" xmlns:mc="http://schemas.openxmlformats.org/markup-compatibility/2006" xmlns:cx8="http://schemas.microsoft.com/office/drawing/2016/5/14/chartex" xmlns:cx7="http://schemas.microsoft.com/office/drawing/2016/5/13/chartex" xmlns:cx6="http://schemas.microsoft.com/office/drawing/2016/5/12/chartex" xmlns:cx5="http://schemas.microsoft.com/office/drawing/2016/5/11/chartex" xmlns:cx4="http://schemas.microsoft.com/office/drawing/2016/5/10/chartex" xmlns:cx3="http://schemas.microsoft.com/office/drawing/2016/5/9/chartex" xmlns:cx2="http://schemas.microsoft.com/office/drawing/2015/10/21/chartex" xmlns:cx1="http://schemas.microsoft.com/office/drawing/2015/9/8/chartex" xmlns:cx="http://schemas.microsoft.com/office/drawing/2014/chartex" xmlns:wpc="http://schemas.microsoft.com/office/word/2010/wordprocessingCanvas" xmlns="" val="0"/>
+                          <a14:useLocalDpi xmlns="" xmlns:wpc="http://schemas.microsoft.com/office/word/2010/wordprocessingCanvas" xmlns:cx="http://schemas.microsoft.com/office/drawing/2014/chartex" xmlns:cx1="http://schemas.microsoft.com/office/drawing/2015/9/8/chartex" xmlns:cx2="http://schemas.microsoft.com/office/drawing/2015/10/21/chartex" xmlns:cx3="http://schemas.microsoft.com/office/drawing/2016/5/9/chartex" xmlns:cx4="http://schemas.microsoft.com/office/drawing/2016/5/10/chartex" xmlns:cx5="http://schemas.microsoft.com/office/drawing/2016/5/11/chartex" xmlns:cx6="http://schemas.microsoft.com/office/drawing/2016/5/12/chartex" xmlns:cx7="http://schemas.microsoft.com/office/drawing/2016/5/13/chartex" xmlns:cx8="http://schemas.microsoft.com/office/drawing/2016/5/14/chartex" xmlns:mc="http://schemas.openxmlformats.org/markup-compatibility/2006" xmlns:aink="http://schemas.microsoft.com/office/drawing/2016/ink" xmlns:am3d="http://schemas.microsoft.com/office/drawing/2017/model3d" xmlns:o="urn:schemas-microsoft-com:office:office" xmlns:v="urn:schemas-microsoft-com:vml" xmlns:wp14="http://schemas.microsoft.com/office/word/2010/wordprocessingDrawing" xmlns:w10="urn:schemas-microsoft-com:office:word" xmlns:w="http://schemas.openxmlformats.org/wordprocessingml/2006/main" xmlns:w14="http://schemas.microsoft.com/office/word/2010/wordml" xmlns:w15="http://schemas.microsoft.com/office/word/2012/wordml" xmlns:w16cid="http://schemas.microsoft.com/office/word/2016/wordml/cid" xmlns:w16se="http://schemas.microsoft.com/office/word/2015/wordml/symex" xmlns:wpg="http://schemas.microsoft.com/office/word/2010/wordprocessingGroup" xmlns:wpi="http://schemas.microsoft.com/office/word/2010/wordprocessingInk" xmlns:wps="http://schemas.microsoft.com/office/word/2010/wordprocessingShape" xmlns:a14="http://schemas.microsoft.com/office/drawing/2010/main" val="0"/>
                         </a:ext>
                       </a:extLst>
                     </a:blip>
@@ -2134,7 +2475,7 @@
                     <a:blip r:embed="rId13" cstate="print">
                       <a:extLst>
                         <a:ext uri="{28A0092B-C50C-407E-A947-70E740481C1C}">
-                          <a14:useLocalDpi xmlns:a14="http://schemas.microsoft.com/office/drawing/2010/main" xmlns:wps="http://schemas.microsoft.com/office/word/2010/wordprocessingShape" xmlns:wpi="http://schemas.microsoft.com/office/word/2010/wordprocessingInk" xmlns:wpg="http://schemas.microsoft.com/office/word/2010/wordprocessingGroup" xmlns:w16se="http://schemas.microsoft.com/office/word/2015/wordml/symex" xmlns:w16cid="http://schemas.microsoft.com/office/word/2016/wordml/cid" xmlns:w15="http://schemas.microsoft.com/office/word/2012/wordml" xmlns:w14="http://schemas.microsoft.com/office/word/2010/wordml" xmlns:w="http://schemas.openxmlformats.org/wordprocessingml/2006/main" xmlns:w10="urn:schemas-microsoft-com:office:word" xmlns:wp14="http://schemas.microsoft.com/office/word/2010/wordprocessingDrawing" xmlns:v="urn:schemas-microsoft-com:vml" xmlns:o="urn:schemas-microsoft-com:office:office" xmlns:am3d="http://schemas.microsoft.com/office/drawing/2017/model3d" xmlns:aink="http://schemas.microsoft.com/office/drawing/2016/ink" xmlns:mc="http://schemas.openxmlformats.org/markup-compatibility/2006" xmlns:cx8="http://schemas.microsoft.com/office/drawing/2016/5/14/chartex" xmlns:cx7="http://schemas.microsoft.com/office/drawing/2016/5/13/chartex" xmlns:cx6="http://schemas.microsoft.com/office/drawing/2016/5/12/chartex" xmlns:cx5="http://schemas.microsoft.com/office/drawing/2016/5/11/chartex" xmlns:cx4="http://schemas.microsoft.com/office/drawing/2016/5/10/chartex" xmlns:cx3="http://schemas.microsoft.com/office/drawing/2016/5/9/chartex" xmlns:cx2="http://schemas.microsoft.com/office/drawing/2015/10/21/chartex" xmlns:cx1="http://schemas.microsoft.com/office/drawing/2015/9/8/chartex" xmlns:cx="http://schemas.microsoft.com/office/drawing/2014/chartex" xmlns:wpc="http://schemas.microsoft.com/office/word/2010/wordprocessingCanvas" xmlns="" val="0"/>
+                          <a14:useLocalDpi xmlns="" xmlns:wpc="http://schemas.microsoft.com/office/word/2010/wordprocessingCanvas" xmlns:cx="http://schemas.microsoft.com/office/drawing/2014/chartex" xmlns:cx1="http://schemas.microsoft.com/office/drawing/2015/9/8/chartex" xmlns:cx2="http://schemas.microsoft.com/office/drawing/2015/10/21/chartex" xmlns:cx3="http://schemas.microsoft.com/office/drawing/2016/5/9/chartex" xmlns:cx4="http://schemas.microsoft.com/office/drawing/2016/5/10/chartex" xmlns:cx5="http://schemas.microsoft.com/office/drawing/2016/5/11/chartex" xmlns:cx6="http://schemas.microsoft.com/office/drawing/2016/5/12/chartex" xmlns:cx7="http://schemas.microsoft.com/office/drawing/2016/5/13/chartex" xmlns:cx8="http://schemas.microsoft.com/office/drawing/2016/5/14/chartex" xmlns:mc="http://schemas.openxmlformats.org/markup-compatibility/2006" xmlns:aink="http://schemas.microsoft.com/office/drawing/2016/ink" xmlns:am3d="http://schemas.microsoft.com/office/drawing/2017/model3d" xmlns:o="urn:schemas-microsoft-com:office:office" xmlns:v="urn:schemas-microsoft-com:vml" xmlns:wp14="http://schemas.microsoft.com/office/word/2010/wordprocessingDrawing" xmlns:w10="urn:schemas-microsoft-com:office:word" xmlns:w="http://schemas.openxmlformats.org/wordprocessingml/2006/main" xmlns:w14="http://schemas.microsoft.com/office/word/2010/wordml" xmlns:w15="http://schemas.microsoft.com/office/word/2012/wordml" xmlns:w16cid="http://schemas.microsoft.com/office/word/2016/wordml/cid" xmlns:w16se="http://schemas.microsoft.com/office/word/2015/wordml/symex" xmlns:wpg="http://schemas.microsoft.com/office/word/2010/wordprocessingGroup" xmlns:wpi="http://schemas.microsoft.com/office/word/2010/wordprocessingInk" xmlns:wps="http://schemas.microsoft.com/office/word/2010/wordprocessingShape" xmlns:a14="http://schemas.microsoft.com/office/drawing/2010/main" val="0"/>
                         </a:ext>
                       </a:extLst>
                     </a:blip>
@@ -2223,7 +2564,7 @@
                     <a:blip r:embed="rId17" cstate="print">
                       <a:extLst>
                         <a:ext uri="{28A0092B-C50C-407E-A947-70E740481C1C}">
-                          <a14:useLocalDpi xmlns:a14="http://schemas.microsoft.com/office/drawing/2010/main" xmlns:wps="http://schemas.microsoft.com/office/word/2010/wordprocessingShape" xmlns:wpi="http://schemas.microsoft.com/office/word/2010/wordprocessingInk" xmlns:wpg="http://schemas.microsoft.com/office/word/2010/wordprocessingGroup" xmlns:w16se="http://schemas.microsoft.com/office/word/2015/wordml/symex" xmlns:w16cid="http://schemas.microsoft.com/office/word/2016/wordml/cid" xmlns:w15="http://schemas.microsoft.com/office/word/2012/wordml" xmlns:w14="http://schemas.microsoft.com/office/word/2010/wordml" xmlns:w="http://schemas.openxmlformats.org/wordprocessingml/2006/main" xmlns:w10="urn:schemas-microsoft-com:office:word" xmlns:wp14="http://schemas.microsoft.com/office/word/2010/wordprocessingDrawing" xmlns:v="urn:schemas-microsoft-com:vml" xmlns:o="urn:schemas-microsoft-com:office:office" xmlns:am3d="http://schemas.microsoft.com/office/drawing/2017/model3d" xmlns:aink="http://schemas.microsoft.com/office/drawing/2016/ink" xmlns:mc="http://schemas.openxmlformats.org/markup-compatibility/2006" xmlns:cx8="http://schemas.microsoft.com/office/drawing/2016/5/14/chartex" xmlns:cx7="http://schemas.microsoft.com/office/drawing/2016/5/13/chartex" xmlns:cx6="http://schemas.microsoft.com/office/drawing/2016/5/12/chartex" xmlns:cx5="http://schemas.microsoft.com/office/drawing/2016/5/11/chartex" xmlns:cx4="http://schemas.microsoft.com/office/drawing/2016/5/10/chartex" xmlns:cx3="http://schemas.microsoft.com/office/drawing/2016/5/9/chartex" xmlns:cx2="http://schemas.microsoft.com/office/drawing/2015/10/21/chartex" xmlns:cx1="http://schemas.microsoft.com/office/drawing/2015/9/8/chartex" xmlns:cx="http://schemas.microsoft.com/office/drawing/2014/chartex" xmlns:wpc="http://schemas.microsoft.com/office/word/2010/wordprocessingCanvas" xmlns="" val="0"/>
+                          <a14:useLocalDpi xmlns="" xmlns:wpc="http://schemas.microsoft.com/office/word/2010/wordprocessingCanvas" xmlns:cx="http://schemas.microsoft.com/office/drawing/2014/chartex" xmlns:cx1="http://schemas.microsoft.com/office/drawing/2015/9/8/chartex" xmlns:cx2="http://schemas.microsoft.com/office/drawing/2015/10/21/chartex" xmlns:cx3="http://schemas.microsoft.com/office/drawing/2016/5/9/chartex" xmlns:cx4="http://schemas.microsoft.com/office/drawing/2016/5/10/chartex" xmlns:cx5="http://schemas.microsoft.com/office/drawing/2016/5/11/chartex" xmlns:cx6="http://schemas.microsoft.com/office/drawing/2016/5/12/chartex" xmlns:cx7="http://schemas.microsoft.com/office/drawing/2016/5/13/chartex" xmlns:cx8="http://schemas.microsoft.com/office/drawing/2016/5/14/chartex" xmlns:mc="http://schemas.openxmlformats.org/markup-compatibility/2006" xmlns:aink="http://schemas.microsoft.com/office/drawing/2016/ink" xmlns:am3d="http://schemas.microsoft.com/office/drawing/2017/model3d" xmlns:o="urn:schemas-microsoft-com:office:office" xmlns:v="urn:schemas-microsoft-com:vml" xmlns:wp14="http://schemas.microsoft.com/office/word/2010/wordprocessingDrawing" xmlns:w10="urn:schemas-microsoft-com:office:word" xmlns:w="http://schemas.openxmlformats.org/wordprocessingml/2006/main" xmlns:w14="http://schemas.microsoft.com/office/word/2010/wordml" xmlns:w15="http://schemas.microsoft.com/office/word/2012/wordml" xmlns:w16cid="http://schemas.microsoft.com/office/word/2016/wordml/cid" xmlns:w16se="http://schemas.microsoft.com/office/word/2015/wordml/symex" xmlns:wpg="http://schemas.microsoft.com/office/word/2010/wordprocessingGroup" xmlns:wpi="http://schemas.microsoft.com/office/word/2010/wordprocessingInk" xmlns:wps="http://schemas.microsoft.com/office/word/2010/wordprocessingShape" xmlns:a14="http://schemas.microsoft.com/office/drawing/2010/main" val="0"/>
                         </a:ext>
                       </a:extLst>
                     </a:blip>
@@ -2368,60 +2709,87 @@
     </w:p>
     <w:p>
       <w:r>
+        <w:rPr>
+          <w:highlight w:val="yellow"/>
+        </w:rPr>
         <w:t xml:space="preserve">The </w:t>
       </w:r>
       <w:r>
         <w:rPr>
           <w:b/>
+          <w:highlight w:val="yellow"/>
         </w:rPr>
         <w:t>application</w:t>
       </w:r>
       <w:r>
+        <w:rPr>
+          <w:highlight w:val="yellow"/>
+        </w:rPr>
         <w:t xml:space="preserve"> should provide </w:t>
       </w:r>
       <w:r>
         <w:rPr>
           <w:rStyle w:val="CodeChar"/>
+          <w:highlight w:val="yellow"/>
         </w:rPr>
         <w:t>Guest</w:t>
       </w:r>
       <w:r>
+        <w:rPr>
+          <w:highlight w:val="yellow"/>
+        </w:rPr>
         <w:t xml:space="preserve"> (not logged in) users with the functionality to </w:t>
       </w:r>
       <w:r>
         <w:rPr>
           <w:rStyle w:val="CodeChar"/>
+          <w:highlight w:val="yellow"/>
         </w:rPr>
         <w:t>login</w:t>
       </w:r>
       <w:r>
+        <w:rPr>
+          <w:highlight w:val="yellow"/>
+        </w:rPr>
         <w:t xml:space="preserve">, </w:t>
       </w:r>
       <w:r>
         <w:rPr>
           <w:rStyle w:val="CodeChar"/>
+          <w:highlight w:val="yellow"/>
         </w:rPr>
         <w:t>register</w:t>
       </w:r>
       <w:r>
+        <w:rPr>
+          <w:highlight w:val="yellow"/>
+        </w:rPr>
         <w:t xml:space="preserve"> and </w:t>
       </w:r>
       <w:r>
         <w:rPr>
           <w:b/>
+          <w:highlight w:val="yellow"/>
         </w:rPr>
         <w:t>view</w:t>
       </w:r>
       <w:r>
+        <w:rPr>
+          <w:highlight w:val="yellow"/>
+        </w:rPr>
         <w:t xml:space="preserve"> the </w:t>
       </w:r>
       <w:r>
         <w:rPr>
           <w:rStyle w:val="CodeChar"/>
+          <w:highlight w:val="yellow"/>
         </w:rPr>
         <w:t>Index</w:t>
       </w:r>
       <w:r>
+        <w:rPr>
+          <w:highlight w:val="yellow"/>
+        </w:rPr>
         <w:t xml:space="preserve"> page.</w:t>
       </w:r>
     </w:p>
@@ -2445,11 +2813,18 @@
         <w:t>Users</w:t>
       </w:r>
       <w:r>
-        <w:t xml:space="preserve"> (logged in) with the functionality to </w:t>
-      </w:r>
-      <w:r>
-        <w:rPr>
-          <w:rStyle w:val="CodeChar"/>
+        <w:t xml:space="preserve"> (logged in) with the functionality </w:t>
+      </w:r>
+      <w:r>
+        <w:rPr>
+          <w:highlight w:val="yellow"/>
+        </w:rPr>
+        <w:t xml:space="preserve">to </w:t>
+      </w:r>
+      <w:r>
+        <w:rPr>
+          <w:rStyle w:val="CodeChar"/>
+          <w:highlight w:val="yellow"/>
         </w:rPr>
         <w:t>logout</w:t>
       </w:r>
@@ -2642,34 +3017,49 @@
     </w:p>
     <w:p>
       <w:r>
+        <w:rPr>
+          <w:highlight w:val="yellow"/>
+        </w:rPr>
         <w:t xml:space="preserve">When you register a new </w:t>
       </w:r>
       <w:r>
         <w:rPr>
           <w:rStyle w:val="CodeChar"/>
+          <w:highlight w:val="yellow"/>
         </w:rPr>
         <w:t>User</w:t>
       </w:r>
       <w:r>
+        <w:rPr>
+          <w:highlight w:val="yellow"/>
+        </w:rPr>
         <w:t xml:space="preserve">, it should be assigned with a </w:t>
       </w:r>
       <w:r>
         <w:rPr>
           <w:b/>
           <w:bCs/>
+          <w:highlight w:val="yellow"/>
         </w:rPr>
         <w:t>role</w:t>
       </w:r>
       <w:r>
+        <w:rPr>
+          <w:highlight w:val="yellow"/>
+        </w:rPr>
         <w:t xml:space="preserve"> – </w:t>
       </w:r>
       <w:r>
         <w:rPr>
           <w:rStyle w:val="CodeChar"/>
+          <w:highlight w:val="yellow"/>
         </w:rPr>
         <w:t>User</w:t>
       </w:r>
       <w:r>
+        <w:rPr>
+          <w:highlight w:val="yellow"/>
+        </w:rPr>
         <w:t>.</w:t>
       </w:r>
     </w:p>
@@ -3369,23 +3759,34 @@
           <w:ilvl w:val="0"/>
           <w:numId w:val="5"/>
         </w:numPr>
-      </w:pPr>
-      <w:r>
-        <w:rPr>
-          <w:rStyle w:val="CodeChar"/>
+        <w:rPr>
+          <w:highlight w:val="yellow"/>
+        </w:rPr>
+      </w:pPr>
+      <w:r>
+        <w:rPr>
+          <w:rStyle w:val="CodeChar"/>
+          <w:highlight w:val="yellow"/>
         </w:rPr>
         <w:t>Guest</w:t>
       </w:r>
       <w:r>
+        <w:rPr>
+          <w:highlight w:val="yellow"/>
+        </w:rPr>
         <w:t xml:space="preserve"> (not logged in) users can access </w:t>
       </w:r>
       <w:r>
         <w:rPr>
           <w:rStyle w:val="CodeChar"/>
+          <w:highlight w:val="yellow"/>
         </w:rPr>
         <w:t>Index</w:t>
       </w:r>
       <w:r>
+        <w:rPr>
+          <w:highlight w:val="yellow"/>
+        </w:rPr>
         <w:t xml:space="preserve"> page and functionality.</w:t>
       </w:r>
     </w:p>
@@ -3396,23 +3797,34 @@
           <w:ilvl w:val="0"/>
           <w:numId w:val="5"/>
         </w:numPr>
-      </w:pPr>
-      <w:r>
-        <w:rPr>
-          <w:rStyle w:val="CodeChar"/>
+        <w:rPr>
+          <w:highlight w:val="yellow"/>
+        </w:rPr>
+      </w:pPr>
+      <w:r>
+        <w:rPr>
+          <w:rStyle w:val="CodeChar"/>
+          <w:highlight w:val="yellow"/>
         </w:rPr>
         <w:t>Guest</w:t>
       </w:r>
       <w:r>
+        <w:rPr>
+          <w:highlight w:val="yellow"/>
+        </w:rPr>
         <w:t xml:space="preserve"> (not logged in) users can access </w:t>
       </w:r>
       <w:r>
         <w:rPr>
           <w:rStyle w:val="CodeChar"/>
+          <w:highlight w:val="yellow"/>
         </w:rPr>
         <w:t>Login</w:t>
       </w:r>
       <w:r>
+        <w:rPr>
+          <w:highlight w:val="yellow"/>
+        </w:rPr>
         <w:t xml:space="preserve"> page and functionality.</w:t>
       </w:r>
     </w:p>
@@ -3423,23 +3835,34 @@
           <w:ilvl w:val="0"/>
           <w:numId w:val="5"/>
         </w:numPr>
-      </w:pPr>
-      <w:r>
-        <w:rPr>
-          <w:rStyle w:val="CodeChar"/>
+        <w:rPr>
+          <w:highlight w:val="yellow"/>
+        </w:rPr>
+      </w:pPr>
+      <w:r>
+        <w:rPr>
+          <w:rStyle w:val="CodeChar"/>
+          <w:highlight w:val="yellow"/>
         </w:rPr>
         <w:t>Guest</w:t>
       </w:r>
       <w:r>
+        <w:rPr>
+          <w:highlight w:val="yellow"/>
+        </w:rPr>
         <w:t xml:space="preserve"> (not logged in) users can access </w:t>
       </w:r>
       <w:r>
         <w:rPr>
           <w:rStyle w:val="CodeChar"/>
+          <w:highlight w:val="yellow"/>
         </w:rPr>
         <w:t>Register</w:t>
       </w:r>
       <w:r>
+        <w:rPr>
+          <w:highlight w:val="yellow"/>
+        </w:rPr>
         <w:t xml:space="preserve"> page and functionality.</w:t>
       </w:r>
     </w:p>
@@ -4021,7 +4444,7 @@
                   <a:blip r:embed="rId2">
                     <a:extLst>
                       <a:ext uri="{28A0092B-C50C-407E-A947-70E740481C1C}">
-                        <a14:useLocalDpi xmlns:a14="http://schemas.microsoft.com/office/drawing/2010/main" xmlns:wps="http://schemas.microsoft.com/office/word/2010/wordprocessingShape" xmlns:wpi="http://schemas.microsoft.com/office/word/2010/wordprocessingInk" xmlns:wpg="http://schemas.microsoft.com/office/word/2010/wordprocessingGroup" xmlns:w16se="http://schemas.microsoft.com/office/word/2015/wordml/symex" xmlns:w16cid="http://schemas.microsoft.com/office/word/2016/wordml/cid" xmlns:w15="http://schemas.microsoft.com/office/word/2012/wordml" xmlns:w14="http://schemas.microsoft.com/office/word/2010/wordml" xmlns:w="http://schemas.openxmlformats.org/wordprocessingml/2006/main" xmlns:w10="urn:schemas-microsoft-com:office:word" xmlns:wp14="http://schemas.microsoft.com/office/word/2010/wordprocessingDrawing" xmlns:v="urn:schemas-microsoft-com:vml" xmlns:o="urn:schemas-microsoft-com:office:office" xmlns:am3d="http://schemas.microsoft.com/office/drawing/2017/model3d" xmlns:aink="http://schemas.microsoft.com/office/drawing/2016/ink" xmlns:mc="http://schemas.openxmlformats.org/markup-compatibility/2006" xmlns:cx8="http://schemas.microsoft.com/office/drawing/2016/5/14/chartex" xmlns:cx7="http://schemas.microsoft.com/office/drawing/2016/5/13/chartex" xmlns:cx6="http://schemas.microsoft.com/office/drawing/2016/5/12/chartex" xmlns:cx5="http://schemas.microsoft.com/office/drawing/2016/5/11/chartex" xmlns:cx4="http://schemas.microsoft.com/office/drawing/2016/5/10/chartex" xmlns:cx3="http://schemas.microsoft.com/office/drawing/2016/5/9/chartex" xmlns:cx2="http://schemas.microsoft.com/office/drawing/2015/10/21/chartex" xmlns:cx1="http://schemas.microsoft.com/office/drawing/2015/9/8/chartex" xmlns:cx="http://schemas.microsoft.com/office/drawing/2014/chartex" xmlns:wpc="http://schemas.microsoft.com/office/word/2010/wordprocessingCanvas" xmlns="" val="0"/>
+                        <a14:useLocalDpi xmlns="" xmlns:wpc="http://schemas.microsoft.com/office/word/2010/wordprocessingCanvas" xmlns:cx="http://schemas.microsoft.com/office/drawing/2014/chartex" xmlns:cx1="http://schemas.microsoft.com/office/drawing/2015/9/8/chartex" xmlns:cx2="http://schemas.microsoft.com/office/drawing/2015/10/21/chartex" xmlns:cx3="http://schemas.microsoft.com/office/drawing/2016/5/9/chartex" xmlns:cx4="http://schemas.microsoft.com/office/drawing/2016/5/10/chartex" xmlns:cx5="http://schemas.microsoft.com/office/drawing/2016/5/11/chartex" xmlns:cx6="http://schemas.microsoft.com/office/drawing/2016/5/12/chartex" xmlns:cx7="http://schemas.microsoft.com/office/drawing/2016/5/13/chartex" xmlns:cx8="http://schemas.microsoft.com/office/drawing/2016/5/14/chartex" xmlns:mc="http://schemas.openxmlformats.org/markup-compatibility/2006" xmlns:aink="http://schemas.microsoft.com/office/drawing/2016/ink" xmlns:am3d="http://schemas.microsoft.com/office/drawing/2017/model3d" xmlns:o="urn:schemas-microsoft-com:office:office" xmlns:v="urn:schemas-microsoft-com:vml" xmlns:wp14="http://schemas.microsoft.com/office/word/2010/wordprocessingDrawing" xmlns:w10="urn:schemas-microsoft-com:office:word" xmlns:w="http://schemas.openxmlformats.org/wordprocessingml/2006/main" xmlns:w14="http://schemas.microsoft.com/office/word/2010/wordml" xmlns:w15="http://schemas.microsoft.com/office/word/2012/wordml" xmlns:w16cid="http://schemas.microsoft.com/office/word/2016/wordml/cid" xmlns:w16se="http://schemas.microsoft.com/office/word/2015/wordml/symex" xmlns:wpg="http://schemas.microsoft.com/office/word/2010/wordprocessingGroup" xmlns:wpi="http://schemas.microsoft.com/office/word/2010/wordprocessingInk" xmlns:wps="http://schemas.microsoft.com/office/word/2010/wordprocessingShape" xmlns:a14="http://schemas.microsoft.com/office/drawing/2010/main" val="0"/>
                       </a:ext>
                     </a:extLst>
                   </a:blip>
@@ -4077,7 +4500,7 @@
                   <a:blip r:embed="rId3">
                     <a:extLst>
                       <a:ext uri="{28A0092B-C50C-407E-A947-70E740481C1C}">
-                        <a14:useLocalDpi xmlns:a14="http://schemas.microsoft.com/office/drawing/2010/main" xmlns:wps="http://schemas.microsoft.com/office/word/2010/wordprocessingShape" xmlns:wpi="http://schemas.microsoft.com/office/word/2010/wordprocessingInk" xmlns:wpg="http://schemas.microsoft.com/office/word/2010/wordprocessingGroup" xmlns:w16se="http://schemas.microsoft.com/office/word/2015/wordml/symex" xmlns:w16cid="http://schemas.microsoft.com/office/word/2016/wordml/cid" xmlns:w15="http://schemas.microsoft.com/office/word/2012/wordml" xmlns:w14="http://schemas.microsoft.com/office/word/2010/wordml" xmlns:w="http://schemas.openxmlformats.org/wordprocessingml/2006/main" xmlns:w10="urn:schemas-microsoft-com:office:word" xmlns:wp14="http://schemas.microsoft.com/office/word/2010/wordprocessingDrawing" xmlns:v="urn:schemas-microsoft-com:vml" xmlns:o="urn:schemas-microsoft-com:office:office" xmlns:am3d="http://schemas.microsoft.com/office/drawing/2017/model3d" xmlns:aink="http://schemas.microsoft.com/office/drawing/2016/ink" xmlns:mc="http://schemas.openxmlformats.org/markup-compatibility/2006" xmlns:cx8="http://schemas.microsoft.com/office/drawing/2016/5/14/chartex" xmlns:cx7="http://schemas.microsoft.com/office/drawing/2016/5/13/chartex" xmlns:cx6="http://schemas.microsoft.com/office/drawing/2016/5/12/chartex" xmlns:cx5="http://schemas.microsoft.com/office/drawing/2016/5/11/chartex" xmlns:cx4="http://schemas.microsoft.com/office/drawing/2016/5/10/chartex" xmlns:cx3="http://schemas.microsoft.com/office/drawing/2016/5/9/chartex" xmlns:cx2="http://schemas.microsoft.com/office/drawing/2015/10/21/chartex" xmlns:cx1="http://schemas.microsoft.com/office/drawing/2015/9/8/chartex" xmlns:cx="http://schemas.microsoft.com/office/drawing/2014/chartex" xmlns:wpc="http://schemas.microsoft.com/office/word/2010/wordprocessingCanvas" xmlns="" val="0"/>
+                        <a14:useLocalDpi xmlns="" xmlns:wpc="http://schemas.microsoft.com/office/word/2010/wordprocessingCanvas" xmlns:cx="http://schemas.microsoft.com/office/drawing/2014/chartex" xmlns:cx1="http://schemas.microsoft.com/office/drawing/2015/9/8/chartex" xmlns:cx2="http://schemas.microsoft.com/office/drawing/2015/10/21/chartex" xmlns:cx3="http://schemas.microsoft.com/office/drawing/2016/5/9/chartex" xmlns:cx4="http://schemas.microsoft.com/office/drawing/2016/5/10/chartex" xmlns:cx5="http://schemas.microsoft.com/office/drawing/2016/5/11/chartex" xmlns:cx6="http://schemas.microsoft.com/office/drawing/2016/5/12/chartex" xmlns:cx7="http://schemas.microsoft.com/office/drawing/2016/5/13/chartex" xmlns:cx8="http://schemas.microsoft.com/office/drawing/2016/5/14/chartex" xmlns:mc="http://schemas.openxmlformats.org/markup-compatibility/2006" xmlns:aink="http://schemas.microsoft.com/office/drawing/2016/ink" xmlns:am3d="http://schemas.microsoft.com/office/drawing/2017/model3d" xmlns:o="urn:schemas-microsoft-com:office:office" xmlns:v="urn:schemas-microsoft-com:vml" xmlns:wp14="http://schemas.microsoft.com/office/word/2010/wordprocessingDrawing" xmlns:w10="urn:schemas-microsoft-com:office:word" xmlns:w="http://schemas.openxmlformats.org/wordprocessingml/2006/main" xmlns:w14="http://schemas.microsoft.com/office/word/2010/wordml" xmlns:w15="http://schemas.microsoft.com/office/word/2012/wordml" xmlns:w16cid="http://schemas.microsoft.com/office/word/2016/wordml/cid" xmlns:w16se="http://schemas.microsoft.com/office/word/2015/wordml/symex" xmlns:wpg="http://schemas.microsoft.com/office/word/2010/wordprocessingGroup" xmlns:wpi="http://schemas.microsoft.com/office/word/2010/wordprocessingInk" xmlns:wps="http://schemas.microsoft.com/office/word/2010/wordprocessingShape" xmlns:a14="http://schemas.microsoft.com/office/drawing/2010/main" val="0"/>
                       </a:ext>
                     </a:extLst>
                   </a:blip>
@@ -4170,7 +4593,7 @@
                     <w:sz w:val="18"/>
                     <w:szCs w:val="18"/>
                   </w:rPr>
-                  <w:t>9</w:t>
+                  <w:t>5</w:t>
                 </w:r>
                 <w:r>
                   <w:rPr>
@@ -4322,7 +4745,7 @@
                               <a:blip r:embed="rId7">
                                 <a:extLst>
                                   <a:ext uri="{28A0092B-C50C-407E-A947-70E740481C1C}">
-                                    <a14:useLocalDpi xmlns:a14="http://schemas.microsoft.com/office/drawing/2010/main" xmlns:wps="http://schemas.microsoft.com/office/word/2010/wordprocessingShape" xmlns:wpi="http://schemas.microsoft.com/office/word/2010/wordprocessingInk" xmlns:wpg="http://schemas.microsoft.com/office/word/2010/wordprocessingGroup" xmlns:w16se="http://schemas.microsoft.com/office/word/2015/wordml/symex" xmlns:w16cid="http://schemas.microsoft.com/office/word/2016/wordml/cid" xmlns:w15="http://schemas.microsoft.com/office/word/2012/wordml" xmlns:w14="http://schemas.microsoft.com/office/word/2010/wordml" xmlns:w="http://schemas.openxmlformats.org/wordprocessingml/2006/main" xmlns:w10="urn:schemas-microsoft-com:office:word" xmlns:wp14="http://schemas.microsoft.com/office/word/2010/wordprocessingDrawing" xmlns:v="urn:schemas-microsoft-com:vml" xmlns:o="urn:schemas-microsoft-com:office:office" xmlns:am3d="http://schemas.microsoft.com/office/drawing/2017/model3d" xmlns:aink="http://schemas.microsoft.com/office/drawing/2016/ink" xmlns:mc="http://schemas.openxmlformats.org/markup-compatibility/2006" xmlns:cx8="http://schemas.microsoft.com/office/drawing/2016/5/14/chartex" xmlns:cx7="http://schemas.microsoft.com/office/drawing/2016/5/13/chartex" xmlns:cx6="http://schemas.microsoft.com/office/drawing/2016/5/12/chartex" xmlns:cx5="http://schemas.microsoft.com/office/drawing/2016/5/11/chartex" xmlns:cx4="http://schemas.microsoft.com/office/drawing/2016/5/10/chartex" xmlns:cx3="http://schemas.microsoft.com/office/drawing/2016/5/9/chartex" xmlns:cx2="http://schemas.microsoft.com/office/drawing/2015/10/21/chartex" xmlns:cx1="http://schemas.microsoft.com/office/drawing/2015/9/8/chartex" xmlns:cx="http://schemas.microsoft.com/office/drawing/2014/chartex" xmlns:wpc="http://schemas.microsoft.com/office/word/2010/wordprocessingCanvas" xmlns="" val="0"/>
+                                    <a14:useLocalDpi xmlns="" xmlns:wpc="http://schemas.microsoft.com/office/word/2010/wordprocessingCanvas" xmlns:cx="http://schemas.microsoft.com/office/drawing/2014/chartex" xmlns:cx1="http://schemas.microsoft.com/office/drawing/2015/9/8/chartex" xmlns:cx2="http://schemas.microsoft.com/office/drawing/2015/10/21/chartex" xmlns:cx3="http://schemas.microsoft.com/office/drawing/2016/5/9/chartex" xmlns:cx4="http://schemas.microsoft.com/office/drawing/2016/5/10/chartex" xmlns:cx5="http://schemas.microsoft.com/office/drawing/2016/5/11/chartex" xmlns:cx6="http://schemas.microsoft.com/office/drawing/2016/5/12/chartex" xmlns:cx7="http://schemas.microsoft.com/office/drawing/2016/5/13/chartex" xmlns:cx8="http://schemas.microsoft.com/office/drawing/2016/5/14/chartex" xmlns:mc="http://schemas.openxmlformats.org/markup-compatibility/2006" xmlns:aink="http://schemas.microsoft.com/office/drawing/2016/ink" xmlns:am3d="http://schemas.microsoft.com/office/drawing/2017/model3d" xmlns:o="urn:schemas-microsoft-com:office:office" xmlns:v="urn:schemas-microsoft-com:vml" xmlns:wp14="http://schemas.microsoft.com/office/word/2010/wordprocessingDrawing" xmlns:w10="urn:schemas-microsoft-com:office:word" xmlns:w="http://schemas.openxmlformats.org/wordprocessingml/2006/main" xmlns:w14="http://schemas.microsoft.com/office/word/2010/wordml" xmlns:w15="http://schemas.microsoft.com/office/word/2012/wordml" xmlns:w16cid="http://schemas.microsoft.com/office/word/2016/wordml/cid" xmlns:w16se="http://schemas.microsoft.com/office/word/2015/wordml/symex" xmlns:wpg="http://schemas.microsoft.com/office/word/2010/wordprocessingGroup" xmlns:wpi="http://schemas.microsoft.com/office/word/2010/wordprocessingInk" xmlns:wps="http://schemas.microsoft.com/office/word/2010/wordprocessingShape" xmlns:a14="http://schemas.microsoft.com/office/drawing/2010/main" val="0"/>
                                   </a:ext>
                                 </a:extLst>
                               </a:blip>
@@ -4380,7 +4803,7 @@
                               <a:blip r:embed="rId8">
                                 <a:extLst>
                                   <a:ext uri="{28A0092B-C50C-407E-A947-70E740481C1C}">
-                                    <a14:useLocalDpi xmlns:a14="http://schemas.microsoft.com/office/drawing/2010/main" xmlns:wps="http://schemas.microsoft.com/office/word/2010/wordprocessingShape" xmlns:wpi="http://schemas.microsoft.com/office/word/2010/wordprocessingInk" xmlns:wpg="http://schemas.microsoft.com/office/word/2010/wordprocessingGroup" xmlns:w16se="http://schemas.microsoft.com/office/word/2015/wordml/symex" xmlns:w16cid="http://schemas.microsoft.com/office/word/2016/wordml/cid" xmlns:w15="http://schemas.microsoft.com/office/word/2012/wordml" xmlns:w14="http://schemas.microsoft.com/office/word/2010/wordml" xmlns:w="http://schemas.openxmlformats.org/wordprocessingml/2006/main" xmlns:w10="urn:schemas-microsoft-com:office:word" xmlns:wp14="http://schemas.microsoft.com/office/word/2010/wordprocessingDrawing" xmlns:v="urn:schemas-microsoft-com:vml" xmlns:o="urn:schemas-microsoft-com:office:office" xmlns:am3d="http://schemas.microsoft.com/office/drawing/2017/model3d" xmlns:aink="http://schemas.microsoft.com/office/drawing/2016/ink" xmlns:mc="http://schemas.openxmlformats.org/markup-compatibility/2006" xmlns:cx8="http://schemas.microsoft.com/office/drawing/2016/5/14/chartex" xmlns:cx7="http://schemas.microsoft.com/office/drawing/2016/5/13/chartex" xmlns:cx6="http://schemas.microsoft.com/office/drawing/2016/5/12/chartex" xmlns:cx5="http://schemas.microsoft.com/office/drawing/2016/5/11/chartex" xmlns:cx4="http://schemas.microsoft.com/office/drawing/2016/5/10/chartex" xmlns:cx3="http://schemas.microsoft.com/office/drawing/2016/5/9/chartex" xmlns:cx2="http://schemas.microsoft.com/office/drawing/2015/10/21/chartex" xmlns:cx1="http://schemas.microsoft.com/office/drawing/2015/9/8/chartex" xmlns:cx="http://schemas.microsoft.com/office/drawing/2014/chartex" xmlns:wpc="http://schemas.microsoft.com/office/word/2010/wordprocessingCanvas" xmlns="" val="0"/>
+                                    <a14:useLocalDpi xmlns="" xmlns:wpc="http://schemas.microsoft.com/office/word/2010/wordprocessingCanvas" xmlns:cx="http://schemas.microsoft.com/office/drawing/2014/chartex" xmlns:cx1="http://schemas.microsoft.com/office/drawing/2015/9/8/chartex" xmlns:cx2="http://schemas.microsoft.com/office/drawing/2015/10/21/chartex" xmlns:cx3="http://schemas.microsoft.com/office/drawing/2016/5/9/chartex" xmlns:cx4="http://schemas.microsoft.com/office/drawing/2016/5/10/chartex" xmlns:cx5="http://schemas.microsoft.com/office/drawing/2016/5/11/chartex" xmlns:cx6="http://schemas.microsoft.com/office/drawing/2016/5/12/chartex" xmlns:cx7="http://schemas.microsoft.com/office/drawing/2016/5/13/chartex" xmlns:cx8="http://schemas.microsoft.com/office/drawing/2016/5/14/chartex" xmlns:mc="http://schemas.openxmlformats.org/markup-compatibility/2006" xmlns:aink="http://schemas.microsoft.com/office/drawing/2016/ink" xmlns:am3d="http://schemas.microsoft.com/office/drawing/2017/model3d" xmlns:o="urn:schemas-microsoft-com:office:office" xmlns:v="urn:schemas-microsoft-com:vml" xmlns:wp14="http://schemas.microsoft.com/office/word/2010/wordprocessingDrawing" xmlns:w10="urn:schemas-microsoft-com:office:word" xmlns:w="http://schemas.openxmlformats.org/wordprocessingml/2006/main" xmlns:w14="http://schemas.microsoft.com/office/word/2010/wordml" xmlns:w15="http://schemas.microsoft.com/office/word/2012/wordml" xmlns:w16cid="http://schemas.microsoft.com/office/word/2016/wordml/cid" xmlns:w16se="http://schemas.microsoft.com/office/word/2015/wordml/symex" xmlns:wpg="http://schemas.microsoft.com/office/word/2010/wordprocessingGroup" xmlns:wpi="http://schemas.microsoft.com/office/word/2010/wordprocessingInk" xmlns:wps="http://schemas.microsoft.com/office/word/2010/wordprocessingShape" xmlns:a14="http://schemas.microsoft.com/office/drawing/2010/main" val="0"/>
                                   </a:ext>
                                 </a:extLst>
                               </a:blip>
@@ -4595,7 +5018,7 @@
                               <a:blip r:embed="rId16">
                                 <a:extLst>
                                   <a:ext uri="{28A0092B-C50C-407E-A947-70E740481C1C}">
-                                    <a14:useLocalDpi xmlns:a14="http://schemas.microsoft.com/office/drawing/2010/main" xmlns:wps="http://schemas.microsoft.com/office/word/2010/wordprocessingShape" xmlns:wpi="http://schemas.microsoft.com/office/word/2010/wordprocessingInk" xmlns:wpg="http://schemas.microsoft.com/office/word/2010/wordprocessingGroup" xmlns:w16se="http://schemas.microsoft.com/office/word/2015/wordml/symex" xmlns:w16cid="http://schemas.microsoft.com/office/word/2016/wordml/cid" xmlns:w15="http://schemas.microsoft.com/office/word/2012/wordml" xmlns:w14="http://schemas.microsoft.com/office/word/2010/wordml" xmlns:w="http://schemas.openxmlformats.org/wordprocessingml/2006/main" xmlns:w10="urn:schemas-microsoft-com:office:word" xmlns:wp14="http://schemas.microsoft.com/office/word/2010/wordprocessingDrawing" xmlns:v="urn:schemas-microsoft-com:vml" xmlns:o="urn:schemas-microsoft-com:office:office" xmlns:am3d="http://schemas.microsoft.com/office/drawing/2017/model3d" xmlns:aink="http://schemas.microsoft.com/office/drawing/2016/ink" xmlns:mc="http://schemas.openxmlformats.org/markup-compatibility/2006" xmlns:cx8="http://schemas.microsoft.com/office/drawing/2016/5/14/chartex" xmlns:cx7="http://schemas.microsoft.com/office/drawing/2016/5/13/chartex" xmlns:cx6="http://schemas.microsoft.com/office/drawing/2016/5/12/chartex" xmlns:cx5="http://schemas.microsoft.com/office/drawing/2016/5/11/chartex" xmlns:cx4="http://schemas.microsoft.com/office/drawing/2016/5/10/chartex" xmlns:cx3="http://schemas.microsoft.com/office/drawing/2016/5/9/chartex" xmlns:cx2="http://schemas.microsoft.com/office/drawing/2015/10/21/chartex" xmlns:cx1="http://schemas.microsoft.com/office/drawing/2015/9/8/chartex" xmlns:cx="http://schemas.microsoft.com/office/drawing/2014/chartex" xmlns:wpc="http://schemas.microsoft.com/office/word/2010/wordprocessingCanvas" xmlns="" val="0"/>
+                                    <a14:useLocalDpi xmlns="" xmlns:wpc="http://schemas.microsoft.com/office/word/2010/wordprocessingCanvas" xmlns:cx="http://schemas.microsoft.com/office/drawing/2014/chartex" xmlns:cx1="http://schemas.microsoft.com/office/drawing/2015/9/8/chartex" xmlns:cx2="http://schemas.microsoft.com/office/drawing/2015/10/21/chartex" xmlns:cx3="http://schemas.microsoft.com/office/drawing/2016/5/9/chartex" xmlns:cx4="http://schemas.microsoft.com/office/drawing/2016/5/10/chartex" xmlns:cx5="http://schemas.microsoft.com/office/drawing/2016/5/11/chartex" xmlns:cx6="http://schemas.microsoft.com/office/drawing/2016/5/12/chartex" xmlns:cx7="http://schemas.microsoft.com/office/drawing/2016/5/13/chartex" xmlns:cx8="http://schemas.microsoft.com/office/drawing/2016/5/14/chartex" xmlns:mc="http://schemas.openxmlformats.org/markup-compatibility/2006" xmlns:aink="http://schemas.microsoft.com/office/drawing/2016/ink" xmlns:am3d="http://schemas.microsoft.com/office/drawing/2017/model3d" xmlns:o="urn:schemas-microsoft-com:office:office" xmlns:v="urn:schemas-microsoft-com:vml" xmlns:wp14="http://schemas.microsoft.com/office/word/2010/wordprocessingDrawing" xmlns:w10="urn:schemas-microsoft-com:office:word" xmlns:w="http://schemas.openxmlformats.org/wordprocessingml/2006/main" xmlns:w14="http://schemas.microsoft.com/office/word/2010/wordml" xmlns:w15="http://schemas.microsoft.com/office/word/2012/wordml" xmlns:w16cid="http://schemas.microsoft.com/office/word/2016/wordml/cid" xmlns:w16se="http://schemas.microsoft.com/office/word/2015/wordml/symex" xmlns:wpg="http://schemas.microsoft.com/office/word/2010/wordprocessingGroup" xmlns:wpi="http://schemas.microsoft.com/office/word/2010/wordprocessingInk" xmlns:wps="http://schemas.microsoft.com/office/word/2010/wordprocessingShape" xmlns:a14="http://schemas.microsoft.com/office/drawing/2010/main" val="0"/>
                                   </a:ext>
                                 </a:extLst>
                               </a:blip>
@@ -4653,7 +5076,7 @@
                               <a:blip r:embed="rId18">
                                 <a:extLst>
                                   <a:ext uri="{28A0092B-C50C-407E-A947-70E740481C1C}">
-                                    <a14:useLocalDpi xmlns:a14="http://schemas.microsoft.com/office/drawing/2010/main" xmlns:wps="http://schemas.microsoft.com/office/word/2010/wordprocessingShape" xmlns:wpi="http://schemas.microsoft.com/office/word/2010/wordprocessingInk" xmlns:wpg="http://schemas.microsoft.com/office/word/2010/wordprocessingGroup" xmlns:w16se="http://schemas.microsoft.com/office/word/2015/wordml/symex" xmlns:w16cid="http://schemas.microsoft.com/office/word/2016/wordml/cid" xmlns:w15="http://schemas.microsoft.com/office/word/2012/wordml" xmlns:w14="http://schemas.microsoft.com/office/word/2010/wordml" xmlns:w="http://schemas.openxmlformats.org/wordprocessingml/2006/main" xmlns:w10="urn:schemas-microsoft-com:office:word" xmlns:wp14="http://schemas.microsoft.com/office/word/2010/wordprocessingDrawing" xmlns:v="urn:schemas-microsoft-com:vml" xmlns:o="urn:schemas-microsoft-com:office:office" xmlns:am3d="http://schemas.microsoft.com/office/drawing/2017/model3d" xmlns:aink="http://schemas.microsoft.com/office/drawing/2016/ink" xmlns:mc="http://schemas.openxmlformats.org/markup-compatibility/2006" xmlns:cx8="http://schemas.microsoft.com/office/drawing/2016/5/14/chartex" xmlns:cx7="http://schemas.microsoft.com/office/drawing/2016/5/13/chartex" xmlns:cx6="http://schemas.microsoft.com/office/drawing/2016/5/12/chartex" xmlns:cx5="http://schemas.microsoft.com/office/drawing/2016/5/11/chartex" xmlns:cx4="http://schemas.microsoft.com/office/drawing/2016/5/10/chartex" xmlns:cx3="http://schemas.microsoft.com/office/drawing/2016/5/9/chartex" xmlns:cx2="http://schemas.microsoft.com/office/drawing/2015/10/21/chartex" xmlns:cx1="http://schemas.microsoft.com/office/drawing/2015/9/8/chartex" xmlns:cx="http://schemas.microsoft.com/office/drawing/2014/chartex" xmlns:wpc="http://schemas.microsoft.com/office/word/2010/wordprocessingCanvas" xmlns="" val="0"/>
+                                    <a14:useLocalDpi xmlns="" xmlns:wpc="http://schemas.microsoft.com/office/word/2010/wordprocessingCanvas" xmlns:cx="http://schemas.microsoft.com/office/drawing/2014/chartex" xmlns:cx1="http://schemas.microsoft.com/office/drawing/2015/9/8/chartex" xmlns:cx2="http://schemas.microsoft.com/office/drawing/2015/10/21/chartex" xmlns:cx3="http://schemas.microsoft.com/office/drawing/2016/5/9/chartex" xmlns:cx4="http://schemas.microsoft.com/office/drawing/2016/5/10/chartex" xmlns:cx5="http://schemas.microsoft.com/office/drawing/2016/5/11/chartex" xmlns:cx6="http://schemas.microsoft.com/office/drawing/2016/5/12/chartex" xmlns:cx7="http://schemas.microsoft.com/office/drawing/2016/5/13/chartex" xmlns:cx8="http://schemas.microsoft.com/office/drawing/2016/5/14/chartex" xmlns:mc="http://schemas.openxmlformats.org/markup-compatibility/2006" xmlns:aink="http://schemas.microsoft.com/office/drawing/2016/ink" xmlns:am3d="http://schemas.microsoft.com/office/drawing/2017/model3d" xmlns:o="urn:schemas-microsoft-com:office:office" xmlns:v="urn:schemas-microsoft-com:vml" xmlns:wp14="http://schemas.microsoft.com/office/word/2010/wordprocessingDrawing" xmlns:w10="urn:schemas-microsoft-com:office:word" xmlns:w="http://schemas.openxmlformats.org/wordprocessingml/2006/main" xmlns:w14="http://schemas.microsoft.com/office/word/2010/wordml" xmlns:w15="http://schemas.microsoft.com/office/word/2012/wordml" xmlns:w16cid="http://schemas.microsoft.com/office/word/2016/wordml/cid" xmlns:w16se="http://schemas.microsoft.com/office/word/2015/wordml/symex" xmlns:wpg="http://schemas.microsoft.com/office/word/2010/wordprocessingGroup" xmlns:wpi="http://schemas.microsoft.com/office/word/2010/wordprocessingInk" xmlns:wps="http://schemas.microsoft.com/office/word/2010/wordprocessingShape" xmlns:a14="http://schemas.microsoft.com/office/drawing/2010/main" val="0"/>
                                   </a:ext>
                                 </a:extLst>
                               </a:blip>
@@ -4763,7 +5186,7 @@
                               <a:blip r:embed="rId22">
                                 <a:extLst>
                                   <a:ext uri="{28A0092B-C50C-407E-A947-70E740481C1C}">
-                                    <a14:useLocalDpi xmlns:a14="http://schemas.microsoft.com/office/drawing/2010/main" xmlns:wps="http://schemas.microsoft.com/office/word/2010/wordprocessingShape" xmlns:wpi="http://schemas.microsoft.com/office/word/2010/wordprocessingInk" xmlns:wpg="http://schemas.microsoft.com/office/word/2010/wordprocessingGroup" xmlns:w16se="http://schemas.microsoft.com/office/word/2015/wordml/symex" xmlns:w16cid="http://schemas.microsoft.com/office/word/2016/wordml/cid" xmlns:w15="http://schemas.microsoft.com/office/word/2012/wordml" xmlns:w14="http://schemas.microsoft.com/office/word/2010/wordml" xmlns:w="http://schemas.openxmlformats.org/wordprocessingml/2006/main" xmlns:w10="urn:schemas-microsoft-com:office:word" xmlns:wp14="http://schemas.microsoft.com/office/word/2010/wordprocessingDrawing" xmlns:v="urn:schemas-microsoft-com:vml" xmlns:o="urn:schemas-microsoft-com:office:office" xmlns:am3d="http://schemas.microsoft.com/office/drawing/2017/model3d" xmlns:aink="http://schemas.microsoft.com/office/drawing/2016/ink" xmlns:mc="http://schemas.openxmlformats.org/markup-compatibility/2006" xmlns:cx8="http://schemas.microsoft.com/office/drawing/2016/5/14/chartex" xmlns:cx7="http://schemas.microsoft.com/office/drawing/2016/5/13/chartex" xmlns:cx6="http://schemas.microsoft.com/office/drawing/2016/5/12/chartex" xmlns:cx5="http://schemas.microsoft.com/office/drawing/2016/5/11/chartex" xmlns:cx4="http://schemas.microsoft.com/office/drawing/2016/5/10/chartex" xmlns:cx3="http://schemas.microsoft.com/office/drawing/2016/5/9/chartex" xmlns:cx2="http://schemas.microsoft.com/office/drawing/2015/10/21/chartex" xmlns:cx1="http://schemas.microsoft.com/office/drawing/2015/9/8/chartex" xmlns:cx="http://schemas.microsoft.com/office/drawing/2014/chartex" xmlns:wpc="http://schemas.microsoft.com/office/word/2010/wordprocessingCanvas" xmlns="" val="0"/>
+                                    <a14:useLocalDpi xmlns="" xmlns:wpc="http://schemas.microsoft.com/office/word/2010/wordprocessingCanvas" xmlns:cx="http://schemas.microsoft.com/office/drawing/2014/chartex" xmlns:cx1="http://schemas.microsoft.com/office/drawing/2015/9/8/chartex" xmlns:cx2="http://schemas.microsoft.com/office/drawing/2015/10/21/chartex" xmlns:cx3="http://schemas.microsoft.com/office/drawing/2016/5/9/chartex" xmlns:cx4="http://schemas.microsoft.com/office/drawing/2016/5/10/chartex" xmlns:cx5="http://schemas.microsoft.com/office/drawing/2016/5/11/chartex" xmlns:cx6="http://schemas.microsoft.com/office/drawing/2016/5/12/chartex" xmlns:cx7="http://schemas.microsoft.com/office/drawing/2016/5/13/chartex" xmlns:cx8="http://schemas.microsoft.com/office/drawing/2016/5/14/chartex" xmlns:mc="http://schemas.openxmlformats.org/markup-compatibility/2006" xmlns:aink="http://schemas.microsoft.com/office/drawing/2016/ink" xmlns:am3d="http://schemas.microsoft.com/office/drawing/2017/model3d" xmlns:o="urn:schemas-microsoft-com:office:office" xmlns:v="urn:schemas-microsoft-com:vml" xmlns:wp14="http://schemas.microsoft.com/office/word/2010/wordprocessingDrawing" xmlns:w10="urn:schemas-microsoft-com:office:word" xmlns:w="http://schemas.openxmlformats.org/wordprocessingml/2006/main" xmlns:w14="http://schemas.microsoft.com/office/word/2010/wordml" xmlns:w15="http://schemas.microsoft.com/office/word/2012/wordml" xmlns:w16cid="http://schemas.microsoft.com/office/word/2016/wordml/cid" xmlns:w16se="http://schemas.microsoft.com/office/word/2015/wordml/symex" xmlns:wpg="http://schemas.microsoft.com/office/word/2010/wordprocessingGroup" xmlns:wpi="http://schemas.microsoft.com/office/word/2010/wordprocessingInk" xmlns:wps="http://schemas.microsoft.com/office/word/2010/wordprocessingShape" xmlns:a14="http://schemas.microsoft.com/office/drawing/2010/main" val="0"/>
                                   </a:ext>
                                 </a:extLst>
                               </a:blip>
@@ -7349,7 +7772,7 @@
 </file>
 
 <file path=customXml/itemProps1.xml><?xml version="1.0" encoding="utf-8"?>
-<ds:datastoreItem xmlns:ds="http://schemas.openxmlformats.org/officeDocument/2006/customXml" ds:itemID="{B56CE496-E688-43C9-885B-5AC34D10A71B}">
+<ds:datastoreItem xmlns:ds="http://schemas.openxmlformats.org/officeDocument/2006/customXml" ds:itemID="{39441005-2904-49B9-B89C-8CF38E9D5767}">
   <ds:schemaRefs>
     <ds:schemaRef ds:uri="http://schemas.openxmlformats.org/officeDocument/2006/bibliography"/>
   </ds:schemaRefs>

</xml_diff>

<commit_message>
MishMash- finished admin func
</commit_message>
<xml_diff>
--- a/MishMash/Mish Mash_Условие.docx
+++ b/MishMash/Mish Mash_Условие.docx
@@ -1307,7 +1307,7 @@
                     <a:blip r:embed="rId8" cstate="print">
                       <a:extLst>
                         <a:ext uri="{28A0092B-C50C-407E-A947-70E740481C1C}">
-                          <a14:useLocalDpi xmlns="" xmlns:wpc="http://schemas.microsoft.com/office/word/2010/wordprocessingCanvas" xmlns:cx="http://schemas.microsoft.com/office/drawing/2014/chartex" xmlns:cx1="http://schemas.microsoft.com/office/drawing/2015/9/8/chartex" xmlns:cx2="http://schemas.microsoft.com/office/drawing/2015/10/21/chartex" xmlns:cx3="http://schemas.microsoft.com/office/drawing/2016/5/9/chartex" xmlns:cx4="http://schemas.microsoft.com/office/drawing/2016/5/10/chartex" xmlns:cx5="http://schemas.microsoft.com/office/drawing/2016/5/11/chartex" xmlns:cx6="http://schemas.microsoft.com/office/drawing/2016/5/12/chartex" xmlns:cx7="http://schemas.microsoft.com/office/drawing/2016/5/13/chartex" xmlns:cx8="http://schemas.microsoft.com/office/drawing/2016/5/14/chartex" xmlns:mc="http://schemas.openxmlformats.org/markup-compatibility/2006" xmlns:aink="http://schemas.microsoft.com/office/drawing/2016/ink" xmlns:am3d="http://schemas.microsoft.com/office/drawing/2017/model3d" xmlns:o="urn:schemas-microsoft-com:office:office" xmlns:v="urn:schemas-microsoft-com:vml" xmlns:wp14="http://schemas.microsoft.com/office/word/2010/wordprocessingDrawing" xmlns:w10="urn:schemas-microsoft-com:office:word" xmlns:w="http://schemas.openxmlformats.org/wordprocessingml/2006/main" xmlns:w14="http://schemas.microsoft.com/office/word/2010/wordml" xmlns:w15="http://schemas.microsoft.com/office/word/2012/wordml" xmlns:w16cid="http://schemas.microsoft.com/office/word/2016/wordml/cid" xmlns:w16se="http://schemas.microsoft.com/office/word/2015/wordml/symex" xmlns:wpg="http://schemas.microsoft.com/office/word/2010/wordprocessingGroup" xmlns:wpi="http://schemas.microsoft.com/office/word/2010/wordprocessingInk" xmlns:wps="http://schemas.microsoft.com/office/word/2010/wordprocessingShape" xmlns:a14="http://schemas.microsoft.com/office/drawing/2010/main" val="0"/>
+                          <a14:useLocalDpi xmlns:a14="http://schemas.microsoft.com/office/drawing/2010/main" xmlns:wps="http://schemas.microsoft.com/office/word/2010/wordprocessingShape" xmlns:wpi="http://schemas.microsoft.com/office/word/2010/wordprocessingInk" xmlns:wpg="http://schemas.microsoft.com/office/word/2010/wordprocessingGroup" xmlns:w16se="http://schemas.microsoft.com/office/word/2015/wordml/symex" xmlns:w16cid="http://schemas.microsoft.com/office/word/2016/wordml/cid" xmlns:w15="http://schemas.microsoft.com/office/word/2012/wordml" xmlns:w14="http://schemas.microsoft.com/office/word/2010/wordml" xmlns:w="http://schemas.openxmlformats.org/wordprocessingml/2006/main" xmlns:w10="urn:schemas-microsoft-com:office:word" xmlns:wp14="http://schemas.microsoft.com/office/word/2010/wordprocessingDrawing" xmlns:v="urn:schemas-microsoft-com:vml" xmlns:o="urn:schemas-microsoft-com:office:office" xmlns:am3d="http://schemas.microsoft.com/office/drawing/2017/model3d" xmlns:aink="http://schemas.microsoft.com/office/drawing/2016/ink" xmlns:mc="http://schemas.openxmlformats.org/markup-compatibility/2006" xmlns:cx8="http://schemas.microsoft.com/office/drawing/2016/5/14/chartex" xmlns:cx7="http://schemas.microsoft.com/office/drawing/2016/5/13/chartex" xmlns:cx6="http://schemas.microsoft.com/office/drawing/2016/5/12/chartex" xmlns:cx5="http://schemas.microsoft.com/office/drawing/2016/5/11/chartex" xmlns:cx4="http://schemas.microsoft.com/office/drawing/2016/5/10/chartex" xmlns:cx3="http://schemas.microsoft.com/office/drawing/2016/5/9/chartex" xmlns:cx2="http://schemas.microsoft.com/office/drawing/2015/10/21/chartex" xmlns:cx1="http://schemas.microsoft.com/office/drawing/2015/9/8/chartex" xmlns:cx="http://schemas.microsoft.com/office/drawing/2014/chartex" xmlns:wpc="http://schemas.microsoft.com/office/word/2010/wordprocessingCanvas" xmlns="" val="0"/>
                         </a:ext>
                       </a:extLst>
                     </a:blip>
@@ -1387,7 +1387,7 @@
                     <a:blip r:embed="rId9" cstate="print">
                       <a:extLst>
                         <a:ext uri="{28A0092B-C50C-407E-A947-70E740481C1C}">
-                          <a14:useLocalDpi xmlns="" xmlns:wpc="http://schemas.microsoft.com/office/word/2010/wordprocessingCanvas" xmlns:cx="http://schemas.microsoft.com/office/drawing/2014/chartex" xmlns:cx1="http://schemas.microsoft.com/office/drawing/2015/9/8/chartex" xmlns:cx2="http://schemas.microsoft.com/office/drawing/2015/10/21/chartex" xmlns:cx3="http://schemas.microsoft.com/office/drawing/2016/5/9/chartex" xmlns:cx4="http://schemas.microsoft.com/office/drawing/2016/5/10/chartex" xmlns:cx5="http://schemas.microsoft.com/office/drawing/2016/5/11/chartex" xmlns:cx6="http://schemas.microsoft.com/office/drawing/2016/5/12/chartex" xmlns:cx7="http://schemas.microsoft.com/office/drawing/2016/5/13/chartex" xmlns:cx8="http://schemas.microsoft.com/office/drawing/2016/5/14/chartex" xmlns:mc="http://schemas.openxmlformats.org/markup-compatibility/2006" xmlns:aink="http://schemas.microsoft.com/office/drawing/2016/ink" xmlns:am3d="http://schemas.microsoft.com/office/drawing/2017/model3d" xmlns:o="urn:schemas-microsoft-com:office:office" xmlns:v="urn:schemas-microsoft-com:vml" xmlns:wp14="http://schemas.microsoft.com/office/word/2010/wordprocessingDrawing" xmlns:w10="urn:schemas-microsoft-com:office:word" xmlns:w="http://schemas.openxmlformats.org/wordprocessingml/2006/main" xmlns:w14="http://schemas.microsoft.com/office/word/2010/wordml" xmlns:w15="http://schemas.microsoft.com/office/word/2012/wordml" xmlns:w16cid="http://schemas.microsoft.com/office/word/2016/wordml/cid" xmlns:w16se="http://schemas.microsoft.com/office/word/2015/wordml/symex" xmlns:wpg="http://schemas.microsoft.com/office/word/2010/wordprocessingGroup" xmlns:wpi="http://schemas.microsoft.com/office/word/2010/wordprocessingInk" xmlns:wps="http://schemas.microsoft.com/office/word/2010/wordprocessingShape" xmlns:a14="http://schemas.microsoft.com/office/drawing/2010/main" val="0"/>
+                          <a14:useLocalDpi xmlns:a14="http://schemas.microsoft.com/office/drawing/2010/main" xmlns:wps="http://schemas.microsoft.com/office/word/2010/wordprocessingShape" xmlns:wpi="http://schemas.microsoft.com/office/word/2010/wordprocessingInk" xmlns:wpg="http://schemas.microsoft.com/office/word/2010/wordprocessingGroup" xmlns:w16se="http://schemas.microsoft.com/office/word/2015/wordml/symex" xmlns:w16cid="http://schemas.microsoft.com/office/word/2016/wordml/cid" xmlns:w15="http://schemas.microsoft.com/office/word/2012/wordml" xmlns:w14="http://schemas.microsoft.com/office/word/2010/wordml" xmlns:w="http://schemas.openxmlformats.org/wordprocessingml/2006/main" xmlns:w10="urn:schemas-microsoft-com:office:word" xmlns:wp14="http://schemas.microsoft.com/office/word/2010/wordprocessingDrawing" xmlns:v="urn:schemas-microsoft-com:vml" xmlns:o="urn:schemas-microsoft-com:office:office" xmlns:am3d="http://schemas.microsoft.com/office/drawing/2017/model3d" xmlns:aink="http://schemas.microsoft.com/office/drawing/2016/ink" xmlns:mc="http://schemas.openxmlformats.org/markup-compatibility/2006" xmlns:cx8="http://schemas.microsoft.com/office/drawing/2016/5/14/chartex" xmlns:cx7="http://schemas.microsoft.com/office/drawing/2016/5/13/chartex" xmlns:cx6="http://schemas.microsoft.com/office/drawing/2016/5/12/chartex" xmlns:cx5="http://schemas.microsoft.com/office/drawing/2016/5/11/chartex" xmlns:cx4="http://schemas.microsoft.com/office/drawing/2016/5/10/chartex" xmlns:cx3="http://schemas.microsoft.com/office/drawing/2016/5/9/chartex" xmlns:cx2="http://schemas.microsoft.com/office/drawing/2015/10/21/chartex" xmlns:cx1="http://schemas.microsoft.com/office/drawing/2015/9/8/chartex" xmlns:cx="http://schemas.microsoft.com/office/drawing/2014/chartex" xmlns:wpc="http://schemas.microsoft.com/office/word/2010/wordprocessingCanvas" xmlns="" val="0"/>
                         </a:ext>
                       </a:extLst>
                     </a:blip>
@@ -1480,7 +1480,7 @@
                     <a:blip r:embed="rId10" cstate="print">
                       <a:extLst>
                         <a:ext uri="{28A0092B-C50C-407E-A947-70E740481C1C}">
-                          <a14:useLocalDpi xmlns="" xmlns:wpc="http://schemas.microsoft.com/office/word/2010/wordprocessingCanvas" xmlns:cx="http://schemas.microsoft.com/office/drawing/2014/chartex" xmlns:cx1="http://schemas.microsoft.com/office/drawing/2015/9/8/chartex" xmlns:cx2="http://schemas.microsoft.com/office/drawing/2015/10/21/chartex" xmlns:cx3="http://schemas.microsoft.com/office/drawing/2016/5/9/chartex" xmlns:cx4="http://schemas.microsoft.com/office/drawing/2016/5/10/chartex" xmlns:cx5="http://schemas.microsoft.com/office/drawing/2016/5/11/chartex" xmlns:cx6="http://schemas.microsoft.com/office/drawing/2016/5/12/chartex" xmlns:cx7="http://schemas.microsoft.com/office/drawing/2016/5/13/chartex" xmlns:cx8="http://schemas.microsoft.com/office/drawing/2016/5/14/chartex" xmlns:mc="http://schemas.openxmlformats.org/markup-compatibility/2006" xmlns:aink="http://schemas.microsoft.com/office/drawing/2016/ink" xmlns:am3d="http://schemas.microsoft.com/office/drawing/2017/model3d" xmlns:o="urn:schemas-microsoft-com:office:office" xmlns:v="urn:schemas-microsoft-com:vml" xmlns:wp14="http://schemas.microsoft.com/office/word/2010/wordprocessingDrawing" xmlns:w10="urn:schemas-microsoft-com:office:word" xmlns:w="http://schemas.openxmlformats.org/wordprocessingml/2006/main" xmlns:w14="http://schemas.microsoft.com/office/word/2010/wordml" xmlns:w15="http://schemas.microsoft.com/office/word/2012/wordml" xmlns:w16cid="http://schemas.microsoft.com/office/word/2016/wordml/cid" xmlns:w16se="http://schemas.microsoft.com/office/word/2015/wordml/symex" xmlns:wpg="http://schemas.microsoft.com/office/word/2010/wordprocessingGroup" xmlns:wpi="http://schemas.microsoft.com/office/word/2010/wordprocessingInk" xmlns:wps="http://schemas.microsoft.com/office/word/2010/wordprocessingShape" xmlns:a14="http://schemas.microsoft.com/office/drawing/2010/main" val="0"/>
+                          <a14:useLocalDpi xmlns:a14="http://schemas.microsoft.com/office/drawing/2010/main" xmlns:wps="http://schemas.microsoft.com/office/word/2010/wordprocessingShape" xmlns:wpi="http://schemas.microsoft.com/office/word/2010/wordprocessingInk" xmlns:wpg="http://schemas.microsoft.com/office/word/2010/wordprocessingGroup" xmlns:w16se="http://schemas.microsoft.com/office/word/2015/wordml/symex" xmlns:w16cid="http://schemas.microsoft.com/office/word/2016/wordml/cid" xmlns:w15="http://schemas.microsoft.com/office/word/2012/wordml" xmlns:w14="http://schemas.microsoft.com/office/word/2010/wordml" xmlns:w="http://schemas.openxmlformats.org/wordprocessingml/2006/main" xmlns:w10="urn:schemas-microsoft-com:office:word" xmlns:wp14="http://schemas.microsoft.com/office/word/2010/wordprocessingDrawing" xmlns:v="urn:schemas-microsoft-com:vml" xmlns:o="urn:schemas-microsoft-com:office:office" xmlns:am3d="http://schemas.microsoft.com/office/drawing/2017/model3d" xmlns:aink="http://schemas.microsoft.com/office/drawing/2016/ink" xmlns:mc="http://schemas.openxmlformats.org/markup-compatibility/2006" xmlns:cx8="http://schemas.microsoft.com/office/drawing/2016/5/14/chartex" xmlns:cx7="http://schemas.microsoft.com/office/drawing/2016/5/13/chartex" xmlns:cx6="http://schemas.microsoft.com/office/drawing/2016/5/12/chartex" xmlns:cx5="http://schemas.microsoft.com/office/drawing/2016/5/11/chartex" xmlns:cx4="http://schemas.microsoft.com/office/drawing/2016/5/10/chartex" xmlns:cx3="http://schemas.microsoft.com/office/drawing/2016/5/9/chartex" xmlns:cx2="http://schemas.microsoft.com/office/drawing/2015/10/21/chartex" xmlns:cx1="http://schemas.microsoft.com/office/drawing/2015/9/8/chartex" xmlns:cx="http://schemas.microsoft.com/office/drawing/2014/chartex" xmlns:wpc="http://schemas.microsoft.com/office/word/2010/wordprocessingCanvas" xmlns="" val="0"/>
                         </a:ext>
                       </a:extLst>
                     </a:blip>
@@ -1768,7 +1768,7 @@
                     <a:blip r:embed="rId11" cstate="print">
                       <a:extLst>
                         <a:ext uri="{28A0092B-C50C-407E-A947-70E740481C1C}">
-                          <a14:useLocalDpi xmlns="" xmlns:wpc="http://schemas.microsoft.com/office/word/2010/wordprocessingCanvas" xmlns:cx="http://schemas.microsoft.com/office/drawing/2014/chartex" xmlns:cx1="http://schemas.microsoft.com/office/drawing/2015/9/8/chartex" xmlns:cx2="http://schemas.microsoft.com/office/drawing/2015/10/21/chartex" xmlns:cx3="http://schemas.microsoft.com/office/drawing/2016/5/9/chartex" xmlns:cx4="http://schemas.microsoft.com/office/drawing/2016/5/10/chartex" xmlns:cx5="http://schemas.microsoft.com/office/drawing/2016/5/11/chartex" xmlns:cx6="http://schemas.microsoft.com/office/drawing/2016/5/12/chartex" xmlns:cx7="http://schemas.microsoft.com/office/drawing/2016/5/13/chartex" xmlns:cx8="http://schemas.microsoft.com/office/drawing/2016/5/14/chartex" xmlns:mc="http://schemas.openxmlformats.org/markup-compatibility/2006" xmlns:aink="http://schemas.microsoft.com/office/drawing/2016/ink" xmlns:am3d="http://schemas.microsoft.com/office/drawing/2017/model3d" xmlns:o="urn:schemas-microsoft-com:office:office" xmlns:v="urn:schemas-microsoft-com:vml" xmlns:wp14="http://schemas.microsoft.com/office/word/2010/wordprocessingDrawing" xmlns:w10="urn:schemas-microsoft-com:office:word" xmlns:w="http://schemas.openxmlformats.org/wordprocessingml/2006/main" xmlns:w14="http://schemas.microsoft.com/office/word/2010/wordml" xmlns:w15="http://schemas.microsoft.com/office/word/2012/wordml" xmlns:w16cid="http://schemas.microsoft.com/office/word/2016/wordml/cid" xmlns:w16se="http://schemas.microsoft.com/office/word/2015/wordml/symex" xmlns:wpg="http://schemas.microsoft.com/office/word/2010/wordprocessingGroup" xmlns:wpi="http://schemas.microsoft.com/office/word/2010/wordprocessingInk" xmlns:wps="http://schemas.microsoft.com/office/word/2010/wordprocessingShape" xmlns:a14="http://schemas.microsoft.com/office/drawing/2010/main" val="0"/>
+                          <a14:useLocalDpi xmlns:a14="http://schemas.microsoft.com/office/drawing/2010/main" xmlns:wps="http://schemas.microsoft.com/office/word/2010/wordprocessingShape" xmlns:wpi="http://schemas.microsoft.com/office/word/2010/wordprocessingInk" xmlns:wpg="http://schemas.microsoft.com/office/word/2010/wordprocessingGroup" xmlns:w16se="http://schemas.microsoft.com/office/word/2015/wordml/symex" xmlns:w16cid="http://schemas.microsoft.com/office/word/2016/wordml/cid" xmlns:w15="http://schemas.microsoft.com/office/word/2012/wordml" xmlns:w14="http://schemas.microsoft.com/office/word/2010/wordml" xmlns:w="http://schemas.openxmlformats.org/wordprocessingml/2006/main" xmlns:w10="urn:schemas-microsoft-com:office:word" xmlns:wp14="http://schemas.microsoft.com/office/word/2010/wordprocessingDrawing" xmlns:v="urn:schemas-microsoft-com:vml" xmlns:o="urn:schemas-microsoft-com:office:office" xmlns:am3d="http://schemas.microsoft.com/office/drawing/2017/model3d" xmlns:aink="http://schemas.microsoft.com/office/drawing/2016/ink" xmlns:mc="http://schemas.openxmlformats.org/markup-compatibility/2006" xmlns:cx8="http://schemas.microsoft.com/office/drawing/2016/5/14/chartex" xmlns:cx7="http://schemas.microsoft.com/office/drawing/2016/5/13/chartex" xmlns:cx6="http://schemas.microsoft.com/office/drawing/2016/5/12/chartex" xmlns:cx5="http://schemas.microsoft.com/office/drawing/2016/5/11/chartex" xmlns:cx4="http://schemas.microsoft.com/office/drawing/2016/5/10/chartex" xmlns:cx3="http://schemas.microsoft.com/office/drawing/2016/5/9/chartex" xmlns:cx2="http://schemas.microsoft.com/office/drawing/2015/10/21/chartex" xmlns:cx1="http://schemas.microsoft.com/office/drawing/2015/9/8/chartex" xmlns:cx="http://schemas.microsoft.com/office/drawing/2014/chartex" xmlns:wpc="http://schemas.microsoft.com/office/word/2010/wordprocessingCanvas" xmlns="" val="0"/>
                         </a:ext>
                       </a:extLst>
                     </a:blip>
@@ -1836,7 +1836,7 @@
                     <a:blip r:embed="rId12" cstate="print">
                       <a:extLst>
                         <a:ext uri="{28A0092B-C50C-407E-A947-70E740481C1C}">
-                          <a14:useLocalDpi xmlns="" xmlns:wpc="http://schemas.microsoft.com/office/word/2010/wordprocessingCanvas" xmlns:cx="http://schemas.microsoft.com/office/drawing/2014/chartex" xmlns:cx1="http://schemas.microsoft.com/office/drawing/2015/9/8/chartex" xmlns:cx2="http://schemas.microsoft.com/office/drawing/2015/10/21/chartex" xmlns:cx3="http://schemas.microsoft.com/office/drawing/2016/5/9/chartex" xmlns:cx4="http://schemas.microsoft.com/office/drawing/2016/5/10/chartex" xmlns:cx5="http://schemas.microsoft.com/office/drawing/2016/5/11/chartex" xmlns:cx6="http://schemas.microsoft.com/office/drawing/2016/5/12/chartex" xmlns:cx7="http://schemas.microsoft.com/office/drawing/2016/5/13/chartex" xmlns:cx8="http://schemas.microsoft.com/office/drawing/2016/5/14/chartex" xmlns:mc="http://schemas.openxmlformats.org/markup-compatibility/2006" xmlns:aink="http://schemas.microsoft.com/office/drawing/2016/ink" xmlns:am3d="http://schemas.microsoft.com/office/drawing/2017/model3d" xmlns:o="urn:schemas-microsoft-com:office:office" xmlns:v="urn:schemas-microsoft-com:vml" xmlns:wp14="http://schemas.microsoft.com/office/word/2010/wordprocessingDrawing" xmlns:w10="urn:schemas-microsoft-com:office:word" xmlns:w="http://schemas.openxmlformats.org/wordprocessingml/2006/main" xmlns:w14="http://schemas.microsoft.com/office/word/2010/wordml" xmlns:w15="http://schemas.microsoft.com/office/word/2012/wordml" xmlns:w16cid="http://schemas.microsoft.com/office/word/2016/wordml/cid" xmlns:w16se="http://schemas.microsoft.com/office/word/2015/wordml/symex" xmlns:wpg="http://schemas.microsoft.com/office/word/2010/wordprocessingGroup" xmlns:wpi="http://schemas.microsoft.com/office/word/2010/wordprocessingInk" xmlns:wps="http://schemas.microsoft.com/office/word/2010/wordprocessingShape" xmlns:a14="http://schemas.microsoft.com/office/drawing/2010/main" val="0"/>
+                          <a14:useLocalDpi xmlns:a14="http://schemas.microsoft.com/office/drawing/2010/main" xmlns:wps="http://schemas.microsoft.com/office/word/2010/wordprocessingShape" xmlns:wpi="http://schemas.microsoft.com/office/word/2010/wordprocessingInk" xmlns:wpg="http://schemas.microsoft.com/office/word/2010/wordprocessingGroup" xmlns:w16se="http://schemas.microsoft.com/office/word/2015/wordml/symex" xmlns:w16cid="http://schemas.microsoft.com/office/word/2016/wordml/cid" xmlns:w15="http://schemas.microsoft.com/office/word/2012/wordml" xmlns:w14="http://schemas.microsoft.com/office/word/2010/wordml" xmlns:w="http://schemas.openxmlformats.org/wordprocessingml/2006/main" xmlns:w10="urn:schemas-microsoft-com:office:word" xmlns:wp14="http://schemas.microsoft.com/office/word/2010/wordprocessingDrawing" xmlns:v="urn:schemas-microsoft-com:vml" xmlns:o="urn:schemas-microsoft-com:office:office" xmlns:am3d="http://schemas.microsoft.com/office/drawing/2017/model3d" xmlns:aink="http://schemas.microsoft.com/office/drawing/2016/ink" xmlns:mc="http://schemas.openxmlformats.org/markup-compatibility/2006" xmlns:cx8="http://schemas.microsoft.com/office/drawing/2016/5/14/chartex" xmlns:cx7="http://schemas.microsoft.com/office/drawing/2016/5/13/chartex" xmlns:cx6="http://schemas.microsoft.com/office/drawing/2016/5/12/chartex" xmlns:cx5="http://schemas.microsoft.com/office/drawing/2016/5/11/chartex" xmlns:cx4="http://schemas.microsoft.com/office/drawing/2016/5/10/chartex" xmlns:cx3="http://schemas.microsoft.com/office/drawing/2016/5/9/chartex" xmlns:cx2="http://schemas.microsoft.com/office/drawing/2015/10/21/chartex" xmlns:cx1="http://schemas.microsoft.com/office/drawing/2015/9/8/chartex" xmlns:cx="http://schemas.microsoft.com/office/drawing/2014/chartex" xmlns:wpc="http://schemas.microsoft.com/office/word/2010/wordprocessingCanvas" xmlns="" val="0"/>
                         </a:ext>
                       </a:extLst>
                     </a:blip>
@@ -1902,7 +1902,7 @@
                     <a:blip r:embed="rId13" cstate="print">
                       <a:extLst>
                         <a:ext uri="{28A0092B-C50C-407E-A947-70E740481C1C}">
-                          <a14:useLocalDpi xmlns="" xmlns:wpc="http://schemas.microsoft.com/office/word/2010/wordprocessingCanvas" xmlns:cx="http://schemas.microsoft.com/office/drawing/2014/chartex" xmlns:cx1="http://schemas.microsoft.com/office/drawing/2015/9/8/chartex" xmlns:cx2="http://schemas.microsoft.com/office/drawing/2015/10/21/chartex" xmlns:cx3="http://schemas.microsoft.com/office/drawing/2016/5/9/chartex" xmlns:cx4="http://schemas.microsoft.com/office/drawing/2016/5/10/chartex" xmlns:cx5="http://schemas.microsoft.com/office/drawing/2016/5/11/chartex" xmlns:cx6="http://schemas.microsoft.com/office/drawing/2016/5/12/chartex" xmlns:cx7="http://schemas.microsoft.com/office/drawing/2016/5/13/chartex" xmlns:cx8="http://schemas.microsoft.com/office/drawing/2016/5/14/chartex" xmlns:mc="http://schemas.openxmlformats.org/markup-compatibility/2006" xmlns:aink="http://schemas.microsoft.com/office/drawing/2016/ink" xmlns:am3d="http://schemas.microsoft.com/office/drawing/2017/model3d" xmlns:o="urn:schemas-microsoft-com:office:office" xmlns:v="urn:schemas-microsoft-com:vml" xmlns:wp14="http://schemas.microsoft.com/office/word/2010/wordprocessingDrawing" xmlns:w10="urn:schemas-microsoft-com:office:word" xmlns:w="http://schemas.openxmlformats.org/wordprocessingml/2006/main" xmlns:w14="http://schemas.microsoft.com/office/word/2010/wordml" xmlns:w15="http://schemas.microsoft.com/office/word/2012/wordml" xmlns:w16cid="http://schemas.microsoft.com/office/word/2016/wordml/cid" xmlns:w16se="http://schemas.microsoft.com/office/word/2015/wordml/symex" xmlns:wpg="http://schemas.microsoft.com/office/word/2010/wordprocessingGroup" xmlns:wpi="http://schemas.microsoft.com/office/word/2010/wordprocessingInk" xmlns:wps="http://schemas.microsoft.com/office/word/2010/wordprocessingShape" xmlns:a14="http://schemas.microsoft.com/office/drawing/2010/main" val="0"/>
+                          <a14:useLocalDpi xmlns:a14="http://schemas.microsoft.com/office/drawing/2010/main" xmlns:wps="http://schemas.microsoft.com/office/word/2010/wordprocessingShape" xmlns:wpi="http://schemas.microsoft.com/office/word/2010/wordprocessingInk" xmlns:wpg="http://schemas.microsoft.com/office/word/2010/wordprocessingGroup" xmlns:w16se="http://schemas.microsoft.com/office/word/2015/wordml/symex" xmlns:w16cid="http://schemas.microsoft.com/office/word/2016/wordml/cid" xmlns:w15="http://schemas.microsoft.com/office/word/2012/wordml" xmlns:w14="http://schemas.microsoft.com/office/word/2010/wordml" xmlns:w="http://schemas.openxmlformats.org/wordprocessingml/2006/main" xmlns:w10="urn:schemas-microsoft-com:office:word" xmlns:wp14="http://schemas.microsoft.com/office/word/2010/wordprocessingDrawing" xmlns:v="urn:schemas-microsoft-com:vml" xmlns:o="urn:schemas-microsoft-com:office:office" xmlns:am3d="http://schemas.microsoft.com/office/drawing/2017/model3d" xmlns:aink="http://schemas.microsoft.com/office/drawing/2016/ink" xmlns:mc="http://schemas.openxmlformats.org/markup-compatibility/2006" xmlns:cx8="http://schemas.microsoft.com/office/drawing/2016/5/14/chartex" xmlns:cx7="http://schemas.microsoft.com/office/drawing/2016/5/13/chartex" xmlns:cx6="http://schemas.microsoft.com/office/drawing/2016/5/12/chartex" xmlns:cx5="http://schemas.microsoft.com/office/drawing/2016/5/11/chartex" xmlns:cx4="http://schemas.microsoft.com/office/drawing/2016/5/10/chartex" xmlns:cx3="http://schemas.microsoft.com/office/drawing/2016/5/9/chartex" xmlns:cx2="http://schemas.microsoft.com/office/drawing/2015/10/21/chartex" xmlns:cx1="http://schemas.microsoft.com/office/drawing/2015/9/8/chartex" xmlns:cx="http://schemas.microsoft.com/office/drawing/2014/chartex" xmlns:wpc="http://schemas.microsoft.com/office/word/2010/wordprocessingCanvas" xmlns="" val="0"/>
                         </a:ext>
                       </a:extLst>
                     </a:blip>
@@ -2000,7 +2000,7 @@
                     <a:blip r:embed="rId14" cstate="print">
                       <a:extLst>
                         <a:ext uri="{28A0092B-C50C-407E-A947-70E740481C1C}">
-                          <a14:useLocalDpi xmlns="" xmlns:wpc="http://schemas.microsoft.com/office/word/2010/wordprocessingCanvas" xmlns:cx="http://schemas.microsoft.com/office/drawing/2014/chartex" xmlns:cx1="http://schemas.microsoft.com/office/drawing/2015/9/8/chartex" xmlns:cx2="http://schemas.microsoft.com/office/drawing/2015/10/21/chartex" xmlns:cx3="http://schemas.microsoft.com/office/drawing/2016/5/9/chartex" xmlns:cx4="http://schemas.microsoft.com/office/drawing/2016/5/10/chartex" xmlns:cx5="http://schemas.microsoft.com/office/drawing/2016/5/11/chartex" xmlns:cx6="http://schemas.microsoft.com/office/drawing/2016/5/12/chartex" xmlns:cx7="http://schemas.microsoft.com/office/drawing/2016/5/13/chartex" xmlns:cx8="http://schemas.microsoft.com/office/drawing/2016/5/14/chartex" xmlns:mc="http://schemas.openxmlformats.org/markup-compatibility/2006" xmlns:aink="http://schemas.microsoft.com/office/drawing/2016/ink" xmlns:am3d="http://schemas.microsoft.com/office/drawing/2017/model3d" xmlns:o="urn:schemas-microsoft-com:office:office" xmlns:v="urn:schemas-microsoft-com:vml" xmlns:wp14="http://schemas.microsoft.com/office/word/2010/wordprocessingDrawing" xmlns:w10="urn:schemas-microsoft-com:office:word" xmlns:w="http://schemas.openxmlformats.org/wordprocessingml/2006/main" xmlns:w14="http://schemas.microsoft.com/office/word/2010/wordml" xmlns:w15="http://schemas.microsoft.com/office/word/2012/wordml" xmlns:w16cid="http://schemas.microsoft.com/office/word/2016/wordml/cid" xmlns:w16se="http://schemas.microsoft.com/office/word/2015/wordml/symex" xmlns:wpg="http://schemas.microsoft.com/office/word/2010/wordprocessingGroup" xmlns:wpi="http://schemas.microsoft.com/office/word/2010/wordprocessingInk" xmlns:wps="http://schemas.microsoft.com/office/word/2010/wordprocessingShape" xmlns:a14="http://schemas.microsoft.com/office/drawing/2010/main" val="0"/>
+                          <a14:useLocalDpi xmlns:a14="http://schemas.microsoft.com/office/drawing/2010/main" xmlns:wps="http://schemas.microsoft.com/office/word/2010/wordprocessingShape" xmlns:wpi="http://schemas.microsoft.com/office/word/2010/wordprocessingInk" xmlns:wpg="http://schemas.microsoft.com/office/word/2010/wordprocessingGroup" xmlns:w16se="http://schemas.microsoft.com/office/word/2015/wordml/symex" xmlns:w16cid="http://schemas.microsoft.com/office/word/2016/wordml/cid" xmlns:w15="http://schemas.microsoft.com/office/word/2012/wordml" xmlns:w14="http://schemas.microsoft.com/office/word/2010/wordml" xmlns:w="http://schemas.openxmlformats.org/wordprocessingml/2006/main" xmlns:w10="urn:schemas-microsoft-com:office:word" xmlns:wp14="http://schemas.microsoft.com/office/word/2010/wordprocessingDrawing" xmlns:v="urn:schemas-microsoft-com:vml" xmlns:o="urn:schemas-microsoft-com:office:office" xmlns:am3d="http://schemas.microsoft.com/office/drawing/2017/model3d" xmlns:aink="http://schemas.microsoft.com/office/drawing/2016/ink" xmlns:mc="http://schemas.openxmlformats.org/markup-compatibility/2006" xmlns:cx8="http://schemas.microsoft.com/office/drawing/2016/5/14/chartex" xmlns:cx7="http://schemas.microsoft.com/office/drawing/2016/5/13/chartex" xmlns:cx6="http://schemas.microsoft.com/office/drawing/2016/5/12/chartex" xmlns:cx5="http://schemas.microsoft.com/office/drawing/2016/5/11/chartex" xmlns:cx4="http://schemas.microsoft.com/office/drawing/2016/5/10/chartex" xmlns:cx3="http://schemas.microsoft.com/office/drawing/2016/5/9/chartex" xmlns:cx2="http://schemas.microsoft.com/office/drawing/2015/10/21/chartex" xmlns:cx1="http://schemas.microsoft.com/office/drawing/2015/9/8/chartex" xmlns:cx="http://schemas.microsoft.com/office/drawing/2014/chartex" xmlns:wpc="http://schemas.microsoft.com/office/word/2010/wordprocessingCanvas" xmlns="" val="0"/>
                         </a:ext>
                       </a:extLst>
                     </a:blip>
@@ -2085,7 +2085,7 @@
                     <a:blip r:embed="rId15" cstate="print">
                       <a:extLst>
                         <a:ext uri="{28A0092B-C50C-407E-A947-70E740481C1C}">
-                          <a14:useLocalDpi xmlns="" xmlns:wpc="http://schemas.microsoft.com/office/word/2010/wordprocessingCanvas" xmlns:cx="http://schemas.microsoft.com/office/drawing/2014/chartex" xmlns:cx1="http://schemas.microsoft.com/office/drawing/2015/9/8/chartex" xmlns:cx2="http://schemas.microsoft.com/office/drawing/2015/10/21/chartex" xmlns:cx3="http://schemas.microsoft.com/office/drawing/2016/5/9/chartex" xmlns:cx4="http://schemas.microsoft.com/office/drawing/2016/5/10/chartex" xmlns:cx5="http://schemas.microsoft.com/office/drawing/2016/5/11/chartex" xmlns:cx6="http://schemas.microsoft.com/office/drawing/2016/5/12/chartex" xmlns:cx7="http://schemas.microsoft.com/office/drawing/2016/5/13/chartex" xmlns:cx8="http://schemas.microsoft.com/office/drawing/2016/5/14/chartex" xmlns:mc="http://schemas.openxmlformats.org/markup-compatibility/2006" xmlns:aink="http://schemas.microsoft.com/office/drawing/2016/ink" xmlns:am3d="http://schemas.microsoft.com/office/drawing/2017/model3d" xmlns:o="urn:schemas-microsoft-com:office:office" xmlns:v="urn:schemas-microsoft-com:vml" xmlns:wp14="http://schemas.microsoft.com/office/word/2010/wordprocessingDrawing" xmlns:w10="urn:schemas-microsoft-com:office:word" xmlns:w="http://schemas.openxmlformats.org/wordprocessingml/2006/main" xmlns:w14="http://schemas.microsoft.com/office/word/2010/wordml" xmlns:w15="http://schemas.microsoft.com/office/word/2012/wordml" xmlns:w16cid="http://schemas.microsoft.com/office/word/2016/wordml/cid" xmlns:w16se="http://schemas.microsoft.com/office/word/2015/wordml/symex" xmlns:wpg="http://schemas.microsoft.com/office/word/2010/wordprocessingGroup" xmlns:wpi="http://schemas.microsoft.com/office/word/2010/wordprocessingInk" xmlns:wps="http://schemas.microsoft.com/office/word/2010/wordprocessingShape" xmlns:a14="http://schemas.microsoft.com/office/drawing/2010/main" val="0"/>
+                          <a14:useLocalDpi xmlns:a14="http://schemas.microsoft.com/office/drawing/2010/main" xmlns:wps="http://schemas.microsoft.com/office/word/2010/wordprocessingShape" xmlns:wpi="http://schemas.microsoft.com/office/word/2010/wordprocessingInk" xmlns:wpg="http://schemas.microsoft.com/office/word/2010/wordprocessingGroup" xmlns:w16se="http://schemas.microsoft.com/office/word/2015/wordml/symex" xmlns:w16cid="http://schemas.microsoft.com/office/word/2016/wordml/cid" xmlns:w15="http://schemas.microsoft.com/office/word/2012/wordml" xmlns:w14="http://schemas.microsoft.com/office/word/2010/wordml" xmlns:w="http://schemas.openxmlformats.org/wordprocessingml/2006/main" xmlns:w10="urn:schemas-microsoft-com:office:word" xmlns:wp14="http://schemas.microsoft.com/office/word/2010/wordprocessingDrawing" xmlns:v="urn:schemas-microsoft-com:vml" xmlns:o="urn:schemas-microsoft-com:office:office" xmlns:am3d="http://schemas.microsoft.com/office/drawing/2017/model3d" xmlns:aink="http://schemas.microsoft.com/office/drawing/2016/ink" xmlns:mc="http://schemas.openxmlformats.org/markup-compatibility/2006" xmlns:cx8="http://schemas.microsoft.com/office/drawing/2016/5/14/chartex" xmlns:cx7="http://schemas.microsoft.com/office/drawing/2016/5/13/chartex" xmlns:cx6="http://schemas.microsoft.com/office/drawing/2016/5/12/chartex" xmlns:cx5="http://schemas.microsoft.com/office/drawing/2016/5/11/chartex" xmlns:cx4="http://schemas.microsoft.com/office/drawing/2016/5/10/chartex" xmlns:cx3="http://schemas.microsoft.com/office/drawing/2016/5/9/chartex" xmlns:cx2="http://schemas.microsoft.com/office/drawing/2015/10/21/chartex" xmlns:cx1="http://schemas.microsoft.com/office/drawing/2015/9/8/chartex" xmlns:cx="http://schemas.microsoft.com/office/drawing/2014/chartex" xmlns:wpc="http://schemas.microsoft.com/office/word/2010/wordprocessingCanvas" xmlns="" val="0"/>
                         </a:ext>
                       </a:extLst>
                     </a:blip>
@@ -2189,18 +2189,33 @@
         <w:pStyle w:val="Heading4"/>
       </w:pPr>
       <w:r>
+        <w:rPr>
+          <w:highlight w:val="yellow"/>
+        </w:rPr>
         <w:t>Admin Index Template (route=”</w:t>
       </w:r>
       <w:r>
+        <w:rPr>
+          <w:highlight w:val="yellow"/>
+        </w:rPr>
         <w:t>/</w:t>
       </w:r>
       <w:r>
+        <w:rPr>
+          <w:highlight w:val="yellow"/>
+        </w:rPr>
         <w:t>home</w:t>
       </w:r>
       <w:r>
+        <w:rPr>
+          <w:highlight w:val="yellow"/>
+        </w:rPr>
         <w:t>/index</w:t>
       </w:r>
       <w:r>
+        <w:rPr>
+          <w:highlight w:val="yellow"/>
+        </w:rPr>
         <w:t>”) (logged in admin)</w:t>
       </w:r>
     </w:p>
@@ -2342,7 +2357,7 @@
                     <a:blip r:embed="rId16" cstate="print">
                       <a:extLst>
                         <a:ext uri="{28A0092B-C50C-407E-A947-70E740481C1C}">
-                          <a14:useLocalDpi xmlns="" xmlns:wpc="http://schemas.microsoft.com/office/word/2010/wordprocessingCanvas" xmlns:cx="http://schemas.microsoft.com/office/drawing/2014/chartex" xmlns:cx1="http://schemas.microsoft.com/office/drawing/2015/9/8/chartex" xmlns:cx2="http://schemas.microsoft.com/office/drawing/2015/10/21/chartex" xmlns:cx3="http://schemas.microsoft.com/office/drawing/2016/5/9/chartex" xmlns:cx4="http://schemas.microsoft.com/office/drawing/2016/5/10/chartex" xmlns:cx5="http://schemas.microsoft.com/office/drawing/2016/5/11/chartex" xmlns:cx6="http://schemas.microsoft.com/office/drawing/2016/5/12/chartex" xmlns:cx7="http://schemas.microsoft.com/office/drawing/2016/5/13/chartex" xmlns:cx8="http://schemas.microsoft.com/office/drawing/2016/5/14/chartex" xmlns:mc="http://schemas.openxmlformats.org/markup-compatibility/2006" xmlns:aink="http://schemas.microsoft.com/office/drawing/2016/ink" xmlns:am3d="http://schemas.microsoft.com/office/drawing/2017/model3d" xmlns:o="urn:schemas-microsoft-com:office:office" xmlns:v="urn:schemas-microsoft-com:vml" xmlns:wp14="http://schemas.microsoft.com/office/word/2010/wordprocessingDrawing" xmlns:w10="urn:schemas-microsoft-com:office:word" xmlns:w="http://schemas.openxmlformats.org/wordprocessingml/2006/main" xmlns:w14="http://schemas.microsoft.com/office/word/2010/wordml" xmlns:w15="http://schemas.microsoft.com/office/word/2012/wordml" xmlns:w16cid="http://schemas.microsoft.com/office/word/2016/wordml/cid" xmlns:w16se="http://schemas.microsoft.com/office/word/2015/wordml/symex" xmlns:wpg="http://schemas.microsoft.com/office/word/2010/wordprocessingGroup" xmlns:wpi="http://schemas.microsoft.com/office/word/2010/wordprocessingInk" xmlns:wps="http://schemas.microsoft.com/office/word/2010/wordprocessingShape" xmlns:a14="http://schemas.microsoft.com/office/drawing/2010/main" val="0"/>
+                          <a14:useLocalDpi xmlns:a14="http://schemas.microsoft.com/office/drawing/2010/main" xmlns:wps="http://schemas.microsoft.com/office/word/2010/wordprocessingShape" xmlns:wpi="http://schemas.microsoft.com/office/word/2010/wordprocessingInk" xmlns:wpg="http://schemas.microsoft.com/office/word/2010/wordprocessingGroup" xmlns:w16se="http://schemas.microsoft.com/office/word/2015/wordml/symex" xmlns:w16cid="http://schemas.microsoft.com/office/word/2016/wordml/cid" xmlns:w15="http://schemas.microsoft.com/office/word/2012/wordml" xmlns:w14="http://schemas.microsoft.com/office/word/2010/wordml" xmlns:w="http://schemas.openxmlformats.org/wordprocessingml/2006/main" xmlns:w10="urn:schemas-microsoft-com:office:word" xmlns:wp14="http://schemas.microsoft.com/office/word/2010/wordprocessingDrawing" xmlns:v="urn:schemas-microsoft-com:vml" xmlns:o="urn:schemas-microsoft-com:office:office" xmlns:am3d="http://schemas.microsoft.com/office/drawing/2017/model3d" xmlns:aink="http://schemas.microsoft.com/office/drawing/2016/ink" xmlns:mc="http://schemas.openxmlformats.org/markup-compatibility/2006" xmlns:cx8="http://schemas.microsoft.com/office/drawing/2016/5/14/chartex" xmlns:cx7="http://schemas.microsoft.com/office/drawing/2016/5/13/chartex" xmlns:cx6="http://schemas.microsoft.com/office/drawing/2016/5/12/chartex" xmlns:cx5="http://schemas.microsoft.com/office/drawing/2016/5/11/chartex" xmlns:cx4="http://schemas.microsoft.com/office/drawing/2016/5/10/chartex" xmlns:cx3="http://schemas.microsoft.com/office/drawing/2016/5/9/chartex" xmlns:cx2="http://schemas.microsoft.com/office/drawing/2015/10/21/chartex" xmlns:cx1="http://schemas.microsoft.com/office/drawing/2015/9/8/chartex" xmlns:cx="http://schemas.microsoft.com/office/drawing/2014/chartex" xmlns:wpc="http://schemas.microsoft.com/office/word/2010/wordprocessingCanvas" xmlns="" val="0"/>
                         </a:ext>
                       </a:extLst>
                     </a:blip>
@@ -2408,7 +2423,7 @@
                     <a:blip r:embed="rId12" cstate="print">
                       <a:extLst>
                         <a:ext uri="{28A0092B-C50C-407E-A947-70E740481C1C}">
-                          <a14:useLocalDpi xmlns="" xmlns:wpc="http://schemas.microsoft.com/office/word/2010/wordprocessingCanvas" xmlns:cx="http://schemas.microsoft.com/office/drawing/2014/chartex" xmlns:cx1="http://schemas.microsoft.com/office/drawing/2015/9/8/chartex" xmlns:cx2="http://schemas.microsoft.com/office/drawing/2015/10/21/chartex" xmlns:cx3="http://schemas.microsoft.com/office/drawing/2016/5/9/chartex" xmlns:cx4="http://schemas.microsoft.com/office/drawing/2016/5/10/chartex" xmlns:cx5="http://schemas.microsoft.com/office/drawing/2016/5/11/chartex" xmlns:cx6="http://schemas.microsoft.com/office/drawing/2016/5/12/chartex" xmlns:cx7="http://schemas.microsoft.com/office/drawing/2016/5/13/chartex" xmlns:cx8="http://schemas.microsoft.com/office/drawing/2016/5/14/chartex" xmlns:mc="http://schemas.openxmlformats.org/markup-compatibility/2006" xmlns:aink="http://schemas.microsoft.com/office/drawing/2016/ink" xmlns:am3d="http://schemas.microsoft.com/office/drawing/2017/model3d" xmlns:o="urn:schemas-microsoft-com:office:office" xmlns:v="urn:schemas-microsoft-com:vml" xmlns:wp14="http://schemas.microsoft.com/office/word/2010/wordprocessingDrawing" xmlns:w10="urn:schemas-microsoft-com:office:word" xmlns:w="http://schemas.openxmlformats.org/wordprocessingml/2006/main" xmlns:w14="http://schemas.microsoft.com/office/word/2010/wordml" xmlns:w15="http://schemas.microsoft.com/office/word/2012/wordml" xmlns:w16cid="http://schemas.microsoft.com/office/word/2016/wordml/cid" xmlns:w16se="http://schemas.microsoft.com/office/word/2015/wordml/symex" xmlns:wpg="http://schemas.microsoft.com/office/word/2010/wordprocessingGroup" xmlns:wpi="http://schemas.microsoft.com/office/word/2010/wordprocessingInk" xmlns:wps="http://schemas.microsoft.com/office/word/2010/wordprocessingShape" xmlns:a14="http://schemas.microsoft.com/office/drawing/2010/main" val="0"/>
+                          <a14:useLocalDpi xmlns:a14="http://schemas.microsoft.com/office/drawing/2010/main" xmlns:wps="http://schemas.microsoft.com/office/word/2010/wordprocessingShape" xmlns:wpi="http://schemas.microsoft.com/office/word/2010/wordprocessingInk" xmlns:wpg="http://schemas.microsoft.com/office/word/2010/wordprocessingGroup" xmlns:w16se="http://schemas.microsoft.com/office/word/2015/wordml/symex" xmlns:w16cid="http://schemas.microsoft.com/office/word/2016/wordml/cid" xmlns:w15="http://schemas.microsoft.com/office/word/2012/wordml" xmlns:w14="http://schemas.microsoft.com/office/word/2010/wordml" xmlns:w="http://schemas.openxmlformats.org/wordprocessingml/2006/main" xmlns:w10="urn:schemas-microsoft-com:office:word" xmlns:wp14="http://schemas.microsoft.com/office/word/2010/wordprocessingDrawing" xmlns:v="urn:schemas-microsoft-com:vml" xmlns:o="urn:schemas-microsoft-com:office:office" xmlns:am3d="http://schemas.microsoft.com/office/drawing/2017/model3d" xmlns:aink="http://schemas.microsoft.com/office/drawing/2016/ink" xmlns:mc="http://schemas.openxmlformats.org/markup-compatibility/2006" xmlns:cx8="http://schemas.microsoft.com/office/drawing/2016/5/14/chartex" xmlns:cx7="http://schemas.microsoft.com/office/drawing/2016/5/13/chartex" xmlns:cx6="http://schemas.microsoft.com/office/drawing/2016/5/12/chartex" xmlns:cx5="http://schemas.microsoft.com/office/drawing/2016/5/11/chartex" xmlns:cx4="http://schemas.microsoft.com/office/drawing/2016/5/10/chartex" xmlns:cx3="http://schemas.microsoft.com/office/drawing/2016/5/9/chartex" xmlns:cx2="http://schemas.microsoft.com/office/drawing/2015/10/21/chartex" xmlns:cx1="http://schemas.microsoft.com/office/drawing/2015/9/8/chartex" xmlns:cx="http://schemas.microsoft.com/office/drawing/2014/chartex" xmlns:wpc="http://schemas.microsoft.com/office/word/2010/wordprocessingCanvas" xmlns="" val="0"/>
                         </a:ext>
                       </a:extLst>
                     </a:blip>
@@ -2475,7 +2490,7 @@
                     <a:blip r:embed="rId13" cstate="print">
                       <a:extLst>
                         <a:ext uri="{28A0092B-C50C-407E-A947-70E740481C1C}">
-                          <a14:useLocalDpi xmlns="" xmlns:wpc="http://schemas.microsoft.com/office/word/2010/wordprocessingCanvas" xmlns:cx="http://schemas.microsoft.com/office/drawing/2014/chartex" xmlns:cx1="http://schemas.microsoft.com/office/drawing/2015/9/8/chartex" xmlns:cx2="http://schemas.microsoft.com/office/drawing/2015/10/21/chartex" xmlns:cx3="http://schemas.microsoft.com/office/drawing/2016/5/9/chartex" xmlns:cx4="http://schemas.microsoft.com/office/drawing/2016/5/10/chartex" xmlns:cx5="http://schemas.microsoft.com/office/drawing/2016/5/11/chartex" xmlns:cx6="http://schemas.microsoft.com/office/drawing/2016/5/12/chartex" xmlns:cx7="http://schemas.microsoft.com/office/drawing/2016/5/13/chartex" xmlns:cx8="http://schemas.microsoft.com/office/drawing/2016/5/14/chartex" xmlns:mc="http://schemas.openxmlformats.org/markup-compatibility/2006" xmlns:aink="http://schemas.microsoft.com/office/drawing/2016/ink" xmlns:am3d="http://schemas.microsoft.com/office/drawing/2017/model3d" xmlns:o="urn:schemas-microsoft-com:office:office" xmlns:v="urn:schemas-microsoft-com:vml" xmlns:wp14="http://schemas.microsoft.com/office/word/2010/wordprocessingDrawing" xmlns:w10="urn:schemas-microsoft-com:office:word" xmlns:w="http://schemas.openxmlformats.org/wordprocessingml/2006/main" xmlns:w14="http://schemas.microsoft.com/office/word/2010/wordml" xmlns:w15="http://schemas.microsoft.com/office/word/2012/wordml" xmlns:w16cid="http://schemas.microsoft.com/office/word/2016/wordml/cid" xmlns:w16se="http://schemas.microsoft.com/office/word/2015/wordml/symex" xmlns:wpg="http://schemas.microsoft.com/office/word/2010/wordprocessingGroup" xmlns:wpi="http://schemas.microsoft.com/office/word/2010/wordprocessingInk" xmlns:wps="http://schemas.microsoft.com/office/word/2010/wordprocessingShape" xmlns:a14="http://schemas.microsoft.com/office/drawing/2010/main" val="0"/>
+                          <a14:useLocalDpi xmlns:a14="http://schemas.microsoft.com/office/drawing/2010/main" xmlns:wps="http://schemas.microsoft.com/office/word/2010/wordprocessingShape" xmlns:wpi="http://schemas.microsoft.com/office/word/2010/wordprocessingInk" xmlns:wpg="http://schemas.microsoft.com/office/word/2010/wordprocessingGroup" xmlns:w16se="http://schemas.microsoft.com/office/word/2015/wordml/symex" xmlns:w16cid="http://schemas.microsoft.com/office/word/2016/wordml/cid" xmlns:w15="http://schemas.microsoft.com/office/word/2012/wordml" xmlns:w14="http://schemas.microsoft.com/office/word/2010/wordml" xmlns:w="http://schemas.openxmlformats.org/wordprocessingml/2006/main" xmlns:w10="urn:schemas-microsoft-com:office:word" xmlns:wp14="http://schemas.microsoft.com/office/word/2010/wordprocessingDrawing" xmlns:v="urn:schemas-microsoft-com:vml" xmlns:o="urn:schemas-microsoft-com:office:office" xmlns:am3d="http://schemas.microsoft.com/office/drawing/2017/model3d" xmlns:aink="http://schemas.microsoft.com/office/drawing/2016/ink" xmlns:mc="http://schemas.openxmlformats.org/markup-compatibility/2006" xmlns:cx8="http://schemas.microsoft.com/office/drawing/2016/5/14/chartex" xmlns:cx7="http://schemas.microsoft.com/office/drawing/2016/5/13/chartex" xmlns:cx6="http://schemas.microsoft.com/office/drawing/2016/5/12/chartex" xmlns:cx5="http://schemas.microsoft.com/office/drawing/2016/5/11/chartex" xmlns:cx4="http://schemas.microsoft.com/office/drawing/2016/5/10/chartex" xmlns:cx3="http://schemas.microsoft.com/office/drawing/2016/5/9/chartex" xmlns:cx2="http://schemas.microsoft.com/office/drawing/2015/10/21/chartex" xmlns:cx1="http://schemas.microsoft.com/office/drawing/2015/9/8/chartex" xmlns:cx="http://schemas.microsoft.com/office/drawing/2014/chartex" xmlns:wpc="http://schemas.microsoft.com/office/word/2010/wordprocessingCanvas" xmlns="" val="0"/>
                         </a:ext>
                       </a:extLst>
                     </a:blip>
@@ -2564,7 +2579,7 @@
                     <a:blip r:embed="rId17" cstate="print">
                       <a:extLst>
                         <a:ext uri="{28A0092B-C50C-407E-A947-70E740481C1C}">
-                          <a14:useLocalDpi xmlns="" xmlns:wpc="http://schemas.microsoft.com/office/word/2010/wordprocessingCanvas" xmlns:cx="http://schemas.microsoft.com/office/drawing/2014/chartex" xmlns:cx1="http://schemas.microsoft.com/office/drawing/2015/9/8/chartex" xmlns:cx2="http://schemas.microsoft.com/office/drawing/2015/10/21/chartex" xmlns:cx3="http://schemas.microsoft.com/office/drawing/2016/5/9/chartex" xmlns:cx4="http://schemas.microsoft.com/office/drawing/2016/5/10/chartex" xmlns:cx5="http://schemas.microsoft.com/office/drawing/2016/5/11/chartex" xmlns:cx6="http://schemas.microsoft.com/office/drawing/2016/5/12/chartex" xmlns:cx7="http://schemas.microsoft.com/office/drawing/2016/5/13/chartex" xmlns:cx8="http://schemas.microsoft.com/office/drawing/2016/5/14/chartex" xmlns:mc="http://schemas.openxmlformats.org/markup-compatibility/2006" xmlns:aink="http://schemas.microsoft.com/office/drawing/2016/ink" xmlns:am3d="http://schemas.microsoft.com/office/drawing/2017/model3d" xmlns:o="urn:schemas-microsoft-com:office:office" xmlns:v="urn:schemas-microsoft-com:vml" xmlns:wp14="http://schemas.microsoft.com/office/word/2010/wordprocessingDrawing" xmlns:w10="urn:schemas-microsoft-com:office:word" xmlns:w="http://schemas.openxmlformats.org/wordprocessingml/2006/main" xmlns:w14="http://schemas.microsoft.com/office/word/2010/wordml" xmlns:w15="http://schemas.microsoft.com/office/word/2012/wordml" xmlns:w16cid="http://schemas.microsoft.com/office/word/2016/wordml/cid" xmlns:w16se="http://schemas.microsoft.com/office/word/2015/wordml/symex" xmlns:wpg="http://schemas.microsoft.com/office/word/2010/wordprocessingGroup" xmlns:wpi="http://schemas.microsoft.com/office/word/2010/wordprocessingInk" xmlns:wps="http://schemas.microsoft.com/office/word/2010/wordprocessingShape" xmlns:a14="http://schemas.microsoft.com/office/drawing/2010/main" val="0"/>
+                          <a14:useLocalDpi xmlns:a14="http://schemas.microsoft.com/office/drawing/2010/main" xmlns:wps="http://schemas.microsoft.com/office/word/2010/wordprocessingShape" xmlns:wpi="http://schemas.microsoft.com/office/word/2010/wordprocessingInk" xmlns:wpg="http://schemas.microsoft.com/office/word/2010/wordprocessingGroup" xmlns:w16se="http://schemas.microsoft.com/office/word/2015/wordml/symex" xmlns:w16cid="http://schemas.microsoft.com/office/word/2016/wordml/cid" xmlns:w15="http://schemas.microsoft.com/office/word/2012/wordml" xmlns:w14="http://schemas.microsoft.com/office/word/2010/wordml" xmlns:w="http://schemas.openxmlformats.org/wordprocessingml/2006/main" xmlns:w10="urn:schemas-microsoft-com:office:word" xmlns:wp14="http://schemas.microsoft.com/office/word/2010/wordprocessingDrawing" xmlns:v="urn:schemas-microsoft-com:vml" xmlns:o="urn:schemas-microsoft-com:office:office" xmlns:am3d="http://schemas.microsoft.com/office/drawing/2017/model3d" xmlns:aink="http://schemas.microsoft.com/office/drawing/2016/ink" xmlns:mc="http://schemas.openxmlformats.org/markup-compatibility/2006" xmlns:cx8="http://schemas.microsoft.com/office/drawing/2016/5/14/chartex" xmlns:cx7="http://schemas.microsoft.com/office/drawing/2016/5/13/chartex" xmlns:cx6="http://schemas.microsoft.com/office/drawing/2016/5/12/chartex" xmlns:cx5="http://schemas.microsoft.com/office/drawing/2016/5/11/chartex" xmlns:cx4="http://schemas.microsoft.com/office/drawing/2016/5/10/chartex" xmlns:cx3="http://schemas.microsoft.com/office/drawing/2016/5/9/chartex" xmlns:cx2="http://schemas.microsoft.com/office/drawing/2015/10/21/chartex" xmlns:cx1="http://schemas.microsoft.com/office/drawing/2015/9/8/chartex" xmlns:cx="http://schemas.microsoft.com/office/drawing/2014/chartex" xmlns:wpc="http://schemas.microsoft.com/office/word/2010/wordprocessingCanvas" xmlns="" val="0"/>
                         </a:ext>
                       </a:extLst>
                     </a:blip>
@@ -2795,31 +2810,36 @@
     </w:p>
     <w:p>
       <w:r>
+        <w:rPr>
+          <w:highlight w:val="yellow"/>
+        </w:rPr>
         <w:t xml:space="preserve">The </w:t>
       </w:r>
       <w:r>
         <w:rPr>
           <w:b/>
+          <w:highlight w:val="yellow"/>
         </w:rPr>
         <w:t>application</w:t>
       </w:r>
       <w:r>
+        <w:rPr>
+          <w:highlight w:val="yellow"/>
+        </w:rPr>
         <w:t xml:space="preserve"> should provide </w:t>
       </w:r>
       <w:r>
         <w:rPr>
           <w:rStyle w:val="CodeChar"/>
+          <w:highlight w:val="yellow"/>
         </w:rPr>
         <w:t>Users</w:t>
       </w:r>
       <w:r>
-        <w:t xml:space="preserve"> (logged in) with the functionality </w:t>
-      </w:r>
-      <w:r>
-        <w:rPr>
-          <w:highlight w:val="yellow"/>
-        </w:rPr>
-        <w:t xml:space="preserve">to </w:t>
+        <w:rPr>
+          <w:highlight w:val="yellow"/>
+        </w:rPr>
+        <w:t xml:space="preserve"> (logged in) with the functionality to </w:t>
       </w:r>
       <w:r>
         <w:rPr>
@@ -2829,189 +2849,264 @@
         <w:t>logout</w:t>
       </w:r>
       <w:r>
+        <w:rPr>
+          <w:highlight w:val="yellow"/>
+        </w:rPr>
         <w:t xml:space="preserve">, and </w:t>
       </w:r>
       <w:r>
         <w:rPr>
           <w:rStyle w:val="CodeChar"/>
+          <w:highlight w:val="yellow"/>
         </w:rPr>
         <w:t xml:space="preserve">view all </w:t>
       </w:r>
       <w:r>
         <w:rPr>
           <w:rStyle w:val="CodeChar"/>
+          <w:highlight w:val="yellow"/>
         </w:rPr>
         <w:t>channels</w:t>
       </w:r>
       <w:r>
+        <w:rPr>
+          <w:highlight w:val="yellow"/>
+        </w:rPr>
         <w:t xml:space="preserve">, and </w:t>
       </w:r>
       <w:r>
         <w:rPr>
           <w:b/>
           <w:bCs/>
+          <w:highlight w:val="yellow"/>
         </w:rPr>
         <w:t>follow / unfollow</w:t>
       </w:r>
       <w:r>
+        <w:rPr>
+          <w:highlight w:val="yellow"/>
+        </w:rPr>
         <w:t xml:space="preserve"> a </w:t>
       </w:r>
       <w:r>
         <w:rPr>
           <w:rStyle w:val="CodeChar"/>
+          <w:highlight w:val="yellow"/>
         </w:rPr>
         <w:t>Channel</w:t>
       </w:r>
       <w:r>
+        <w:rPr>
+          <w:highlight w:val="yellow"/>
+        </w:rPr>
         <w:t xml:space="preserve">, and </w:t>
       </w:r>
       <w:r>
         <w:rPr>
           <w:b/>
           <w:bCs/>
+          <w:highlight w:val="yellow"/>
         </w:rPr>
         <w:t>view details</w:t>
       </w:r>
       <w:r>
+        <w:rPr>
+          <w:highlight w:val="yellow"/>
+        </w:rPr>
         <w:t xml:space="preserve"> about a </w:t>
       </w:r>
       <w:r>
         <w:rPr>
           <w:rStyle w:val="CodeChar"/>
+          <w:highlight w:val="yellow"/>
         </w:rPr>
         <w:t>Channel</w:t>
       </w:r>
       <w:r>
+        <w:rPr>
+          <w:highlight w:val="yellow"/>
+        </w:rPr>
         <w:t>.</w:t>
       </w:r>
     </w:p>
     <w:p>
       <w:r>
+        <w:rPr>
+          <w:highlight w:val="yellow"/>
+        </w:rPr>
         <w:t xml:space="preserve">The </w:t>
       </w:r>
       <w:r>
         <w:rPr>
           <w:b/>
+          <w:highlight w:val="yellow"/>
         </w:rPr>
         <w:t>application</w:t>
       </w:r>
       <w:r>
+        <w:rPr>
+          <w:highlight w:val="yellow"/>
+        </w:rPr>
         <w:t xml:space="preserve"> should provide </w:t>
       </w:r>
       <w:r>
         <w:rPr>
           <w:rStyle w:val="CodeChar"/>
+          <w:highlight w:val="yellow"/>
         </w:rPr>
         <w:t>Admins</w:t>
       </w:r>
       <w:r>
+        <w:rPr>
+          <w:highlight w:val="yellow"/>
+        </w:rPr>
         <w:t xml:space="preserve"> (logged in</w:t>
       </w:r>
       <w:r>
+        <w:rPr>
+          <w:highlight w:val="yellow"/>
+        </w:rPr>
         <w:t xml:space="preserve">, with </w:t>
       </w:r>
       <w:bookmarkStart w:id="0" w:name="_GoBack"/>
       <w:r>
         <w:rPr>
           <w:rStyle w:val="CodeChar"/>
+          <w:highlight w:val="yellow"/>
         </w:rPr>
         <w:t>role</w:t>
       </w:r>
       <w:r>
+        <w:rPr>
+          <w:highlight w:val="yellow"/>
+        </w:rPr>
         <w:t xml:space="preserve"> </w:t>
       </w:r>
       <w:bookmarkEnd w:id="0"/>
       <w:r>
+        <w:rPr>
+          <w:highlight w:val="yellow"/>
+        </w:rPr>
         <w:t xml:space="preserve">- </w:t>
       </w:r>
       <w:r>
         <w:rPr>
           <w:rStyle w:val="CodeChar"/>
+          <w:highlight w:val="yellow"/>
         </w:rPr>
         <w:t>Admin</w:t>
       </w:r>
       <w:r>
+        <w:rPr>
+          <w:highlight w:val="yellow"/>
+        </w:rPr>
         <w:t xml:space="preserve">) with the functionality to </w:t>
       </w:r>
       <w:r>
         <w:rPr>
           <w:rStyle w:val="CodeChar"/>
+          <w:highlight w:val="yellow"/>
         </w:rPr>
         <w:t>logout</w:t>
       </w:r>
       <w:r>
+        <w:rPr>
+          <w:highlight w:val="yellow"/>
+        </w:rPr>
         <w:t xml:space="preserve">, and </w:t>
       </w:r>
       <w:r>
         <w:rPr>
           <w:rStyle w:val="CodeChar"/>
-        </w:rPr>
-        <w:t xml:space="preserve">view all </w:t>
-      </w:r>
-      <w:r>
-        <w:rPr>
-          <w:rStyle w:val="CodeChar"/>
-        </w:rPr>
-        <w:t>channels</w:t>
-      </w:r>
-      <w:r>
+          <w:highlight w:val="yellow"/>
+        </w:rPr>
+        <w:t>view all channels</w:t>
+      </w:r>
+      <w:r>
+        <w:rPr>
+          <w:highlight w:val="yellow"/>
+        </w:rPr>
         <w:t xml:space="preserve">, and </w:t>
       </w:r>
       <w:r>
         <w:rPr>
           <w:b/>
           <w:bCs/>
+          <w:highlight w:val="yellow"/>
         </w:rPr>
         <w:t>follow / unfollow</w:t>
       </w:r>
       <w:r>
+        <w:rPr>
+          <w:highlight w:val="yellow"/>
+        </w:rPr>
         <w:t xml:space="preserve"> a </w:t>
       </w:r>
       <w:r>
         <w:rPr>
           <w:rStyle w:val="CodeChar"/>
+          <w:highlight w:val="yellow"/>
         </w:rPr>
         <w:t>Channel</w:t>
       </w:r>
       <w:r>
+        <w:rPr>
+          <w:highlight w:val="yellow"/>
+        </w:rPr>
         <w:t xml:space="preserve">, and </w:t>
       </w:r>
       <w:r>
         <w:rPr>
           <w:b/>
           <w:bCs/>
+          <w:highlight w:val="yellow"/>
         </w:rPr>
         <w:t>view details</w:t>
       </w:r>
       <w:r>
+        <w:rPr>
+          <w:highlight w:val="yellow"/>
+        </w:rPr>
         <w:t xml:space="preserve"> about a </w:t>
       </w:r>
       <w:r>
         <w:rPr>
           <w:rStyle w:val="CodeChar"/>
+          <w:highlight w:val="yellow"/>
         </w:rPr>
         <w:t>Channel</w:t>
       </w:r>
       <w:r>
+        <w:rPr>
+          <w:highlight w:val="yellow"/>
+        </w:rPr>
         <w:t xml:space="preserve">, </w:t>
       </w:r>
       <w:r>
         <w:rPr>
           <w:b/>
           <w:bCs/>
+          <w:highlight w:val="yellow"/>
         </w:rPr>
         <w:t>create</w:t>
       </w:r>
       <w:r>
+        <w:rPr>
+          <w:highlight w:val="yellow"/>
+        </w:rPr>
         <w:t xml:space="preserve"> a </w:t>
       </w:r>
       <w:r>
         <w:rPr>
           <w:rStyle w:val="CodeChar"/>
+          <w:highlight w:val="yellow"/>
         </w:rPr>
         <w:t>Channel</w:t>
       </w:r>
       <w:r>
+        <w:rPr>
+          <w:highlight w:val="yellow"/>
+        </w:rPr>
         <w:t>.</w:t>
       </w:r>
     </w:p>
@@ -3072,69 +3167,97 @@
       </w:r>
     </w:p>
     <w:p>
-      <w:r>
-        <w:rPr>
-          <w:rStyle w:val="CodeChar"/>
+      <w:pPr>
+        <w:rPr>
+          <w:highlight w:val="yellow"/>
+        </w:rPr>
+      </w:pPr>
+      <w:r>
+        <w:rPr>
+          <w:rStyle w:val="CodeChar"/>
+          <w:highlight w:val="yellow"/>
         </w:rPr>
         <w:t>Users</w:t>
       </w:r>
       <w:r>
+        <w:rPr>
+          <w:highlight w:val="yellow"/>
+        </w:rPr>
         <w:t xml:space="preserve"> can </w:t>
       </w:r>
       <w:r>
         <w:rPr>
           <w:b/>
           <w:bCs/>
+          <w:highlight w:val="yellow"/>
         </w:rPr>
         <w:t>follow</w:t>
       </w:r>
       <w:r>
+        <w:rPr>
+          <w:highlight w:val="yellow"/>
+        </w:rPr>
         <w:t xml:space="preserve"> or </w:t>
       </w:r>
       <w:r>
         <w:rPr>
           <w:b/>
           <w:bCs/>
+          <w:highlight w:val="yellow"/>
         </w:rPr>
         <w:t>unfollow</w:t>
       </w:r>
       <w:r>
+        <w:rPr>
+          <w:highlight w:val="yellow"/>
+        </w:rPr>
         <w:t xml:space="preserve"> </w:t>
       </w:r>
       <w:r>
         <w:rPr>
           <w:rStyle w:val="CodeChar"/>
+          <w:highlight w:val="yellow"/>
         </w:rPr>
         <w:t>C</w:t>
       </w:r>
       <w:r>
         <w:rPr>
           <w:rStyle w:val="CodeChar"/>
+          <w:highlight w:val="yellow"/>
         </w:rPr>
         <w:t>hannels</w:t>
       </w:r>
       <w:r>
+        <w:rPr>
+          <w:highlight w:val="yellow"/>
+        </w:rPr>
         <w:t xml:space="preserve">. If a </w:t>
       </w:r>
       <w:r>
         <w:rPr>
           <w:rStyle w:val="CodeChar"/>
+          <w:highlight w:val="yellow"/>
         </w:rPr>
         <w:t>C</w:t>
       </w:r>
       <w:r>
         <w:rPr>
           <w:rStyle w:val="CodeChar"/>
+          <w:highlight w:val="yellow"/>
         </w:rPr>
         <w:t>hannel</w:t>
       </w:r>
       <w:r>
+        <w:rPr>
+          <w:highlight w:val="yellow"/>
+        </w:rPr>
         <w:t xml:space="preserve"> is </w:t>
       </w:r>
       <w:r>
         <w:rPr>
           <w:b/>
           <w:bCs/>
+          <w:highlight w:val="yellow"/>
         </w:rPr>
         <w:t>NOT</w:t>
       </w:r>
@@ -3142,59 +3265,86 @@
         <w:rPr>
           <w:b/>
           <w:bCs/>
+          <w:highlight w:val="yellow"/>
         </w:rPr>
         <w:t xml:space="preserve"> followed</w:t>
       </w:r>
       <w:r>
+        <w:rPr>
+          <w:highlight w:val="yellow"/>
+        </w:rPr>
         <w:t xml:space="preserve">, it should be represented on the </w:t>
       </w:r>
       <w:r>
         <w:rPr>
           <w:rStyle w:val="Heading5Char"/>
+          <w:highlight w:val="yellow"/>
         </w:rPr>
         <w:t>Index</w:t>
       </w:r>
       <w:r>
+        <w:rPr>
+          <w:highlight w:val="yellow"/>
+        </w:rPr>
         <w:t xml:space="preserve"> </w:t>
       </w:r>
       <w:r>
         <w:rPr>
           <w:rStyle w:val="Heading5Char"/>
+          <w:highlight w:val="yellow"/>
         </w:rPr>
         <w:t>page</w:t>
       </w:r>
       <w:r>
+        <w:rPr>
+          <w:highlight w:val="yellow"/>
+        </w:rPr>
         <w:t xml:space="preserve"> as a rectangular element, which holds </w:t>
       </w:r>
       <w:r>
         <w:rPr>
           <w:b/>
           <w:bCs/>
+          <w:highlight w:val="yellow"/>
         </w:rPr>
         <w:t>2 buttons</w:t>
       </w:r>
       <w:r>
+        <w:rPr>
+          <w:highlight w:val="yellow"/>
+        </w:rPr>
         <w:t xml:space="preserve"> at its bottom – [</w:t>
       </w:r>
       <w:r>
         <w:rPr>
           <w:rStyle w:val="CodeChar"/>
+          <w:highlight w:val="yellow"/>
         </w:rPr>
         <w:t>Follow</w:t>
       </w:r>
       <w:r>
+        <w:rPr>
+          <w:highlight w:val="yellow"/>
+        </w:rPr>
         <w:t>] and [</w:t>
       </w:r>
       <w:r>
         <w:rPr>
           <w:rStyle w:val="CodeChar"/>
+          <w:highlight w:val="yellow"/>
         </w:rPr>
         <w:t>Details</w:t>
       </w:r>
       <w:r>
+        <w:rPr>
+          <w:highlight w:val="yellow"/>
+        </w:rPr>
         <w:t>]</w:t>
       </w:r>
       <w:r>
+        <w:rPr>
+          <w:highlight w:val="yellow"/>
+        </w:rPr>
         <w:t>.</w:t>
       </w:r>
     </w:p>
@@ -3205,60 +3355,92 @@
           <w:ilvl w:val="0"/>
           <w:numId w:val="12"/>
         </w:numPr>
-      </w:pPr>
-      <w:r>
+        <w:rPr>
+          <w:highlight w:val="yellow"/>
+        </w:rPr>
+      </w:pPr>
+      <w:r>
+        <w:rPr>
+          <w:highlight w:val="yellow"/>
+        </w:rPr>
         <w:t xml:space="preserve">Upon clicking the </w:t>
       </w:r>
       <w:r>
+        <w:rPr>
+          <w:highlight w:val="yellow"/>
+        </w:rPr>
         <w:t>[</w:t>
       </w:r>
       <w:r>
         <w:rPr>
           <w:rStyle w:val="CodeChar"/>
+          <w:highlight w:val="yellow"/>
         </w:rPr>
         <w:t>Follow</w:t>
       </w:r>
       <w:r>
+        <w:rPr>
+          <w:highlight w:val="yellow"/>
+        </w:rPr>
         <w:t>]</w:t>
       </w:r>
       <w:r>
+        <w:rPr>
+          <w:highlight w:val="yellow"/>
+        </w:rPr>
         <w:t xml:space="preserve"> button, the </w:t>
       </w:r>
       <w:r>
         <w:rPr>
           <w:rStyle w:val="CodeChar"/>
+          <w:highlight w:val="yellow"/>
         </w:rPr>
         <w:t>Channel</w:t>
       </w:r>
       <w:r>
+        <w:rPr>
+          <w:highlight w:val="yellow"/>
+        </w:rPr>
         <w:t xml:space="preserve"> should be added to the </w:t>
       </w:r>
       <w:r>
         <w:rPr>
           <w:rStyle w:val="CodeChar"/>
+          <w:highlight w:val="yellow"/>
         </w:rPr>
         <w:t>Followed</w:t>
       </w:r>
       <w:r>
+        <w:rPr>
+          <w:highlight w:val="yellow"/>
+        </w:rPr>
         <w:t xml:space="preserve"> </w:t>
       </w:r>
       <w:r>
         <w:rPr>
           <w:rStyle w:val="CodeChar"/>
+          <w:highlight w:val="yellow"/>
         </w:rPr>
         <w:t>Channels</w:t>
       </w:r>
       <w:r>
+        <w:rPr>
+          <w:highlight w:val="yellow"/>
+        </w:rPr>
         <w:t xml:space="preserve"> of the </w:t>
       </w:r>
       <w:r>
         <w:rPr>
           <w:b/>
           <w:bCs/>
+          <w:highlight w:val="yellow"/>
         </w:rPr>
         <w:t>current user</w:t>
       </w:r>
       <w:r>
+        <w:rPr>
+          <w:highlight w:val="yellow"/>
+        </w:rPr>
         <w:t>.</w:t>
       </w:r>
     </w:p>
@@ -3269,103 +3451,149 @@
           <w:ilvl w:val="0"/>
           <w:numId w:val="12"/>
         </w:numPr>
-      </w:pPr>
-      <w:r>
+        <w:rPr>
+          <w:highlight w:val="yellow"/>
+        </w:rPr>
+      </w:pPr>
+      <w:r>
+        <w:rPr>
+          <w:highlight w:val="yellow"/>
+        </w:rPr>
         <w:t>Upon clicking the [</w:t>
       </w:r>
       <w:r>
         <w:rPr>
           <w:rStyle w:val="CodeChar"/>
+          <w:highlight w:val="yellow"/>
         </w:rPr>
         <w:t>Details</w:t>
       </w:r>
       <w:r>
+        <w:rPr>
+          <w:highlight w:val="yellow"/>
+        </w:rPr>
         <w:t xml:space="preserve">] button, the </w:t>
       </w:r>
       <w:r>
         <w:rPr>
           <w:b/>
           <w:bCs/>
+          <w:highlight w:val="yellow"/>
         </w:rPr>
         <w:t>current user</w:t>
       </w:r>
       <w:r>
+        <w:rPr>
+          <w:highlight w:val="yellow"/>
+        </w:rPr>
         <w:t xml:space="preserve"> should be </w:t>
       </w:r>
       <w:r>
         <w:rPr>
           <w:b/>
           <w:bCs/>
+          <w:highlight w:val="yellow"/>
         </w:rPr>
         <w:t>redirected</w:t>
       </w:r>
       <w:r>
+        <w:rPr>
+          <w:highlight w:val="yellow"/>
+        </w:rPr>
         <w:t xml:space="preserve"> to the </w:t>
       </w:r>
       <w:r>
         <w:rPr>
           <w:rStyle w:val="CodeChar"/>
+          <w:highlight w:val="yellow"/>
         </w:rPr>
         <w:t>Channel</w:t>
       </w:r>
       <w:r>
+        <w:rPr>
+          <w:highlight w:val="yellow"/>
+        </w:rPr>
         <w:t xml:space="preserve">’s </w:t>
       </w:r>
       <w:r>
         <w:rPr>
           <w:rStyle w:val="Heading5Char"/>
+          <w:highlight w:val="yellow"/>
         </w:rPr>
         <w:t>Details Page</w:t>
       </w:r>
       <w:r>
+        <w:rPr>
+          <w:highlight w:val="yellow"/>
+        </w:rPr>
         <w:t>.</w:t>
       </w:r>
     </w:p>
     <w:p>
       <w:r>
+        <w:rPr>
+          <w:highlight w:val="yellow"/>
+        </w:rPr>
         <w:t xml:space="preserve">If a </w:t>
       </w:r>
       <w:r>
         <w:rPr>
           <w:rStyle w:val="CodeChar"/>
+          <w:highlight w:val="yellow"/>
         </w:rPr>
         <w:t>Channel</w:t>
       </w:r>
       <w:r>
+        <w:rPr>
+          <w:highlight w:val="yellow"/>
+        </w:rPr>
         <w:t xml:space="preserve"> is </w:t>
       </w:r>
       <w:r>
         <w:rPr>
           <w:b/>
           <w:bCs/>
+          <w:highlight w:val="yellow"/>
         </w:rPr>
         <w:t>followed</w:t>
       </w:r>
       <w:r>
+        <w:rPr>
+          <w:highlight w:val="yellow"/>
+        </w:rPr>
         <w:t xml:space="preserve">, it should be represented on the </w:t>
       </w:r>
       <w:r>
         <w:rPr>
           <w:rStyle w:val="Heading5Char"/>
+          <w:highlight w:val="yellow"/>
         </w:rPr>
         <w:t>Index</w:t>
       </w:r>
       <w:r>
+        <w:rPr>
+          <w:highlight w:val="yellow"/>
+        </w:rPr>
         <w:t xml:space="preserve"> </w:t>
       </w:r>
       <w:r>
         <w:rPr>
           <w:rStyle w:val="Heading5Char"/>
+          <w:highlight w:val="yellow"/>
         </w:rPr>
         <w:t>page</w:t>
       </w:r>
       <w:r>
+        <w:rPr>
+          <w:highlight w:val="yellow"/>
+        </w:rPr>
         <w:t xml:space="preserve"> as a rectangular element, which holds </w:t>
       </w:r>
       <w:r>
         <w:rPr>
           <w:b/>
           <w:bCs/>
+          <w:highlight w:val="yellow"/>
         </w:rPr>
         <w:t>a simple text</w:t>
       </w:r>
@@ -3373,47 +3601,77 @@
         <w:rPr>
           <w:b/>
           <w:bCs/>
+          <w:highlight w:val="yellow"/>
         </w:rPr>
         <w:t xml:space="preserve"> </w:t>
       </w:r>
       <w:r>
+        <w:rPr>
+          <w:highlight w:val="yellow"/>
+        </w:rPr>
         <w:t xml:space="preserve">at its bottom </w:t>
       </w:r>
       <w:r>
+        <w:rPr>
+          <w:highlight w:val="yellow"/>
+        </w:rPr>
         <w:t>–</w:t>
       </w:r>
       <w:r>
+        <w:rPr>
+          <w:highlight w:val="yellow"/>
+        </w:rPr>
         <w:t xml:space="preserve"> </w:t>
       </w:r>
       <w:r>
+        <w:rPr>
+          <w:highlight w:val="yellow"/>
+        </w:rPr>
         <w:t>“</w:t>
       </w:r>
       <w:r>
         <w:rPr>
           <w:rStyle w:val="CodeChar"/>
+          <w:highlight w:val="yellow"/>
         </w:rPr>
         <w:t>Following</w:t>
       </w:r>
       <w:r>
+        <w:rPr>
+          <w:highlight w:val="yellow"/>
+        </w:rPr>
         <w:t>”</w:t>
       </w:r>
       <w:r>
+        <w:rPr>
+          <w:highlight w:val="yellow"/>
+        </w:rPr>
         <w:t xml:space="preserve">, </w:t>
       </w:r>
       <w:r>
+        <w:rPr>
+          <w:highlight w:val="yellow"/>
+        </w:rPr>
         <w:t xml:space="preserve">with no </w:t>
       </w:r>
       <w:r>
         <w:rPr>
           <w:b/>
           <w:bCs/>
+          <w:highlight w:val="yellow"/>
         </w:rPr>
         <w:t>functionality</w:t>
       </w:r>
       <w:r>
+        <w:rPr>
+          <w:highlight w:val="yellow"/>
+        </w:rPr>
         <w:t xml:space="preserve"> behind it</w:t>
       </w:r>
       <w:r>
+        <w:rPr>
+          <w:highlight w:val="yellow"/>
+        </w:rPr>
         <w:t>.</w:t>
       </w:r>
     </w:p>
@@ -3873,41 +4131,60 @@
           <w:ilvl w:val="0"/>
           <w:numId w:val="5"/>
         </w:numPr>
-      </w:pPr>
-      <w:r>
-        <w:rPr>
-          <w:rStyle w:val="CodeChar"/>
+        <w:rPr>
+          <w:highlight w:val="yellow"/>
+        </w:rPr>
+      </w:pPr>
+      <w:r>
+        <w:rPr>
+          <w:rStyle w:val="CodeChar"/>
+          <w:highlight w:val="yellow"/>
         </w:rPr>
         <w:t>Users</w:t>
       </w:r>
       <w:r>
+        <w:rPr>
+          <w:highlight w:val="yellow"/>
+        </w:rPr>
         <w:t xml:space="preserve"> (logged in) can access </w:t>
       </w:r>
       <w:r>
         <w:rPr>
           <w:rStyle w:val="CodeChar"/>
+          <w:highlight w:val="yellow"/>
         </w:rPr>
         <w:t>User</w:t>
       </w:r>
       <w:r>
+        <w:rPr>
+          <w:highlight w:val="yellow"/>
+        </w:rPr>
         <w:t xml:space="preserve"> </w:t>
       </w:r>
       <w:r>
         <w:rPr>
           <w:rStyle w:val="CodeChar"/>
+          <w:highlight w:val="yellow"/>
         </w:rPr>
         <w:t>LoggedIn</w:t>
       </w:r>
       <w:r>
+        <w:rPr>
+          <w:highlight w:val="yellow"/>
+        </w:rPr>
         <w:t xml:space="preserve"> </w:t>
       </w:r>
       <w:r>
         <w:rPr>
           <w:rStyle w:val="CodeChar"/>
+          <w:highlight w:val="yellow"/>
         </w:rPr>
         <w:t>Index</w:t>
       </w:r>
       <w:r>
+        <w:rPr>
+          <w:highlight w:val="yellow"/>
+        </w:rPr>
         <w:t xml:space="preserve"> page and functionality.</w:t>
       </w:r>
     </w:p>
@@ -3922,38 +4199,57 @@
       <w:r>
         <w:rPr>
           <w:rStyle w:val="CodeChar"/>
+          <w:highlight w:val="yellow"/>
         </w:rPr>
         <w:t>Users</w:t>
       </w:r>
       <w:r>
+        <w:rPr>
+          <w:highlight w:val="yellow"/>
+        </w:rPr>
         <w:t xml:space="preserve"> (logged in) can access </w:t>
       </w:r>
       <w:r>
         <w:rPr>
           <w:rStyle w:val="CodeChar"/>
+          <w:highlight w:val="yellow"/>
         </w:rPr>
         <w:t>User</w:t>
       </w:r>
       <w:r>
+        <w:rPr>
+          <w:highlight w:val="yellow"/>
+        </w:rPr>
         <w:t xml:space="preserve"> </w:t>
       </w:r>
       <w:r>
         <w:rPr>
           <w:rStyle w:val="CodeChar"/>
+          <w:highlight w:val="yellow"/>
         </w:rPr>
         <w:t>Channel</w:t>
       </w:r>
       <w:r>
+        <w:rPr>
+          <w:highlight w:val="yellow"/>
+        </w:rPr>
         <w:t xml:space="preserve"> </w:t>
       </w:r>
       <w:r>
         <w:rPr>
           <w:rStyle w:val="CodeChar"/>
+          <w:highlight w:val="yellow"/>
         </w:rPr>
         <w:t>Details</w:t>
       </w:r>
       <w:r>
-        <w:t xml:space="preserve"> page and functionality.</w:t>
+        <w:rPr>
+          <w:highlight w:val="yellow"/>
+        </w:rPr>
+        <w:t xml:space="preserve"> page and functionality</w:t>
+      </w:r>
+      <w:r>
+        <w:t>.</w:t>
       </w:r>
     </w:p>
     <w:p>
@@ -3963,33 +4259,48 @@
           <w:ilvl w:val="0"/>
           <w:numId w:val="5"/>
         </w:numPr>
-      </w:pPr>
-      <w:r>
-        <w:rPr>
-          <w:rStyle w:val="CodeChar"/>
+        <w:rPr>
+          <w:highlight w:val="yellow"/>
+        </w:rPr>
+      </w:pPr>
+      <w:r>
+        <w:rPr>
+          <w:rStyle w:val="CodeChar"/>
+          <w:highlight w:val="yellow"/>
         </w:rPr>
         <w:lastRenderedPageBreak/>
         <w:t>Users</w:t>
       </w:r>
       <w:r>
+        <w:rPr>
+          <w:highlight w:val="yellow"/>
+        </w:rPr>
         <w:t xml:space="preserve"> (logged in) can access the </w:t>
       </w:r>
       <w:r>
         <w:rPr>
           <w:rStyle w:val="CodeChar"/>
+          <w:highlight w:val="yellow"/>
         </w:rPr>
         <w:t>My</w:t>
       </w:r>
       <w:r>
+        <w:rPr>
+          <w:highlight w:val="yellow"/>
+        </w:rPr>
         <w:t xml:space="preserve"> </w:t>
       </w:r>
       <w:r>
         <w:rPr>
           <w:rStyle w:val="CodeChar"/>
+          <w:highlight w:val="yellow"/>
         </w:rPr>
         <w:t>Channels</w:t>
       </w:r>
       <w:r>
+        <w:rPr>
+          <w:highlight w:val="yellow"/>
+        </w:rPr>
         <w:t xml:space="preserve"> functionality.</w:t>
       </w:r>
     </w:p>
@@ -4000,32 +4311,47 @@
           <w:ilvl w:val="0"/>
           <w:numId w:val="5"/>
         </w:numPr>
-      </w:pPr>
-      <w:r>
-        <w:rPr>
-          <w:rStyle w:val="CodeChar"/>
+        <w:rPr>
+          <w:highlight w:val="yellow"/>
+        </w:rPr>
+      </w:pPr>
+      <w:r>
+        <w:rPr>
+          <w:rStyle w:val="CodeChar"/>
+          <w:highlight w:val="yellow"/>
         </w:rPr>
         <w:t>Users</w:t>
       </w:r>
       <w:r>
+        <w:rPr>
+          <w:highlight w:val="yellow"/>
+        </w:rPr>
         <w:t xml:space="preserve"> (logged in) can access the </w:t>
       </w:r>
       <w:r>
         <w:rPr>
           <w:rStyle w:val="CodeChar"/>
+          <w:highlight w:val="yellow"/>
         </w:rPr>
         <w:t>Channel</w:t>
       </w:r>
       <w:r>
+        <w:rPr>
+          <w:highlight w:val="yellow"/>
+        </w:rPr>
         <w:t xml:space="preserve"> </w:t>
       </w:r>
       <w:r>
         <w:rPr>
           <w:rStyle w:val="CodeChar"/>
+          <w:highlight w:val="yellow"/>
         </w:rPr>
         <w:t>Follow</w:t>
       </w:r>
       <w:r>
+        <w:rPr>
+          <w:highlight w:val="yellow"/>
+        </w:rPr>
         <w:t xml:space="preserve"> functionality.</w:t>
       </w:r>
     </w:p>
@@ -4036,32 +4362,47 @@
           <w:ilvl w:val="0"/>
           <w:numId w:val="5"/>
         </w:numPr>
-      </w:pPr>
-      <w:r>
-        <w:rPr>
-          <w:rStyle w:val="CodeChar"/>
+        <w:rPr>
+          <w:highlight w:val="yellow"/>
+        </w:rPr>
+      </w:pPr>
+      <w:r>
+        <w:rPr>
+          <w:rStyle w:val="CodeChar"/>
+          <w:highlight w:val="yellow"/>
         </w:rPr>
         <w:t>Users</w:t>
       </w:r>
       <w:r>
+        <w:rPr>
+          <w:highlight w:val="yellow"/>
+        </w:rPr>
         <w:t xml:space="preserve"> (logged in) can access the </w:t>
       </w:r>
       <w:r>
         <w:rPr>
           <w:rStyle w:val="CodeChar"/>
+          <w:highlight w:val="yellow"/>
         </w:rPr>
         <w:t>Channel</w:t>
       </w:r>
       <w:r>
+        <w:rPr>
+          <w:highlight w:val="yellow"/>
+        </w:rPr>
         <w:t xml:space="preserve"> </w:t>
       </w:r>
       <w:r>
         <w:rPr>
           <w:rStyle w:val="CodeChar"/>
+          <w:highlight w:val="yellow"/>
         </w:rPr>
         <w:t>Unfollow</w:t>
       </w:r>
       <w:r>
+        <w:rPr>
+          <w:highlight w:val="yellow"/>
+        </w:rPr>
         <w:t xml:space="preserve"> functionality.</w:t>
       </w:r>
     </w:p>
@@ -4072,23 +4413,34 @@
           <w:ilvl w:val="0"/>
           <w:numId w:val="5"/>
         </w:numPr>
-      </w:pPr>
-      <w:r>
-        <w:rPr>
-          <w:rStyle w:val="CodeChar"/>
+        <w:rPr>
+          <w:highlight w:val="yellow"/>
+        </w:rPr>
+      </w:pPr>
+      <w:r>
+        <w:rPr>
+          <w:rStyle w:val="CodeChar"/>
+          <w:highlight w:val="yellow"/>
         </w:rPr>
         <w:t>Users</w:t>
       </w:r>
       <w:r>
+        <w:rPr>
+          <w:highlight w:val="yellow"/>
+        </w:rPr>
         <w:t xml:space="preserve"> (logged in) can access </w:t>
       </w:r>
       <w:r>
         <w:rPr>
           <w:rStyle w:val="CodeChar"/>
+          <w:highlight w:val="yellow"/>
         </w:rPr>
         <w:t>Logout</w:t>
       </w:r>
       <w:r>
+        <w:rPr>
+          <w:highlight w:val="yellow"/>
+        </w:rPr>
         <w:t xml:space="preserve"> functionality.</w:t>
       </w:r>
     </w:p>
@@ -4099,43 +4451,62 @@
           <w:ilvl w:val="0"/>
           <w:numId w:val="5"/>
         </w:numPr>
-      </w:pPr>
-      <w:r>
-        <w:rPr>
-          <w:rStyle w:val="CodeChar"/>
+        <w:rPr>
+          <w:highlight w:val="yellow"/>
+        </w:rPr>
+      </w:pPr>
+      <w:r>
+        <w:rPr>
+          <w:rStyle w:val="CodeChar"/>
+          <w:highlight w:val="yellow"/>
         </w:rPr>
         <w:t>Admins</w:t>
       </w:r>
       <w:r>
+        <w:rPr>
+          <w:highlight w:val="yellow"/>
+        </w:rPr>
         <w:t xml:space="preserve"> (logged in) can access </w:t>
       </w:r>
       <w:r>
         <w:rPr>
           <w:b/>
           <w:bCs/>
+          <w:highlight w:val="yellow"/>
         </w:rPr>
         <w:t>every functionality</w:t>
       </w:r>
       <w:r>
+        <w:rPr>
+          <w:highlight w:val="yellow"/>
+        </w:rPr>
         <w:t xml:space="preserve"> a </w:t>
       </w:r>
       <w:r>
         <w:rPr>
           <w:b/>
           <w:bCs/>
+          <w:highlight w:val="yellow"/>
         </w:rPr>
         <w:t>normal</w:t>
       </w:r>
       <w:r>
+        <w:rPr>
+          <w:highlight w:val="yellow"/>
+        </w:rPr>
         <w:t xml:space="preserve"> logged in </w:t>
       </w:r>
       <w:r>
         <w:rPr>
           <w:rStyle w:val="CodeChar"/>
+          <w:highlight w:val="yellow"/>
         </w:rPr>
         <w:t>User</w:t>
       </w:r>
       <w:r>
+        <w:rPr>
+          <w:highlight w:val="yellow"/>
+        </w:rPr>
         <w:t xml:space="preserve"> can.</w:t>
       </w:r>
     </w:p>
@@ -4146,41 +4517,60 @@
           <w:ilvl w:val="0"/>
           <w:numId w:val="5"/>
         </w:numPr>
-      </w:pPr>
-      <w:r>
-        <w:rPr>
-          <w:rStyle w:val="CodeChar"/>
+        <w:rPr>
+          <w:highlight w:val="yellow"/>
+        </w:rPr>
+      </w:pPr>
+      <w:r>
+        <w:rPr>
+          <w:rStyle w:val="CodeChar"/>
+          <w:highlight w:val="yellow"/>
         </w:rPr>
         <w:t>Admins</w:t>
       </w:r>
       <w:r>
+        <w:rPr>
+          <w:highlight w:val="yellow"/>
+        </w:rPr>
         <w:t xml:space="preserve"> (logged in) can access </w:t>
       </w:r>
       <w:r>
         <w:rPr>
           <w:rStyle w:val="CodeChar"/>
+          <w:highlight w:val="yellow"/>
         </w:rPr>
         <w:t>Admin</w:t>
       </w:r>
       <w:r>
+        <w:rPr>
+          <w:highlight w:val="yellow"/>
+        </w:rPr>
         <w:t xml:space="preserve"> </w:t>
       </w:r>
       <w:r>
         <w:rPr>
           <w:rStyle w:val="CodeChar"/>
+          <w:highlight w:val="yellow"/>
         </w:rPr>
         <w:t>LoggedIn</w:t>
       </w:r>
       <w:r>
+        <w:rPr>
+          <w:highlight w:val="yellow"/>
+        </w:rPr>
         <w:t xml:space="preserve"> </w:t>
       </w:r>
       <w:r>
         <w:rPr>
           <w:rStyle w:val="CodeChar"/>
+          <w:highlight w:val="yellow"/>
         </w:rPr>
         <w:t>Index</w:t>
       </w:r>
       <w:r>
+        <w:rPr>
+          <w:highlight w:val="yellow"/>
+        </w:rPr>
         <w:t xml:space="preserve"> page and functionality.</w:t>
       </w:r>
     </w:p>
@@ -4191,32 +4581,47 @@
           <w:ilvl w:val="0"/>
           <w:numId w:val="5"/>
         </w:numPr>
-      </w:pPr>
-      <w:r>
-        <w:rPr>
-          <w:rStyle w:val="CodeChar"/>
+        <w:rPr>
+          <w:highlight w:val="yellow"/>
+        </w:rPr>
+      </w:pPr>
+      <w:r>
+        <w:rPr>
+          <w:rStyle w:val="CodeChar"/>
+          <w:highlight w:val="yellow"/>
         </w:rPr>
         <w:t>Admins</w:t>
       </w:r>
       <w:r>
+        <w:rPr>
+          <w:highlight w:val="yellow"/>
+        </w:rPr>
         <w:t xml:space="preserve"> (logged in) can access the </w:t>
       </w:r>
       <w:r>
         <w:rPr>
           <w:rStyle w:val="CodeChar"/>
+          <w:highlight w:val="yellow"/>
         </w:rPr>
         <w:t>Channel</w:t>
       </w:r>
       <w:r>
+        <w:rPr>
+          <w:highlight w:val="yellow"/>
+        </w:rPr>
         <w:t xml:space="preserve"> </w:t>
       </w:r>
       <w:r>
         <w:rPr>
           <w:rStyle w:val="CodeChar"/>
+          <w:highlight w:val="yellow"/>
         </w:rPr>
         <w:t>Create</w:t>
       </w:r>
       <w:r>
+        <w:rPr>
+          <w:highlight w:val="yellow"/>
+        </w:rPr>
         <w:t xml:space="preserve"> page and functionality.</w:t>
       </w:r>
     </w:p>
@@ -4444,7 +4849,7 @@
                   <a:blip r:embed="rId2">
                     <a:extLst>
                       <a:ext uri="{28A0092B-C50C-407E-A947-70E740481C1C}">
-                        <a14:useLocalDpi xmlns="" xmlns:wpc="http://schemas.microsoft.com/office/word/2010/wordprocessingCanvas" xmlns:cx="http://schemas.microsoft.com/office/drawing/2014/chartex" xmlns:cx1="http://schemas.microsoft.com/office/drawing/2015/9/8/chartex" xmlns:cx2="http://schemas.microsoft.com/office/drawing/2015/10/21/chartex" xmlns:cx3="http://schemas.microsoft.com/office/drawing/2016/5/9/chartex" xmlns:cx4="http://schemas.microsoft.com/office/drawing/2016/5/10/chartex" xmlns:cx5="http://schemas.microsoft.com/office/drawing/2016/5/11/chartex" xmlns:cx6="http://schemas.microsoft.com/office/drawing/2016/5/12/chartex" xmlns:cx7="http://schemas.microsoft.com/office/drawing/2016/5/13/chartex" xmlns:cx8="http://schemas.microsoft.com/office/drawing/2016/5/14/chartex" xmlns:mc="http://schemas.openxmlformats.org/markup-compatibility/2006" xmlns:aink="http://schemas.microsoft.com/office/drawing/2016/ink" xmlns:am3d="http://schemas.microsoft.com/office/drawing/2017/model3d" xmlns:o="urn:schemas-microsoft-com:office:office" xmlns:v="urn:schemas-microsoft-com:vml" xmlns:wp14="http://schemas.microsoft.com/office/word/2010/wordprocessingDrawing" xmlns:w10="urn:schemas-microsoft-com:office:word" xmlns:w="http://schemas.openxmlformats.org/wordprocessingml/2006/main" xmlns:w14="http://schemas.microsoft.com/office/word/2010/wordml" xmlns:w15="http://schemas.microsoft.com/office/word/2012/wordml" xmlns:w16cid="http://schemas.microsoft.com/office/word/2016/wordml/cid" xmlns:w16se="http://schemas.microsoft.com/office/word/2015/wordml/symex" xmlns:wpg="http://schemas.microsoft.com/office/word/2010/wordprocessingGroup" xmlns:wpi="http://schemas.microsoft.com/office/word/2010/wordprocessingInk" xmlns:wps="http://schemas.microsoft.com/office/word/2010/wordprocessingShape" xmlns:a14="http://schemas.microsoft.com/office/drawing/2010/main" val="0"/>
+                        <a14:useLocalDpi xmlns:a14="http://schemas.microsoft.com/office/drawing/2010/main" xmlns:wps="http://schemas.microsoft.com/office/word/2010/wordprocessingShape" xmlns:wpi="http://schemas.microsoft.com/office/word/2010/wordprocessingInk" xmlns:wpg="http://schemas.microsoft.com/office/word/2010/wordprocessingGroup" xmlns:w16se="http://schemas.microsoft.com/office/word/2015/wordml/symex" xmlns:w16cid="http://schemas.microsoft.com/office/word/2016/wordml/cid" xmlns:w15="http://schemas.microsoft.com/office/word/2012/wordml" xmlns:w14="http://schemas.microsoft.com/office/word/2010/wordml" xmlns:w="http://schemas.openxmlformats.org/wordprocessingml/2006/main" xmlns:w10="urn:schemas-microsoft-com:office:word" xmlns:wp14="http://schemas.microsoft.com/office/word/2010/wordprocessingDrawing" xmlns:v="urn:schemas-microsoft-com:vml" xmlns:o="urn:schemas-microsoft-com:office:office" xmlns:am3d="http://schemas.microsoft.com/office/drawing/2017/model3d" xmlns:aink="http://schemas.microsoft.com/office/drawing/2016/ink" xmlns:mc="http://schemas.openxmlformats.org/markup-compatibility/2006" xmlns:cx8="http://schemas.microsoft.com/office/drawing/2016/5/14/chartex" xmlns:cx7="http://schemas.microsoft.com/office/drawing/2016/5/13/chartex" xmlns:cx6="http://schemas.microsoft.com/office/drawing/2016/5/12/chartex" xmlns:cx5="http://schemas.microsoft.com/office/drawing/2016/5/11/chartex" xmlns:cx4="http://schemas.microsoft.com/office/drawing/2016/5/10/chartex" xmlns:cx3="http://schemas.microsoft.com/office/drawing/2016/5/9/chartex" xmlns:cx2="http://schemas.microsoft.com/office/drawing/2015/10/21/chartex" xmlns:cx1="http://schemas.microsoft.com/office/drawing/2015/9/8/chartex" xmlns:cx="http://schemas.microsoft.com/office/drawing/2014/chartex" xmlns:wpc="http://schemas.microsoft.com/office/word/2010/wordprocessingCanvas" xmlns="" val="0"/>
                       </a:ext>
                     </a:extLst>
                   </a:blip>
@@ -4500,7 +4905,7 @@
                   <a:blip r:embed="rId3">
                     <a:extLst>
                       <a:ext uri="{28A0092B-C50C-407E-A947-70E740481C1C}">
-                        <a14:useLocalDpi xmlns="" xmlns:wpc="http://schemas.microsoft.com/office/word/2010/wordprocessingCanvas" xmlns:cx="http://schemas.microsoft.com/office/drawing/2014/chartex" xmlns:cx1="http://schemas.microsoft.com/office/drawing/2015/9/8/chartex" xmlns:cx2="http://schemas.microsoft.com/office/drawing/2015/10/21/chartex" xmlns:cx3="http://schemas.microsoft.com/office/drawing/2016/5/9/chartex" xmlns:cx4="http://schemas.microsoft.com/office/drawing/2016/5/10/chartex" xmlns:cx5="http://schemas.microsoft.com/office/drawing/2016/5/11/chartex" xmlns:cx6="http://schemas.microsoft.com/office/drawing/2016/5/12/chartex" xmlns:cx7="http://schemas.microsoft.com/office/drawing/2016/5/13/chartex" xmlns:cx8="http://schemas.microsoft.com/office/drawing/2016/5/14/chartex" xmlns:mc="http://schemas.openxmlformats.org/markup-compatibility/2006" xmlns:aink="http://schemas.microsoft.com/office/drawing/2016/ink" xmlns:am3d="http://schemas.microsoft.com/office/drawing/2017/model3d" xmlns:o="urn:schemas-microsoft-com:office:office" xmlns:v="urn:schemas-microsoft-com:vml" xmlns:wp14="http://schemas.microsoft.com/office/word/2010/wordprocessingDrawing" xmlns:w10="urn:schemas-microsoft-com:office:word" xmlns:w="http://schemas.openxmlformats.org/wordprocessingml/2006/main" xmlns:w14="http://schemas.microsoft.com/office/word/2010/wordml" xmlns:w15="http://schemas.microsoft.com/office/word/2012/wordml" xmlns:w16cid="http://schemas.microsoft.com/office/word/2016/wordml/cid" xmlns:w16se="http://schemas.microsoft.com/office/word/2015/wordml/symex" xmlns:wpg="http://schemas.microsoft.com/office/word/2010/wordprocessingGroup" xmlns:wpi="http://schemas.microsoft.com/office/word/2010/wordprocessingInk" xmlns:wps="http://schemas.microsoft.com/office/word/2010/wordprocessingShape" xmlns:a14="http://schemas.microsoft.com/office/drawing/2010/main" val="0"/>
+                        <a14:useLocalDpi xmlns:a14="http://schemas.microsoft.com/office/drawing/2010/main" xmlns:wps="http://schemas.microsoft.com/office/word/2010/wordprocessingShape" xmlns:wpi="http://schemas.microsoft.com/office/word/2010/wordprocessingInk" xmlns:wpg="http://schemas.microsoft.com/office/word/2010/wordprocessingGroup" xmlns:w16se="http://schemas.microsoft.com/office/word/2015/wordml/symex" xmlns:w16cid="http://schemas.microsoft.com/office/word/2016/wordml/cid" xmlns:w15="http://schemas.microsoft.com/office/word/2012/wordml" xmlns:w14="http://schemas.microsoft.com/office/word/2010/wordml" xmlns:w="http://schemas.openxmlformats.org/wordprocessingml/2006/main" xmlns:w10="urn:schemas-microsoft-com:office:word" xmlns:wp14="http://schemas.microsoft.com/office/word/2010/wordprocessingDrawing" xmlns:v="urn:schemas-microsoft-com:vml" xmlns:o="urn:schemas-microsoft-com:office:office" xmlns:am3d="http://schemas.microsoft.com/office/drawing/2017/model3d" xmlns:aink="http://schemas.microsoft.com/office/drawing/2016/ink" xmlns:mc="http://schemas.openxmlformats.org/markup-compatibility/2006" xmlns:cx8="http://schemas.microsoft.com/office/drawing/2016/5/14/chartex" xmlns:cx7="http://schemas.microsoft.com/office/drawing/2016/5/13/chartex" xmlns:cx6="http://schemas.microsoft.com/office/drawing/2016/5/12/chartex" xmlns:cx5="http://schemas.microsoft.com/office/drawing/2016/5/11/chartex" xmlns:cx4="http://schemas.microsoft.com/office/drawing/2016/5/10/chartex" xmlns:cx3="http://schemas.microsoft.com/office/drawing/2016/5/9/chartex" xmlns:cx2="http://schemas.microsoft.com/office/drawing/2015/10/21/chartex" xmlns:cx1="http://schemas.microsoft.com/office/drawing/2015/9/8/chartex" xmlns:cx="http://schemas.microsoft.com/office/drawing/2014/chartex" xmlns:wpc="http://schemas.microsoft.com/office/word/2010/wordprocessingCanvas" xmlns="" val="0"/>
                       </a:ext>
                     </a:extLst>
                   </a:blip>
@@ -4593,7 +4998,7 @@
                     <w:sz w:val="18"/>
                     <w:szCs w:val="18"/>
                   </w:rPr>
-                  <w:t>5</w:t>
+                  <w:t>8</w:t>
                 </w:r>
                 <w:r>
                   <w:rPr>
@@ -4745,7 +5150,7 @@
                               <a:blip r:embed="rId7">
                                 <a:extLst>
                                   <a:ext uri="{28A0092B-C50C-407E-A947-70E740481C1C}">
-                                    <a14:useLocalDpi xmlns="" xmlns:wpc="http://schemas.microsoft.com/office/word/2010/wordprocessingCanvas" xmlns:cx="http://schemas.microsoft.com/office/drawing/2014/chartex" xmlns:cx1="http://schemas.microsoft.com/office/drawing/2015/9/8/chartex" xmlns:cx2="http://schemas.microsoft.com/office/drawing/2015/10/21/chartex" xmlns:cx3="http://schemas.microsoft.com/office/drawing/2016/5/9/chartex" xmlns:cx4="http://schemas.microsoft.com/office/drawing/2016/5/10/chartex" xmlns:cx5="http://schemas.microsoft.com/office/drawing/2016/5/11/chartex" xmlns:cx6="http://schemas.microsoft.com/office/drawing/2016/5/12/chartex" xmlns:cx7="http://schemas.microsoft.com/office/drawing/2016/5/13/chartex" xmlns:cx8="http://schemas.microsoft.com/office/drawing/2016/5/14/chartex" xmlns:mc="http://schemas.openxmlformats.org/markup-compatibility/2006" xmlns:aink="http://schemas.microsoft.com/office/drawing/2016/ink" xmlns:am3d="http://schemas.microsoft.com/office/drawing/2017/model3d" xmlns:o="urn:schemas-microsoft-com:office:office" xmlns:v="urn:schemas-microsoft-com:vml" xmlns:wp14="http://schemas.microsoft.com/office/word/2010/wordprocessingDrawing" xmlns:w10="urn:schemas-microsoft-com:office:word" xmlns:w="http://schemas.openxmlformats.org/wordprocessingml/2006/main" xmlns:w14="http://schemas.microsoft.com/office/word/2010/wordml" xmlns:w15="http://schemas.microsoft.com/office/word/2012/wordml" xmlns:w16cid="http://schemas.microsoft.com/office/word/2016/wordml/cid" xmlns:w16se="http://schemas.microsoft.com/office/word/2015/wordml/symex" xmlns:wpg="http://schemas.microsoft.com/office/word/2010/wordprocessingGroup" xmlns:wpi="http://schemas.microsoft.com/office/word/2010/wordprocessingInk" xmlns:wps="http://schemas.microsoft.com/office/word/2010/wordprocessingShape" xmlns:a14="http://schemas.microsoft.com/office/drawing/2010/main" val="0"/>
+                                    <a14:useLocalDpi xmlns:a14="http://schemas.microsoft.com/office/drawing/2010/main" xmlns:wps="http://schemas.microsoft.com/office/word/2010/wordprocessingShape" xmlns:wpi="http://schemas.microsoft.com/office/word/2010/wordprocessingInk" xmlns:wpg="http://schemas.microsoft.com/office/word/2010/wordprocessingGroup" xmlns:w16se="http://schemas.microsoft.com/office/word/2015/wordml/symex" xmlns:w16cid="http://schemas.microsoft.com/office/word/2016/wordml/cid" xmlns:w15="http://schemas.microsoft.com/office/word/2012/wordml" xmlns:w14="http://schemas.microsoft.com/office/word/2010/wordml" xmlns:w="http://schemas.openxmlformats.org/wordprocessingml/2006/main" xmlns:w10="urn:schemas-microsoft-com:office:word" xmlns:wp14="http://schemas.microsoft.com/office/word/2010/wordprocessingDrawing" xmlns:v="urn:schemas-microsoft-com:vml" xmlns:o="urn:schemas-microsoft-com:office:office" xmlns:am3d="http://schemas.microsoft.com/office/drawing/2017/model3d" xmlns:aink="http://schemas.microsoft.com/office/drawing/2016/ink" xmlns:mc="http://schemas.openxmlformats.org/markup-compatibility/2006" xmlns:cx8="http://schemas.microsoft.com/office/drawing/2016/5/14/chartex" xmlns:cx7="http://schemas.microsoft.com/office/drawing/2016/5/13/chartex" xmlns:cx6="http://schemas.microsoft.com/office/drawing/2016/5/12/chartex" xmlns:cx5="http://schemas.microsoft.com/office/drawing/2016/5/11/chartex" xmlns:cx4="http://schemas.microsoft.com/office/drawing/2016/5/10/chartex" xmlns:cx3="http://schemas.microsoft.com/office/drawing/2016/5/9/chartex" xmlns:cx2="http://schemas.microsoft.com/office/drawing/2015/10/21/chartex" xmlns:cx1="http://schemas.microsoft.com/office/drawing/2015/9/8/chartex" xmlns:cx="http://schemas.microsoft.com/office/drawing/2014/chartex" xmlns:wpc="http://schemas.microsoft.com/office/word/2010/wordprocessingCanvas" xmlns="" val="0"/>
                                   </a:ext>
                                 </a:extLst>
                               </a:blip>
@@ -4803,7 +5208,7 @@
                               <a:blip r:embed="rId8">
                                 <a:extLst>
                                   <a:ext uri="{28A0092B-C50C-407E-A947-70E740481C1C}">
-                                    <a14:useLocalDpi xmlns="" xmlns:wpc="http://schemas.microsoft.com/office/word/2010/wordprocessingCanvas" xmlns:cx="http://schemas.microsoft.com/office/drawing/2014/chartex" xmlns:cx1="http://schemas.microsoft.com/office/drawing/2015/9/8/chartex" xmlns:cx2="http://schemas.microsoft.com/office/drawing/2015/10/21/chartex" xmlns:cx3="http://schemas.microsoft.com/office/drawing/2016/5/9/chartex" xmlns:cx4="http://schemas.microsoft.com/office/drawing/2016/5/10/chartex" xmlns:cx5="http://schemas.microsoft.com/office/drawing/2016/5/11/chartex" xmlns:cx6="http://schemas.microsoft.com/office/drawing/2016/5/12/chartex" xmlns:cx7="http://schemas.microsoft.com/office/drawing/2016/5/13/chartex" xmlns:cx8="http://schemas.microsoft.com/office/drawing/2016/5/14/chartex" xmlns:mc="http://schemas.openxmlformats.org/markup-compatibility/2006" xmlns:aink="http://schemas.microsoft.com/office/drawing/2016/ink" xmlns:am3d="http://schemas.microsoft.com/office/drawing/2017/model3d" xmlns:o="urn:schemas-microsoft-com:office:office" xmlns:v="urn:schemas-microsoft-com:vml" xmlns:wp14="http://schemas.microsoft.com/office/word/2010/wordprocessingDrawing" xmlns:w10="urn:schemas-microsoft-com:office:word" xmlns:w="http://schemas.openxmlformats.org/wordprocessingml/2006/main" xmlns:w14="http://schemas.microsoft.com/office/word/2010/wordml" xmlns:w15="http://schemas.microsoft.com/office/word/2012/wordml" xmlns:w16cid="http://schemas.microsoft.com/office/word/2016/wordml/cid" xmlns:w16se="http://schemas.microsoft.com/office/word/2015/wordml/symex" xmlns:wpg="http://schemas.microsoft.com/office/word/2010/wordprocessingGroup" xmlns:wpi="http://schemas.microsoft.com/office/word/2010/wordprocessingInk" xmlns:wps="http://schemas.microsoft.com/office/word/2010/wordprocessingShape" xmlns:a14="http://schemas.microsoft.com/office/drawing/2010/main" val="0"/>
+                                    <a14:useLocalDpi xmlns:a14="http://schemas.microsoft.com/office/drawing/2010/main" xmlns:wps="http://schemas.microsoft.com/office/word/2010/wordprocessingShape" xmlns:wpi="http://schemas.microsoft.com/office/word/2010/wordprocessingInk" xmlns:wpg="http://schemas.microsoft.com/office/word/2010/wordprocessingGroup" xmlns:w16se="http://schemas.microsoft.com/office/word/2015/wordml/symex" xmlns:w16cid="http://schemas.microsoft.com/office/word/2016/wordml/cid" xmlns:w15="http://schemas.microsoft.com/office/word/2012/wordml" xmlns:w14="http://schemas.microsoft.com/office/word/2010/wordml" xmlns:w="http://schemas.openxmlformats.org/wordprocessingml/2006/main" xmlns:w10="urn:schemas-microsoft-com:office:word" xmlns:wp14="http://schemas.microsoft.com/office/word/2010/wordprocessingDrawing" xmlns:v="urn:schemas-microsoft-com:vml" xmlns:o="urn:schemas-microsoft-com:office:office" xmlns:am3d="http://schemas.microsoft.com/office/drawing/2017/model3d" xmlns:aink="http://schemas.microsoft.com/office/drawing/2016/ink" xmlns:mc="http://schemas.openxmlformats.org/markup-compatibility/2006" xmlns:cx8="http://schemas.microsoft.com/office/drawing/2016/5/14/chartex" xmlns:cx7="http://schemas.microsoft.com/office/drawing/2016/5/13/chartex" xmlns:cx6="http://schemas.microsoft.com/office/drawing/2016/5/12/chartex" xmlns:cx5="http://schemas.microsoft.com/office/drawing/2016/5/11/chartex" xmlns:cx4="http://schemas.microsoft.com/office/drawing/2016/5/10/chartex" xmlns:cx3="http://schemas.microsoft.com/office/drawing/2016/5/9/chartex" xmlns:cx2="http://schemas.microsoft.com/office/drawing/2015/10/21/chartex" xmlns:cx1="http://schemas.microsoft.com/office/drawing/2015/9/8/chartex" xmlns:cx="http://schemas.microsoft.com/office/drawing/2014/chartex" xmlns:wpc="http://schemas.microsoft.com/office/word/2010/wordprocessingCanvas" xmlns="" val="0"/>
                                   </a:ext>
                                 </a:extLst>
                               </a:blip>
@@ -5018,7 +5423,7 @@
                               <a:blip r:embed="rId16">
                                 <a:extLst>
                                   <a:ext uri="{28A0092B-C50C-407E-A947-70E740481C1C}">
-                                    <a14:useLocalDpi xmlns="" xmlns:wpc="http://schemas.microsoft.com/office/word/2010/wordprocessingCanvas" xmlns:cx="http://schemas.microsoft.com/office/drawing/2014/chartex" xmlns:cx1="http://schemas.microsoft.com/office/drawing/2015/9/8/chartex" xmlns:cx2="http://schemas.microsoft.com/office/drawing/2015/10/21/chartex" xmlns:cx3="http://schemas.microsoft.com/office/drawing/2016/5/9/chartex" xmlns:cx4="http://schemas.microsoft.com/office/drawing/2016/5/10/chartex" xmlns:cx5="http://schemas.microsoft.com/office/drawing/2016/5/11/chartex" xmlns:cx6="http://schemas.microsoft.com/office/drawing/2016/5/12/chartex" xmlns:cx7="http://schemas.microsoft.com/office/drawing/2016/5/13/chartex" xmlns:cx8="http://schemas.microsoft.com/office/drawing/2016/5/14/chartex" xmlns:mc="http://schemas.openxmlformats.org/markup-compatibility/2006" xmlns:aink="http://schemas.microsoft.com/office/drawing/2016/ink" xmlns:am3d="http://schemas.microsoft.com/office/drawing/2017/model3d" xmlns:o="urn:schemas-microsoft-com:office:office" xmlns:v="urn:schemas-microsoft-com:vml" xmlns:wp14="http://schemas.microsoft.com/office/word/2010/wordprocessingDrawing" xmlns:w10="urn:schemas-microsoft-com:office:word" xmlns:w="http://schemas.openxmlformats.org/wordprocessingml/2006/main" xmlns:w14="http://schemas.microsoft.com/office/word/2010/wordml" xmlns:w15="http://schemas.microsoft.com/office/word/2012/wordml" xmlns:w16cid="http://schemas.microsoft.com/office/word/2016/wordml/cid" xmlns:w16se="http://schemas.microsoft.com/office/word/2015/wordml/symex" xmlns:wpg="http://schemas.microsoft.com/office/word/2010/wordprocessingGroup" xmlns:wpi="http://schemas.microsoft.com/office/word/2010/wordprocessingInk" xmlns:wps="http://schemas.microsoft.com/office/word/2010/wordprocessingShape" xmlns:a14="http://schemas.microsoft.com/office/drawing/2010/main" val="0"/>
+                                    <a14:useLocalDpi xmlns:a14="http://schemas.microsoft.com/office/drawing/2010/main" xmlns:wps="http://schemas.microsoft.com/office/word/2010/wordprocessingShape" xmlns:wpi="http://schemas.microsoft.com/office/word/2010/wordprocessingInk" xmlns:wpg="http://schemas.microsoft.com/office/word/2010/wordprocessingGroup" xmlns:w16se="http://schemas.microsoft.com/office/word/2015/wordml/symex" xmlns:w16cid="http://schemas.microsoft.com/office/word/2016/wordml/cid" xmlns:w15="http://schemas.microsoft.com/office/word/2012/wordml" xmlns:w14="http://schemas.microsoft.com/office/word/2010/wordml" xmlns:w="http://schemas.openxmlformats.org/wordprocessingml/2006/main" xmlns:w10="urn:schemas-microsoft-com:office:word" xmlns:wp14="http://schemas.microsoft.com/office/word/2010/wordprocessingDrawing" xmlns:v="urn:schemas-microsoft-com:vml" xmlns:o="urn:schemas-microsoft-com:office:office" xmlns:am3d="http://schemas.microsoft.com/office/drawing/2017/model3d" xmlns:aink="http://schemas.microsoft.com/office/drawing/2016/ink" xmlns:mc="http://schemas.openxmlformats.org/markup-compatibility/2006" xmlns:cx8="http://schemas.microsoft.com/office/drawing/2016/5/14/chartex" xmlns:cx7="http://schemas.microsoft.com/office/drawing/2016/5/13/chartex" xmlns:cx6="http://schemas.microsoft.com/office/drawing/2016/5/12/chartex" xmlns:cx5="http://schemas.microsoft.com/office/drawing/2016/5/11/chartex" xmlns:cx4="http://schemas.microsoft.com/office/drawing/2016/5/10/chartex" xmlns:cx3="http://schemas.microsoft.com/office/drawing/2016/5/9/chartex" xmlns:cx2="http://schemas.microsoft.com/office/drawing/2015/10/21/chartex" xmlns:cx1="http://schemas.microsoft.com/office/drawing/2015/9/8/chartex" xmlns:cx="http://schemas.microsoft.com/office/drawing/2014/chartex" xmlns:wpc="http://schemas.microsoft.com/office/word/2010/wordprocessingCanvas" xmlns="" val="0"/>
                                   </a:ext>
                                 </a:extLst>
                               </a:blip>
@@ -5076,7 +5481,7 @@
                               <a:blip r:embed="rId18">
                                 <a:extLst>
                                   <a:ext uri="{28A0092B-C50C-407E-A947-70E740481C1C}">
-                                    <a14:useLocalDpi xmlns="" xmlns:wpc="http://schemas.microsoft.com/office/word/2010/wordprocessingCanvas" xmlns:cx="http://schemas.microsoft.com/office/drawing/2014/chartex" xmlns:cx1="http://schemas.microsoft.com/office/drawing/2015/9/8/chartex" xmlns:cx2="http://schemas.microsoft.com/office/drawing/2015/10/21/chartex" xmlns:cx3="http://schemas.microsoft.com/office/drawing/2016/5/9/chartex" xmlns:cx4="http://schemas.microsoft.com/office/drawing/2016/5/10/chartex" xmlns:cx5="http://schemas.microsoft.com/office/drawing/2016/5/11/chartex" xmlns:cx6="http://schemas.microsoft.com/office/drawing/2016/5/12/chartex" xmlns:cx7="http://schemas.microsoft.com/office/drawing/2016/5/13/chartex" xmlns:cx8="http://schemas.microsoft.com/office/drawing/2016/5/14/chartex" xmlns:mc="http://schemas.openxmlformats.org/markup-compatibility/2006" xmlns:aink="http://schemas.microsoft.com/office/drawing/2016/ink" xmlns:am3d="http://schemas.microsoft.com/office/drawing/2017/model3d" xmlns:o="urn:schemas-microsoft-com:office:office" xmlns:v="urn:schemas-microsoft-com:vml" xmlns:wp14="http://schemas.microsoft.com/office/word/2010/wordprocessingDrawing" xmlns:w10="urn:schemas-microsoft-com:office:word" xmlns:w="http://schemas.openxmlformats.org/wordprocessingml/2006/main" xmlns:w14="http://schemas.microsoft.com/office/word/2010/wordml" xmlns:w15="http://schemas.microsoft.com/office/word/2012/wordml" xmlns:w16cid="http://schemas.microsoft.com/office/word/2016/wordml/cid" xmlns:w16se="http://schemas.microsoft.com/office/word/2015/wordml/symex" xmlns:wpg="http://schemas.microsoft.com/office/word/2010/wordprocessingGroup" xmlns:wpi="http://schemas.microsoft.com/office/word/2010/wordprocessingInk" xmlns:wps="http://schemas.microsoft.com/office/word/2010/wordprocessingShape" xmlns:a14="http://schemas.microsoft.com/office/drawing/2010/main" val="0"/>
+                                    <a14:useLocalDpi xmlns:a14="http://schemas.microsoft.com/office/drawing/2010/main" xmlns:wps="http://schemas.microsoft.com/office/word/2010/wordprocessingShape" xmlns:wpi="http://schemas.microsoft.com/office/word/2010/wordprocessingInk" xmlns:wpg="http://schemas.microsoft.com/office/word/2010/wordprocessingGroup" xmlns:w16se="http://schemas.microsoft.com/office/word/2015/wordml/symex" xmlns:w16cid="http://schemas.microsoft.com/office/word/2016/wordml/cid" xmlns:w15="http://schemas.microsoft.com/office/word/2012/wordml" xmlns:w14="http://schemas.microsoft.com/office/word/2010/wordml" xmlns:w="http://schemas.openxmlformats.org/wordprocessingml/2006/main" xmlns:w10="urn:schemas-microsoft-com:office:word" xmlns:wp14="http://schemas.microsoft.com/office/word/2010/wordprocessingDrawing" xmlns:v="urn:schemas-microsoft-com:vml" xmlns:o="urn:schemas-microsoft-com:office:office" xmlns:am3d="http://schemas.microsoft.com/office/drawing/2017/model3d" xmlns:aink="http://schemas.microsoft.com/office/drawing/2016/ink" xmlns:mc="http://schemas.openxmlformats.org/markup-compatibility/2006" xmlns:cx8="http://schemas.microsoft.com/office/drawing/2016/5/14/chartex" xmlns:cx7="http://schemas.microsoft.com/office/drawing/2016/5/13/chartex" xmlns:cx6="http://schemas.microsoft.com/office/drawing/2016/5/12/chartex" xmlns:cx5="http://schemas.microsoft.com/office/drawing/2016/5/11/chartex" xmlns:cx4="http://schemas.microsoft.com/office/drawing/2016/5/10/chartex" xmlns:cx3="http://schemas.microsoft.com/office/drawing/2016/5/9/chartex" xmlns:cx2="http://schemas.microsoft.com/office/drawing/2015/10/21/chartex" xmlns:cx1="http://schemas.microsoft.com/office/drawing/2015/9/8/chartex" xmlns:cx="http://schemas.microsoft.com/office/drawing/2014/chartex" xmlns:wpc="http://schemas.microsoft.com/office/word/2010/wordprocessingCanvas" xmlns="" val="0"/>
                                   </a:ext>
                                 </a:extLst>
                               </a:blip>
@@ -5186,7 +5591,7 @@
                               <a:blip r:embed="rId22">
                                 <a:extLst>
                                   <a:ext uri="{28A0092B-C50C-407E-A947-70E740481C1C}">
-                                    <a14:useLocalDpi xmlns="" xmlns:wpc="http://schemas.microsoft.com/office/word/2010/wordprocessingCanvas" xmlns:cx="http://schemas.microsoft.com/office/drawing/2014/chartex" xmlns:cx1="http://schemas.microsoft.com/office/drawing/2015/9/8/chartex" xmlns:cx2="http://schemas.microsoft.com/office/drawing/2015/10/21/chartex" xmlns:cx3="http://schemas.microsoft.com/office/drawing/2016/5/9/chartex" xmlns:cx4="http://schemas.microsoft.com/office/drawing/2016/5/10/chartex" xmlns:cx5="http://schemas.microsoft.com/office/drawing/2016/5/11/chartex" xmlns:cx6="http://schemas.microsoft.com/office/drawing/2016/5/12/chartex" xmlns:cx7="http://schemas.microsoft.com/office/drawing/2016/5/13/chartex" xmlns:cx8="http://schemas.microsoft.com/office/drawing/2016/5/14/chartex" xmlns:mc="http://schemas.openxmlformats.org/markup-compatibility/2006" xmlns:aink="http://schemas.microsoft.com/office/drawing/2016/ink" xmlns:am3d="http://schemas.microsoft.com/office/drawing/2017/model3d" xmlns:o="urn:schemas-microsoft-com:office:office" xmlns:v="urn:schemas-microsoft-com:vml" xmlns:wp14="http://schemas.microsoft.com/office/word/2010/wordprocessingDrawing" xmlns:w10="urn:schemas-microsoft-com:office:word" xmlns:w="http://schemas.openxmlformats.org/wordprocessingml/2006/main" xmlns:w14="http://schemas.microsoft.com/office/word/2010/wordml" xmlns:w15="http://schemas.microsoft.com/office/word/2012/wordml" xmlns:w16cid="http://schemas.microsoft.com/office/word/2016/wordml/cid" xmlns:w16se="http://schemas.microsoft.com/office/word/2015/wordml/symex" xmlns:wpg="http://schemas.microsoft.com/office/word/2010/wordprocessingGroup" xmlns:wpi="http://schemas.microsoft.com/office/word/2010/wordprocessingInk" xmlns:wps="http://schemas.microsoft.com/office/word/2010/wordprocessingShape" xmlns:a14="http://schemas.microsoft.com/office/drawing/2010/main" val="0"/>
+                                    <a14:useLocalDpi xmlns:a14="http://schemas.microsoft.com/office/drawing/2010/main" xmlns:wps="http://schemas.microsoft.com/office/word/2010/wordprocessingShape" xmlns:wpi="http://schemas.microsoft.com/office/word/2010/wordprocessingInk" xmlns:wpg="http://schemas.microsoft.com/office/word/2010/wordprocessingGroup" xmlns:w16se="http://schemas.microsoft.com/office/word/2015/wordml/symex" xmlns:w16cid="http://schemas.microsoft.com/office/word/2016/wordml/cid" xmlns:w15="http://schemas.microsoft.com/office/word/2012/wordml" xmlns:w14="http://schemas.microsoft.com/office/word/2010/wordml" xmlns:w="http://schemas.openxmlformats.org/wordprocessingml/2006/main" xmlns:w10="urn:schemas-microsoft-com:office:word" xmlns:wp14="http://schemas.microsoft.com/office/word/2010/wordprocessingDrawing" xmlns:v="urn:schemas-microsoft-com:vml" xmlns:o="urn:schemas-microsoft-com:office:office" xmlns:am3d="http://schemas.microsoft.com/office/drawing/2017/model3d" xmlns:aink="http://schemas.microsoft.com/office/drawing/2016/ink" xmlns:mc="http://schemas.openxmlformats.org/markup-compatibility/2006" xmlns:cx8="http://schemas.microsoft.com/office/drawing/2016/5/14/chartex" xmlns:cx7="http://schemas.microsoft.com/office/drawing/2016/5/13/chartex" xmlns:cx6="http://schemas.microsoft.com/office/drawing/2016/5/12/chartex" xmlns:cx5="http://schemas.microsoft.com/office/drawing/2016/5/11/chartex" xmlns:cx4="http://schemas.microsoft.com/office/drawing/2016/5/10/chartex" xmlns:cx3="http://schemas.microsoft.com/office/drawing/2016/5/9/chartex" xmlns:cx2="http://schemas.microsoft.com/office/drawing/2015/10/21/chartex" xmlns:cx1="http://schemas.microsoft.com/office/drawing/2015/9/8/chartex" xmlns:cx="http://schemas.microsoft.com/office/drawing/2014/chartex" xmlns:wpc="http://schemas.microsoft.com/office/word/2010/wordprocessingCanvas" xmlns="" val="0"/>
                                   </a:ext>
                                 </a:extLst>
                               </a:blip>
@@ -7772,7 +8177,7 @@
 </file>
 
 <file path=customXml/itemProps1.xml><?xml version="1.0" encoding="utf-8"?>
-<ds:datastoreItem xmlns:ds="http://schemas.openxmlformats.org/officeDocument/2006/customXml" ds:itemID="{39441005-2904-49B9-B89C-8CF38E9D5767}">
+<ds:datastoreItem xmlns:ds="http://schemas.openxmlformats.org/officeDocument/2006/customXml" ds:itemID="{38A4C0F4-54C0-4387-8CD4-260912935B0D}">
   <ds:schemaRefs>
     <ds:schemaRef ds:uri="http://schemas.openxmlformats.org/officeDocument/2006/bibliography"/>
   </ds:schemaRefs>

</xml_diff>